<commit_message>
Added more data points and more to  final report
</commit_message>
<xml_diff>
--- a/docs/Final Report.docx
+++ b/docs/Final Report.docx
@@ -9,6 +9,7 @@
         <w:jc w:val="center"/>
         <w:rPr>
           <w:rStyle w:val="md-plain"/>
+          <w:rFonts w:asciiTheme="minorHAnsi" w:hAnsiTheme="minorHAnsi" w:cstheme="minorHAnsi"/>
           <w:b/>
           <w:bCs/>
           <w:color w:val="333333"/>
@@ -17,6 +18,7 @@
       <w:r>
         <w:rPr>
           <w:rStyle w:val="md-plain"/>
+          <w:rFonts w:asciiTheme="minorHAnsi" w:hAnsiTheme="minorHAnsi" w:cstheme="minorHAnsi"/>
           <w:b/>
           <w:bCs/>
           <w:color w:val="333333"/>
@@ -31,12 +33,14 @@
         <w:jc w:val="center"/>
         <w:rPr>
           <w:rStyle w:val="md-plain"/>
-          <w:color w:val="333333"/>
-        </w:rPr>
-      </w:pPr>
-      <w:r>
-        <w:rPr>
-          <w:rStyle w:val="md-plain"/>
+          <w:rFonts w:asciiTheme="minorHAnsi" w:hAnsiTheme="minorHAnsi" w:cstheme="minorHAnsi"/>
+          <w:color w:val="333333"/>
+        </w:rPr>
+      </w:pPr>
+      <w:r>
+        <w:rPr>
+          <w:rStyle w:val="md-plain"/>
+          <w:rFonts w:asciiTheme="minorHAnsi" w:hAnsiTheme="minorHAnsi" w:cstheme="minorHAnsi"/>
           <w:color w:val="333333"/>
         </w:rPr>
         <w:t>James Ting</w:t>
@@ -48,12 +52,14 @@
         <w:spacing w:before="192" w:beforeAutospacing="0" w:after="192" w:afterAutospacing="0"/>
         <w:jc w:val="right"/>
         <w:rPr>
-          <w:color w:val="333333"/>
-        </w:rPr>
-      </w:pPr>
-      <w:r>
-        <w:rPr>
-          <w:rStyle w:val="md-plain"/>
+          <w:rFonts w:asciiTheme="minorHAnsi" w:hAnsiTheme="minorHAnsi" w:cstheme="minorHAnsi"/>
+          <w:color w:val="333333"/>
+        </w:rPr>
+      </w:pPr>
+      <w:r>
+        <w:rPr>
+          <w:rStyle w:val="md-plain"/>
+          <w:rFonts w:asciiTheme="minorHAnsi" w:hAnsiTheme="minorHAnsi" w:cstheme="minorHAnsi"/>
           <w:color w:val="333333"/>
         </w:rPr>
         <w:t>May 22, 2020</w:t>
@@ -65,6 +71,7 @@
         <w:spacing w:before="192" w:beforeAutospacing="0" w:after="192" w:afterAutospacing="0"/>
         <w:rPr>
           <w:rStyle w:val="md-plain"/>
+          <w:rFonts w:asciiTheme="minorHAnsi" w:hAnsiTheme="minorHAnsi" w:cstheme="minorHAnsi"/>
           <w:b/>
           <w:bCs/>
           <w:color w:val="333333"/>
@@ -76,12 +83,14 @@
         <w:pStyle w:val="md-end-block"/>
         <w:spacing w:before="192" w:beforeAutospacing="0" w:after="192" w:afterAutospacing="0"/>
         <w:rPr>
-          <w:color w:val="333333"/>
-        </w:rPr>
-      </w:pPr>
-      <w:r>
-        <w:rPr>
-          <w:rStyle w:val="md-plain"/>
+          <w:rFonts w:asciiTheme="minorHAnsi" w:hAnsiTheme="minorHAnsi" w:cstheme="minorHAnsi"/>
+          <w:color w:val="333333"/>
+        </w:rPr>
+      </w:pPr>
+      <w:r>
+        <w:rPr>
+          <w:rStyle w:val="md-plain"/>
+          <w:rFonts w:asciiTheme="minorHAnsi" w:hAnsiTheme="minorHAnsi" w:cstheme="minorHAnsi"/>
           <w:b/>
           <w:bCs/>
           <w:color w:val="333333"/>
@@ -95,12 +104,14 @@
         <w:spacing w:before="192" w:beforeAutospacing="0" w:after="192" w:afterAutospacing="0"/>
         <w:rPr>
           <w:rStyle w:val="md-plain"/>
-          <w:color w:val="333333"/>
-        </w:rPr>
-      </w:pPr>
-      <w:r>
-        <w:rPr>
-          <w:rStyle w:val="md-plain"/>
+          <w:rFonts w:asciiTheme="minorHAnsi" w:hAnsiTheme="minorHAnsi" w:cstheme="minorHAnsi"/>
+          <w:color w:val="333333"/>
+        </w:rPr>
+      </w:pPr>
+      <w:r>
+        <w:rPr>
+          <w:rStyle w:val="md-plain"/>
+          <w:rFonts w:asciiTheme="minorHAnsi" w:hAnsiTheme="minorHAnsi" w:cstheme="minorHAnsi"/>
           <w:color w:val="333333"/>
         </w:rPr>
         <w:t>League</w:t>
@@ -108,20 +119,15 @@
       <w:r>
         <w:rPr>
           <w:rStyle w:val="md-plain"/>
-          <w:color w:val="333333"/>
-        </w:rPr>
-        <w:t xml:space="preserve"> of Legends is a popul</w:t>
-      </w:r>
-      <w:r>
-        <w:rPr>
-          <w:rStyle w:val="md-plain"/>
-          <w:color w:val="333333"/>
-        </w:rPr>
-        <w:t xml:space="preserve">ar </w:t>
-      </w:r>
-      <w:r>
-        <w:rPr>
-          <w:rStyle w:val="md-plain"/>
+          <w:rFonts w:asciiTheme="minorHAnsi" w:hAnsiTheme="minorHAnsi" w:cstheme="minorHAnsi"/>
+          <w:color w:val="333333"/>
+        </w:rPr>
+        <w:t xml:space="preserve"> of Legends is a popular </w:t>
+      </w:r>
+      <w:r>
+        <w:rPr>
+          <w:rStyle w:val="md-plain"/>
+          <w:rFonts w:asciiTheme="minorHAnsi" w:hAnsiTheme="minorHAnsi" w:cstheme="minorHAnsi"/>
           <w:color w:val="333333"/>
         </w:rPr>
         <w:t>and competitive Multiplayer Online Battle Arena, where 2 teams of 5 players compete to destroy the enemy Nexus</w:t>
@@ -129,6 +135,7 @@
       <w:r>
         <w:rPr>
           <w:rStyle w:val="md-plain"/>
+          <w:rFonts w:asciiTheme="minorHAnsi" w:hAnsiTheme="minorHAnsi" w:cstheme="minorHAnsi"/>
           <w:color w:val="333333"/>
         </w:rPr>
         <w:t xml:space="preserve"> (</w:t>
@@ -136,6 +143,7 @@
       <w:r>
         <w:rPr>
           <w:rStyle w:val="md-plain"/>
+          <w:rFonts w:asciiTheme="minorHAnsi" w:hAnsiTheme="minorHAnsi" w:cstheme="minorHAnsi"/>
           <w:color w:val="333333"/>
         </w:rPr>
         <w:t xml:space="preserve">Figure 1a &amp; </w:t>
@@ -143,6 +151,7 @@
       <w:r>
         <w:rPr>
           <w:rStyle w:val="md-plain"/>
+          <w:rFonts w:asciiTheme="minorHAnsi" w:hAnsiTheme="minorHAnsi" w:cstheme="minorHAnsi"/>
           <w:color w:val="333333"/>
         </w:rPr>
         <w:t>Figure 1b).</w:t>
@@ -150,6 +159,7 @@
       <w:r>
         <w:rPr>
           <w:rStyle w:val="md-plain"/>
+          <w:rFonts w:asciiTheme="minorHAnsi" w:hAnsiTheme="minorHAnsi" w:cstheme="minorHAnsi"/>
           <w:color w:val="333333"/>
         </w:rPr>
         <w:t xml:space="preserve"> Each player controls a champion (a character), and to win, the team must destroy a series of enemy turrets, invade the enemy base, and destroy the opponent’s Nexus</w:t>
@@ -157,6 +167,7 @@
       <w:r>
         <w:rPr>
           <w:rStyle w:val="md-plain"/>
+          <w:rFonts w:asciiTheme="minorHAnsi" w:hAnsiTheme="minorHAnsi" w:cstheme="minorHAnsi"/>
           <w:color w:val="333333"/>
         </w:rPr>
         <w:t>.</w:t>
@@ -168,12 +179,14 @@
         <w:spacing w:before="192" w:beforeAutospacing="0" w:after="192" w:afterAutospacing="0"/>
         <w:rPr>
           <w:rStyle w:val="md-plain"/>
-          <w:color w:val="333333"/>
-        </w:rPr>
-      </w:pPr>
-      <w:r>
-        <w:rPr>
-          <w:rStyle w:val="md-plain"/>
+          <w:rFonts w:asciiTheme="minorHAnsi" w:hAnsiTheme="minorHAnsi" w:cstheme="minorHAnsi"/>
+          <w:color w:val="333333"/>
+        </w:rPr>
+      </w:pPr>
+      <w:r>
+        <w:rPr>
+          <w:rStyle w:val="md-plain"/>
+          <w:rFonts w:asciiTheme="minorHAnsi" w:hAnsiTheme="minorHAnsi" w:cstheme="minorHAnsi"/>
           <w:color w:val="333333"/>
         </w:rPr>
         <w:t xml:space="preserve">As the players play each match, their champion will level up and earn gold, which the player can then exchange at the shop for items that can strengthen each character. </w:t>
@@ -181,6 +194,7 @@
       <w:r>
         <w:rPr>
           <w:rStyle w:val="md-plain"/>
+          <w:rFonts w:asciiTheme="minorHAnsi" w:hAnsiTheme="minorHAnsi" w:cstheme="minorHAnsi"/>
           <w:color w:val="333333"/>
         </w:rPr>
         <w:t>Players also earn gold from: kills,</w:t>
@@ -188,6 +202,7 @@
       <w:r>
         <w:rPr>
           <w:rStyle w:val="md-plain"/>
+          <w:rFonts w:asciiTheme="minorHAnsi" w:hAnsiTheme="minorHAnsi" w:cstheme="minorHAnsi"/>
           <w:color w:val="333333"/>
         </w:rPr>
         <w:t xml:space="preserve"> killing sprees, enemy minions, and</w:t>
@@ -195,6 +210,7 @@
       <w:r>
         <w:rPr>
           <w:rStyle w:val="md-plain"/>
+          <w:rFonts w:asciiTheme="minorHAnsi" w:hAnsiTheme="minorHAnsi" w:cstheme="minorHAnsi"/>
           <w:color w:val="333333"/>
         </w:rPr>
         <w:t xml:space="preserve"> neutral monsters</w:t>
@@ -202,6 +218,7 @@
       <w:r>
         <w:rPr>
           <w:rStyle w:val="md-plain"/>
+          <w:rFonts w:asciiTheme="minorHAnsi" w:hAnsiTheme="minorHAnsi" w:cstheme="minorHAnsi"/>
           <w:color w:val="333333"/>
         </w:rPr>
         <w:t>.</w:t>
@@ -213,12 +230,14 @@
         <w:spacing w:before="192" w:beforeAutospacing="0" w:after="192" w:afterAutospacing="0"/>
         <w:rPr>
           <w:rStyle w:val="md-plain"/>
-          <w:color w:val="333333"/>
-        </w:rPr>
-      </w:pPr>
-      <w:r>
-        <w:rPr>
-          <w:rStyle w:val="md-plain"/>
+          <w:rFonts w:asciiTheme="minorHAnsi" w:hAnsiTheme="minorHAnsi" w:cstheme="minorHAnsi"/>
+          <w:color w:val="333333"/>
+        </w:rPr>
+      </w:pPr>
+      <w:r>
+        <w:rPr>
+          <w:rStyle w:val="md-plain"/>
+          <w:rFonts w:asciiTheme="minorHAnsi" w:hAnsiTheme="minorHAnsi" w:cstheme="minorHAnsi"/>
           <w:color w:val="333333"/>
         </w:rPr>
         <w:t>Throughout the map, there are buffs that each tea</w:t>
@@ -226,6 +245,7 @@
       <w:r>
         <w:rPr>
           <w:rStyle w:val="md-plain"/>
+          <w:rFonts w:asciiTheme="minorHAnsi" w:hAnsiTheme="minorHAnsi" w:cstheme="minorHAnsi"/>
           <w:color w:val="333333"/>
         </w:rPr>
         <w:t>m can earn by killing neutral monsters</w:t>
@@ -233,6 +253,7 @@
       <w:r>
         <w:rPr>
           <w:rStyle w:val="md-plain"/>
+          <w:rFonts w:asciiTheme="minorHAnsi" w:hAnsiTheme="minorHAnsi" w:cstheme="minorHAnsi"/>
           <w:color w:val="333333"/>
         </w:rPr>
         <w:t xml:space="preserve">. These neutral monsters also </w:t>
@@ -240,6 +261,7 @@
       <w:r>
         <w:rPr>
           <w:rStyle w:val="md-plain"/>
+          <w:rFonts w:asciiTheme="minorHAnsi" w:hAnsiTheme="minorHAnsi" w:cstheme="minorHAnsi"/>
           <w:color w:val="333333"/>
         </w:rPr>
         <w:t xml:space="preserve">provide gold to the player who earns the kill, which allows </w:t>
@@ -247,6 +269,7 @@
       <w:r>
         <w:rPr>
           <w:rStyle w:val="md-plain"/>
+          <w:rFonts w:asciiTheme="minorHAnsi" w:hAnsiTheme="minorHAnsi" w:cstheme="minorHAnsi"/>
           <w:color w:val="333333"/>
         </w:rPr>
         <w:t>the players to obtain more items.</w:t>
@@ -258,12 +281,14 @@
         <w:spacing w:before="192" w:beforeAutospacing="0" w:after="192" w:afterAutospacing="0"/>
         <w:rPr>
           <w:rStyle w:val="md-plain"/>
-          <w:color w:val="333333"/>
-        </w:rPr>
-      </w:pPr>
-      <w:r>
-        <w:rPr>
-          <w:rStyle w:val="md-plain"/>
+          <w:rFonts w:asciiTheme="minorHAnsi" w:hAnsiTheme="minorHAnsi" w:cstheme="minorHAnsi"/>
+          <w:color w:val="333333"/>
+        </w:rPr>
+      </w:pPr>
+      <w:r>
+        <w:rPr>
+          <w:rStyle w:val="md-plain"/>
+          <w:rFonts w:asciiTheme="minorHAnsi" w:hAnsiTheme="minorHAnsi" w:cstheme="minorHAnsi"/>
           <w:color w:val="333333"/>
         </w:rPr>
         <w:t xml:space="preserve">League of Legends has, at the time of writing, approximately </w:t>
@@ -271,6 +296,7 @@
       <w:r>
         <w:rPr>
           <w:rStyle w:val="md-plain"/>
+          <w:rFonts w:asciiTheme="minorHAnsi" w:hAnsiTheme="minorHAnsi" w:cstheme="minorHAnsi"/>
           <w:color w:val="333333"/>
         </w:rPr>
         <w:t xml:space="preserve">120 million monthly players. Furthermore, Riot Games (the company behind the game) has an API that anyone can use in order to </w:t>
@@ -278,6 +304,7 @@
       <w:r>
         <w:rPr>
           <w:rStyle w:val="md-plain"/>
+          <w:rFonts w:asciiTheme="minorHAnsi" w:hAnsiTheme="minorHAnsi" w:cstheme="minorHAnsi"/>
           <w:color w:val="333333"/>
         </w:rPr>
         <w:t>pull data about any player, and their match history. As such, there is a massive wealth of data that is available and makes it perfect for a machine learning project.</w:t>
@@ -285,6 +312,7 @@
       <w:r>
         <w:rPr>
           <w:rStyle w:val="md-plain"/>
+          <w:rFonts w:asciiTheme="minorHAnsi" w:hAnsiTheme="minorHAnsi" w:cstheme="minorHAnsi"/>
           <w:color w:val="333333"/>
         </w:rPr>
         <w:t xml:space="preserve"> </w:t>
@@ -292,6 +320,7 @@
       <w:r>
         <w:rPr>
           <w:rStyle w:val="md-plain"/>
+          <w:rFonts w:asciiTheme="minorHAnsi" w:hAnsiTheme="minorHAnsi" w:cstheme="minorHAnsi"/>
           <w:b/>
           <w:bCs/>
           <w:color w:val="333333"/>
@@ -301,6 +330,7 @@
       <w:r>
         <w:rPr>
           <w:rStyle w:val="md-plain"/>
+          <w:rFonts w:asciiTheme="minorHAnsi" w:hAnsiTheme="minorHAnsi" w:cstheme="minorHAnsi"/>
           <w:color w:val="333333"/>
         </w:rPr>
         <w:t>. Pre-match data will be data that is available prior to the start of the match, and post-match data will</w:t>
@@ -308,6 +338,7 @@
       <w:r>
         <w:rPr>
           <w:rStyle w:val="md-plain"/>
+          <w:rFonts w:asciiTheme="minorHAnsi" w:hAnsiTheme="minorHAnsi" w:cstheme="minorHAnsi"/>
           <w:color w:val="333333"/>
         </w:rPr>
         <w:t xml:space="preserve"> also include each player’s performance data for this specific match.</w:t>
@@ -319,6 +350,7 @@
         <w:spacing w:before="192" w:beforeAutospacing="0" w:after="192" w:afterAutospacing="0"/>
         <w:rPr>
           <w:rStyle w:val="md-plain"/>
+          <w:rFonts w:asciiTheme="minorHAnsi" w:hAnsiTheme="minorHAnsi" w:cstheme="minorHAnsi"/>
           <w:b/>
           <w:bCs/>
           <w:color w:val="333333"/>
@@ -327,6 +359,7 @@
       <w:r>
         <w:rPr>
           <w:rStyle w:val="md-plain"/>
+          <w:rFonts w:asciiTheme="minorHAnsi" w:hAnsiTheme="minorHAnsi" w:cstheme="minorHAnsi"/>
           <w:b/>
           <w:bCs/>
           <w:color w:val="333333"/>
@@ -340,6 +373,513 @@
         <w:spacing w:before="192" w:beforeAutospacing="0" w:after="192" w:afterAutospacing="0"/>
         <w:rPr>
           <w:rStyle w:val="md-plain"/>
+          <w:rFonts w:asciiTheme="minorHAnsi" w:hAnsiTheme="minorHAnsi" w:cstheme="minorHAnsi"/>
+          <w:color w:val="333333"/>
+        </w:rPr>
+      </w:pPr>
+      <w:r>
+        <w:rPr>
+          <w:rStyle w:val="md-plain"/>
+          <w:rFonts w:asciiTheme="minorHAnsi" w:hAnsiTheme="minorHAnsi" w:cstheme="minorHAnsi"/>
+          <w:color w:val="333333"/>
+        </w:rPr>
+        <w:t xml:space="preserve">The data was collected using the </w:t>
+      </w:r>
+      <w:proofErr w:type="spellStart"/>
+      <w:r>
+        <w:rPr>
+          <w:rStyle w:val="md-plain"/>
+          <w:rFonts w:asciiTheme="minorHAnsi" w:hAnsiTheme="minorHAnsi" w:cstheme="minorHAnsi"/>
+          <w:color w:val="333333"/>
+        </w:rPr>
+        <w:t>RiotWatcher</w:t>
+      </w:r>
+      <w:proofErr w:type="spellEnd"/>
+      <w:r>
+        <w:rPr>
+          <w:rStyle w:val="md-plain"/>
+          <w:rFonts w:asciiTheme="minorHAnsi" w:hAnsiTheme="minorHAnsi" w:cstheme="minorHAnsi"/>
+          <w:color w:val="333333"/>
+        </w:rPr>
+        <w:t xml:space="preserve"> Python Library</w:t>
+      </w:r>
+      <w:r>
+        <w:rPr>
+          <w:rStyle w:val="md-plain"/>
+          <w:rFonts w:asciiTheme="minorHAnsi" w:hAnsiTheme="minorHAnsi" w:cstheme="minorHAnsi"/>
+          <w:color w:val="333333"/>
+        </w:rPr>
+        <w:t xml:space="preserve"> (</w:t>
+      </w:r>
+      <w:proofErr w:type="spellStart"/>
+      <w:r>
+        <w:rPr>
+          <w:rStyle w:val="md-plain"/>
+          <w:rFonts w:asciiTheme="minorHAnsi" w:hAnsiTheme="minorHAnsi" w:cstheme="minorHAnsi"/>
+          <w:color w:val="333333"/>
+        </w:rPr>
+        <w:t>RiotWatcher</w:t>
+      </w:r>
+      <w:proofErr w:type="spellEnd"/>
+      <w:r>
+        <w:rPr>
+          <w:rStyle w:val="md-plain"/>
+          <w:rFonts w:asciiTheme="minorHAnsi" w:hAnsiTheme="minorHAnsi" w:cstheme="minorHAnsi"/>
+          <w:color w:val="333333"/>
+        </w:rPr>
+        <w:t>, 2019)</w:t>
+      </w:r>
+      <w:r>
+        <w:rPr>
+          <w:rStyle w:val="md-plain"/>
+          <w:rFonts w:asciiTheme="minorHAnsi" w:hAnsiTheme="minorHAnsi" w:cstheme="minorHAnsi"/>
+          <w:color w:val="333333"/>
+        </w:rPr>
+        <w:t xml:space="preserve">. I built classes to help facilitate the collection of data. The first class, the </w:t>
+      </w:r>
+      <w:proofErr w:type="spellStart"/>
+      <w:r>
+        <w:rPr>
+          <w:rStyle w:val="md-plain"/>
+          <w:rFonts w:asciiTheme="minorHAnsi" w:hAnsiTheme="minorHAnsi" w:cstheme="minorHAnsi"/>
+          <w:color w:val="333333"/>
+        </w:rPr>
+        <w:t>AbstractDataPuller</w:t>
+      </w:r>
+      <w:proofErr w:type="spellEnd"/>
+      <w:r>
+        <w:rPr>
+          <w:rStyle w:val="md-plain"/>
+          <w:rFonts w:asciiTheme="minorHAnsi" w:hAnsiTheme="minorHAnsi" w:cstheme="minorHAnsi"/>
+          <w:color w:val="333333"/>
+        </w:rPr>
+        <w:t xml:space="preserve"> (and </w:t>
+      </w:r>
+      <w:proofErr w:type="gramStart"/>
+      <w:r>
+        <w:rPr>
+          <w:rStyle w:val="md-plain"/>
+          <w:rFonts w:asciiTheme="minorHAnsi" w:hAnsiTheme="minorHAnsi" w:cstheme="minorHAnsi"/>
+          <w:color w:val="333333"/>
+        </w:rPr>
+        <w:t>it’s</w:t>
+      </w:r>
+      <w:proofErr w:type="gramEnd"/>
+      <w:r>
+        <w:rPr>
+          <w:rStyle w:val="md-plain"/>
+          <w:rFonts w:asciiTheme="minorHAnsi" w:hAnsiTheme="minorHAnsi" w:cstheme="minorHAnsi"/>
+          <w:color w:val="333333"/>
+        </w:rPr>
+        <w:t xml:space="preserve"> sub classes) will be the objects that will make calls to the </w:t>
+      </w:r>
+      <w:proofErr w:type="spellStart"/>
+      <w:r>
+        <w:rPr>
+          <w:rStyle w:val="md-plain"/>
+          <w:rFonts w:asciiTheme="minorHAnsi" w:hAnsiTheme="minorHAnsi" w:cstheme="minorHAnsi"/>
+          <w:color w:val="333333"/>
+        </w:rPr>
+        <w:t>RiotWatcher</w:t>
+      </w:r>
+      <w:proofErr w:type="spellEnd"/>
+      <w:r>
+        <w:rPr>
+          <w:rStyle w:val="md-plain"/>
+          <w:rFonts w:asciiTheme="minorHAnsi" w:hAnsiTheme="minorHAnsi" w:cstheme="minorHAnsi"/>
+          <w:color w:val="333333"/>
+        </w:rPr>
+        <w:t xml:space="preserve"> library to get the information from the API.</w:t>
+      </w:r>
+      <w:r>
+        <w:rPr>
+          <w:rStyle w:val="md-plain"/>
+          <w:rFonts w:asciiTheme="minorHAnsi" w:hAnsiTheme="minorHAnsi" w:cstheme="minorHAnsi"/>
+          <w:color w:val="333333"/>
+        </w:rPr>
+        <w:t xml:space="preserve"> It contains three subclasses: </w:t>
+      </w:r>
+      <w:proofErr w:type="spellStart"/>
+      <w:r>
+        <w:rPr>
+          <w:rStyle w:val="md-plain"/>
+          <w:rFonts w:asciiTheme="minorHAnsi" w:hAnsiTheme="minorHAnsi" w:cstheme="minorHAnsi"/>
+          <w:color w:val="333333"/>
+        </w:rPr>
+        <w:t>PlayerDataPuller</w:t>
+      </w:r>
+      <w:proofErr w:type="spellEnd"/>
+      <w:r>
+        <w:rPr>
+          <w:rStyle w:val="md-plain"/>
+          <w:rFonts w:asciiTheme="minorHAnsi" w:hAnsiTheme="minorHAnsi" w:cstheme="minorHAnsi"/>
+          <w:color w:val="333333"/>
+        </w:rPr>
+        <w:t xml:space="preserve">, </w:t>
+      </w:r>
+      <w:proofErr w:type="spellStart"/>
+      <w:r>
+        <w:rPr>
+          <w:rStyle w:val="md-plain"/>
+          <w:rFonts w:asciiTheme="minorHAnsi" w:hAnsiTheme="minorHAnsi" w:cstheme="minorHAnsi"/>
+          <w:color w:val="333333"/>
+        </w:rPr>
+        <w:t>MatchDataPuller</w:t>
+      </w:r>
+      <w:proofErr w:type="spellEnd"/>
+      <w:r>
+        <w:rPr>
+          <w:rStyle w:val="md-plain"/>
+          <w:rFonts w:asciiTheme="minorHAnsi" w:hAnsiTheme="minorHAnsi" w:cstheme="minorHAnsi"/>
+          <w:color w:val="333333"/>
+        </w:rPr>
+        <w:t>,</w:t>
+      </w:r>
+      <w:r>
+        <w:rPr>
+          <w:rStyle w:val="md-plain"/>
+          <w:rFonts w:asciiTheme="minorHAnsi" w:hAnsiTheme="minorHAnsi" w:cstheme="minorHAnsi"/>
+          <w:color w:val="333333"/>
+        </w:rPr>
+        <w:t xml:space="preserve"> </w:t>
+      </w:r>
+      <w:proofErr w:type="spellStart"/>
+      <w:r>
+        <w:rPr>
+          <w:rStyle w:val="md-plain"/>
+          <w:rFonts w:asciiTheme="minorHAnsi" w:hAnsiTheme="minorHAnsi" w:cstheme="minorHAnsi"/>
+          <w:color w:val="333333"/>
+        </w:rPr>
+        <w:t>ChampionMasteryDataPuller</w:t>
+      </w:r>
+      <w:proofErr w:type="spellEnd"/>
+      <w:r>
+        <w:rPr>
+          <w:rStyle w:val="md-plain"/>
+          <w:rFonts w:asciiTheme="minorHAnsi" w:hAnsiTheme="minorHAnsi" w:cstheme="minorHAnsi"/>
+          <w:color w:val="333333"/>
+        </w:rPr>
+        <w:t>. Each subclass is responsible for pulling data for players, matches, and champion mastery respectively.</w:t>
+      </w:r>
+    </w:p>
+    <w:p>
+      <w:pPr>
+        <w:pStyle w:val="md-end-block"/>
+        <w:spacing w:before="192" w:beforeAutospacing="0" w:after="192" w:afterAutospacing="0"/>
+        <w:rPr>
+          <w:rStyle w:val="md-plain"/>
+          <w:rFonts w:asciiTheme="minorHAnsi" w:hAnsiTheme="minorHAnsi" w:cstheme="minorHAnsi"/>
+          <w:color w:val="333333"/>
+        </w:rPr>
+      </w:pPr>
+      <w:r>
+        <w:rPr>
+          <w:rStyle w:val="md-plain"/>
+          <w:rFonts w:asciiTheme="minorHAnsi" w:hAnsiTheme="minorHAnsi" w:cstheme="minorHAnsi"/>
+          <w:color w:val="333333"/>
+        </w:rPr>
+        <w:t xml:space="preserve">The next class is the </w:t>
+      </w:r>
+      <w:proofErr w:type="spellStart"/>
+      <w:r>
+        <w:rPr>
+          <w:rStyle w:val="md-plain"/>
+          <w:rFonts w:asciiTheme="minorHAnsi" w:hAnsiTheme="minorHAnsi" w:cstheme="minorHAnsi"/>
+          <w:color w:val="333333"/>
+        </w:rPr>
+        <w:t>MatchCrawler</w:t>
+      </w:r>
+      <w:proofErr w:type="spellEnd"/>
+      <w:r>
+        <w:rPr>
+          <w:rStyle w:val="md-plain"/>
+          <w:rFonts w:asciiTheme="minorHAnsi" w:hAnsiTheme="minorHAnsi" w:cstheme="minorHAnsi"/>
+          <w:color w:val="333333"/>
+        </w:rPr>
+        <w:t xml:space="preserve"> class. It is essentially an iterator, that has 2 functions: </w:t>
+      </w:r>
+      <w:proofErr w:type="spellStart"/>
+      <w:proofErr w:type="gramStart"/>
+      <w:r>
+        <w:rPr>
+          <w:rStyle w:val="md-plain"/>
+          <w:rFonts w:asciiTheme="minorHAnsi" w:hAnsiTheme="minorHAnsi" w:cstheme="minorHAnsi"/>
+          <w:color w:val="333333"/>
+        </w:rPr>
+        <w:t>hasNext</w:t>
+      </w:r>
+      <w:proofErr w:type="spellEnd"/>
+      <w:r>
+        <w:rPr>
+          <w:rStyle w:val="md-plain"/>
+          <w:rFonts w:asciiTheme="minorHAnsi" w:hAnsiTheme="minorHAnsi" w:cstheme="minorHAnsi"/>
+          <w:color w:val="333333"/>
+        </w:rPr>
+        <w:t>(</w:t>
+      </w:r>
+      <w:proofErr w:type="gramEnd"/>
+      <w:r>
+        <w:rPr>
+          <w:rStyle w:val="md-plain"/>
+          <w:rFonts w:asciiTheme="minorHAnsi" w:hAnsiTheme="minorHAnsi" w:cstheme="minorHAnsi"/>
+          <w:color w:val="333333"/>
+        </w:rPr>
+        <w:t xml:space="preserve">) and next() (similar to a Java Iterator Object). </w:t>
+      </w:r>
+      <w:proofErr w:type="spellStart"/>
+      <w:proofErr w:type="gramStart"/>
+      <w:r>
+        <w:rPr>
+          <w:rStyle w:val="md-plain"/>
+          <w:rFonts w:asciiTheme="minorHAnsi" w:hAnsiTheme="minorHAnsi" w:cstheme="minorHAnsi"/>
+          <w:color w:val="333333"/>
+        </w:rPr>
+        <w:t>hasNext</w:t>
+      </w:r>
+      <w:proofErr w:type="spellEnd"/>
+      <w:r>
+        <w:rPr>
+          <w:rStyle w:val="md-plain"/>
+          <w:rFonts w:asciiTheme="minorHAnsi" w:hAnsiTheme="minorHAnsi" w:cstheme="minorHAnsi"/>
+          <w:color w:val="333333"/>
+        </w:rPr>
+        <w:t>(</w:t>
+      </w:r>
+      <w:proofErr w:type="gramEnd"/>
+      <w:r>
+        <w:rPr>
+          <w:rStyle w:val="md-plain"/>
+          <w:rFonts w:asciiTheme="minorHAnsi" w:hAnsiTheme="minorHAnsi" w:cstheme="minorHAnsi"/>
+          <w:color w:val="333333"/>
+        </w:rPr>
+        <w:t>)</w:t>
+      </w:r>
+      <w:r>
+        <w:rPr>
+          <w:rStyle w:val="md-plain"/>
+          <w:rFonts w:asciiTheme="minorHAnsi" w:hAnsiTheme="minorHAnsi" w:cstheme="minorHAnsi"/>
+          <w:color w:val="333333"/>
+        </w:rPr>
+        <w:t xml:space="preserve"> simply returns a </w:t>
+      </w:r>
+      <w:proofErr w:type="spellStart"/>
+      <w:r>
+        <w:rPr>
+          <w:rStyle w:val="md-plain"/>
+          <w:rFonts w:asciiTheme="minorHAnsi" w:hAnsiTheme="minorHAnsi" w:cstheme="minorHAnsi"/>
+          <w:color w:val="333333"/>
+        </w:rPr>
+        <w:t>boolean</w:t>
+      </w:r>
+      <w:proofErr w:type="spellEnd"/>
+      <w:r>
+        <w:rPr>
+          <w:rStyle w:val="md-plain"/>
+          <w:rFonts w:asciiTheme="minorHAnsi" w:hAnsiTheme="minorHAnsi" w:cstheme="minorHAnsi"/>
+          <w:color w:val="333333"/>
+        </w:rPr>
+        <w:t xml:space="preserve"> </w:t>
+      </w:r>
+      <w:r>
+        <w:rPr>
+          <w:rStyle w:val="md-plain"/>
+          <w:rFonts w:asciiTheme="minorHAnsi" w:hAnsiTheme="minorHAnsi" w:cstheme="minorHAnsi"/>
+          <w:color w:val="333333"/>
+        </w:rPr>
+        <w:t xml:space="preserve">representing whether the specified number of data points has been added to the data set. </w:t>
+      </w:r>
+      <w:proofErr w:type="gramStart"/>
+      <w:r>
+        <w:rPr>
+          <w:rStyle w:val="md-plain"/>
+          <w:rFonts w:asciiTheme="minorHAnsi" w:hAnsiTheme="minorHAnsi" w:cstheme="minorHAnsi"/>
+          <w:color w:val="333333"/>
+        </w:rPr>
+        <w:t>next(</w:t>
+      </w:r>
+      <w:proofErr w:type="gramEnd"/>
+      <w:r>
+        <w:rPr>
+          <w:rStyle w:val="md-plain"/>
+          <w:rFonts w:asciiTheme="minorHAnsi" w:hAnsiTheme="minorHAnsi" w:cstheme="minorHAnsi"/>
+          <w:color w:val="333333"/>
+        </w:rPr>
+        <w:t>)</w:t>
+      </w:r>
+      <w:r>
+        <w:rPr>
+          <w:rStyle w:val="md-plain"/>
+          <w:rFonts w:asciiTheme="minorHAnsi" w:hAnsiTheme="minorHAnsi" w:cstheme="minorHAnsi"/>
+          <w:color w:val="333333"/>
+        </w:rPr>
+        <w:t xml:space="preserve"> </w:t>
+      </w:r>
+      <w:r>
+        <w:rPr>
+          <w:rStyle w:val="md-plain"/>
+          <w:rFonts w:asciiTheme="minorHAnsi" w:hAnsiTheme="minorHAnsi" w:cstheme="minorHAnsi"/>
+          <w:color w:val="333333"/>
+        </w:rPr>
+        <w:t xml:space="preserve">returns the next </w:t>
+      </w:r>
+      <w:proofErr w:type="spellStart"/>
+      <w:r>
+        <w:rPr>
+          <w:rStyle w:val="md-plain"/>
+          <w:rFonts w:asciiTheme="minorHAnsi" w:hAnsiTheme="minorHAnsi" w:cstheme="minorHAnsi"/>
+          <w:color w:val="333333"/>
+        </w:rPr>
+        <w:t>matchID</w:t>
+      </w:r>
+      <w:proofErr w:type="spellEnd"/>
+      <w:r>
+        <w:rPr>
+          <w:rStyle w:val="md-plain"/>
+          <w:rFonts w:asciiTheme="minorHAnsi" w:hAnsiTheme="minorHAnsi" w:cstheme="minorHAnsi"/>
+          <w:color w:val="333333"/>
+        </w:rPr>
+        <w:t xml:space="preserve"> to pull the data for. </w:t>
+      </w:r>
+      <w:proofErr w:type="gramStart"/>
+      <w:r>
+        <w:rPr>
+          <w:rStyle w:val="md-plain"/>
+          <w:rFonts w:asciiTheme="minorHAnsi" w:hAnsiTheme="minorHAnsi" w:cstheme="minorHAnsi"/>
+          <w:color w:val="333333"/>
+        </w:rPr>
+        <w:t>next(</w:t>
+      </w:r>
+      <w:proofErr w:type="gramEnd"/>
+      <w:r>
+        <w:rPr>
+          <w:rStyle w:val="md-plain"/>
+          <w:rFonts w:asciiTheme="minorHAnsi" w:hAnsiTheme="minorHAnsi" w:cstheme="minorHAnsi"/>
+          <w:color w:val="333333"/>
+        </w:rPr>
+        <w:t xml:space="preserve">) selects the next match ID by taking the current match ID, and for a random summoner in that match, gets a non-empty match list. </w:t>
+      </w:r>
+      <w:r>
+        <w:rPr>
+          <w:rStyle w:val="md-plain"/>
+          <w:rFonts w:asciiTheme="minorHAnsi" w:hAnsiTheme="minorHAnsi" w:cstheme="minorHAnsi"/>
+          <w:color w:val="333333"/>
+        </w:rPr>
+        <w:lastRenderedPageBreak/>
+        <w:t xml:space="preserve">If that match list is empty, then it moves to the next summoner. Once a non-empty match list has been found, it </w:t>
+      </w:r>
+      <w:r>
+        <w:rPr>
+          <w:rStyle w:val="md-plain"/>
+          <w:rFonts w:asciiTheme="minorHAnsi" w:hAnsiTheme="minorHAnsi" w:cstheme="minorHAnsi"/>
+          <w:color w:val="333333"/>
+        </w:rPr>
+        <w:t>will</w:t>
+      </w:r>
+      <w:r>
+        <w:rPr>
+          <w:rStyle w:val="md-plain"/>
+          <w:rFonts w:asciiTheme="minorHAnsi" w:hAnsiTheme="minorHAnsi" w:cstheme="minorHAnsi"/>
+          <w:color w:val="333333"/>
+        </w:rPr>
+        <w:t xml:space="preserve"> </w:t>
+      </w:r>
+      <w:r>
+        <w:rPr>
+          <w:rStyle w:val="md-plain"/>
+          <w:rFonts w:asciiTheme="minorHAnsi" w:hAnsiTheme="minorHAnsi" w:cstheme="minorHAnsi"/>
+          <w:color w:val="333333"/>
+        </w:rPr>
+        <w:t xml:space="preserve">return </w:t>
+      </w:r>
+      <w:r>
+        <w:rPr>
+          <w:rStyle w:val="md-plain"/>
+          <w:rFonts w:asciiTheme="minorHAnsi" w:hAnsiTheme="minorHAnsi" w:cstheme="minorHAnsi"/>
+          <w:color w:val="333333"/>
+        </w:rPr>
+        <w:t xml:space="preserve">a random </w:t>
+      </w:r>
+      <w:proofErr w:type="spellStart"/>
+      <w:r>
+        <w:rPr>
+          <w:rStyle w:val="md-plain"/>
+          <w:rFonts w:asciiTheme="minorHAnsi" w:hAnsiTheme="minorHAnsi" w:cstheme="minorHAnsi"/>
+          <w:color w:val="333333"/>
+        </w:rPr>
+        <w:t>matchID</w:t>
+      </w:r>
+      <w:proofErr w:type="spellEnd"/>
+      <w:r>
+        <w:rPr>
+          <w:rStyle w:val="md-plain"/>
+          <w:rFonts w:asciiTheme="minorHAnsi" w:hAnsiTheme="minorHAnsi" w:cstheme="minorHAnsi"/>
+          <w:color w:val="333333"/>
+        </w:rPr>
+        <w:t xml:space="preserve"> in the list.</w:t>
+      </w:r>
+    </w:p>
+    <w:p>
+      <w:pPr>
+        <w:pStyle w:val="md-end-block"/>
+        <w:spacing w:before="192" w:beforeAutospacing="0" w:after="192" w:afterAutospacing="0"/>
+        <w:rPr>
+          <w:rStyle w:val="md-plain"/>
+          <w:rFonts w:asciiTheme="minorHAnsi" w:hAnsiTheme="minorHAnsi" w:cstheme="minorHAnsi"/>
+          <w:color w:val="333333"/>
+        </w:rPr>
+      </w:pPr>
+      <w:r>
+        <w:rPr>
+          <w:rStyle w:val="md-plain"/>
+          <w:rFonts w:asciiTheme="minorHAnsi" w:hAnsiTheme="minorHAnsi" w:cstheme="minorHAnsi"/>
+          <w:color w:val="333333"/>
+        </w:rPr>
+        <w:t xml:space="preserve">The final class is the </w:t>
+      </w:r>
+      <w:proofErr w:type="spellStart"/>
+      <w:r>
+        <w:rPr>
+          <w:rStyle w:val="md-plain"/>
+          <w:rFonts w:asciiTheme="minorHAnsi" w:hAnsiTheme="minorHAnsi" w:cstheme="minorHAnsi"/>
+          <w:color w:val="333333"/>
+        </w:rPr>
+        <w:t>DataSetMaker</w:t>
+      </w:r>
+      <w:proofErr w:type="spellEnd"/>
+      <w:r>
+        <w:rPr>
+          <w:rStyle w:val="md-plain"/>
+          <w:rFonts w:asciiTheme="minorHAnsi" w:hAnsiTheme="minorHAnsi" w:cstheme="minorHAnsi"/>
+          <w:color w:val="333333"/>
+        </w:rPr>
+        <w:t xml:space="preserve"> class. This </w:t>
+      </w:r>
+      <w:r>
+        <w:rPr>
+          <w:rStyle w:val="md-plain"/>
+          <w:rFonts w:asciiTheme="minorHAnsi" w:hAnsiTheme="minorHAnsi" w:cstheme="minorHAnsi"/>
+          <w:color w:val="333333"/>
+        </w:rPr>
+        <w:t>class makes use of the two classes</w:t>
+      </w:r>
+      <w:r>
+        <w:rPr>
+          <w:rStyle w:val="md-plain"/>
+          <w:rFonts w:asciiTheme="minorHAnsi" w:hAnsiTheme="minorHAnsi" w:cstheme="minorHAnsi"/>
+          <w:color w:val="333333"/>
+        </w:rPr>
+        <w:t>, and writes each data points to the file appropriately.</w:t>
+      </w:r>
+      <w:bookmarkStart w:id="0" w:name="_GoBack"/>
+      <w:bookmarkEnd w:id="0"/>
+    </w:p>
+    <w:p>
+      <w:pPr>
+        <w:pStyle w:val="md-end-block"/>
+        <w:spacing w:before="192" w:beforeAutospacing="0" w:after="192" w:afterAutospacing="0"/>
+        <w:rPr>
+          <w:rStyle w:val="md-plain"/>
+          <w:rFonts w:asciiTheme="minorHAnsi" w:hAnsiTheme="minorHAnsi" w:cstheme="minorHAnsi"/>
           <w:b/>
           <w:bCs/>
           <w:color w:val="333333"/>
@@ -348,14 +888,13 @@
       <w:r>
         <w:rPr>
           <w:rStyle w:val="md-plain"/>
+          <w:rFonts w:asciiTheme="minorHAnsi" w:hAnsiTheme="minorHAnsi" w:cstheme="minorHAnsi"/>
           <w:b/>
           <w:bCs/>
           <w:color w:val="333333"/>
         </w:rPr>
         <w:t>Data Preparation</w:t>
       </w:r>
-      <w:bookmarkStart w:id="0" w:name="_GoBack"/>
-      <w:bookmarkEnd w:id="0"/>
     </w:p>
     <w:p>
       <w:pPr>
@@ -363,6 +902,7 @@
         <w:spacing w:before="192" w:beforeAutospacing="0" w:after="192" w:afterAutospacing="0"/>
         <w:rPr>
           <w:rStyle w:val="md-plain"/>
+          <w:rFonts w:asciiTheme="minorHAnsi" w:hAnsiTheme="minorHAnsi" w:cstheme="minorHAnsi"/>
           <w:b/>
           <w:bCs/>
           <w:color w:val="333333"/>
@@ -371,6 +911,7 @@
       <w:r>
         <w:rPr>
           <w:rStyle w:val="md-plain"/>
+          <w:rFonts w:asciiTheme="minorHAnsi" w:hAnsiTheme="minorHAnsi" w:cstheme="minorHAnsi"/>
           <w:b/>
           <w:bCs/>
           <w:color w:val="333333"/>
@@ -384,6 +925,7 @@
         <w:spacing w:before="192" w:beforeAutospacing="0" w:after="192" w:afterAutospacing="0"/>
         <w:rPr>
           <w:rStyle w:val="md-plain"/>
+          <w:rFonts w:asciiTheme="minorHAnsi" w:hAnsiTheme="minorHAnsi" w:cstheme="minorHAnsi"/>
           <w:b/>
           <w:bCs/>
           <w:color w:val="333333"/>
@@ -392,6 +934,7 @@
       <w:r>
         <w:rPr>
           <w:rStyle w:val="md-plain"/>
+          <w:rFonts w:asciiTheme="minorHAnsi" w:hAnsiTheme="minorHAnsi" w:cstheme="minorHAnsi"/>
           <w:b/>
           <w:bCs/>
           <w:color w:val="333333"/>
@@ -405,6 +948,7 @@
         <w:spacing w:before="192" w:beforeAutospacing="0" w:after="192" w:afterAutospacing="0"/>
         <w:rPr>
           <w:rStyle w:val="md-plain"/>
+          <w:rFonts w:asciiTheme="minorHAnsi" w:hAnsiTheme="minorHAnsi" w:cstheme="minorHAnsi"/>
           <w:b/>
           <w:bCs/>
           <w:color w:val="333333"/>
@@ -413,6 +957,7 @@
       <w:r>
         <w:rPr>
           <w:rStyle w:val="md-plain"/>
+          <w:rFonts w:asciiTheme="minorHAnsi" w:hAnsiTheme="minorHAnsi" w:cstheme="minorHAnsi"/>
           <w:b/>
           <w:bCs/>
           <w:color w:val="333333"/>
@@ -426,6 +971,7 @@
         <w:spacing w:before="192" w:beforeAutospacing="0" w:after="192" w:afterAutospacing="0"/>
         <w:rPr>
           <w:rStyle w:val="md-plain"/>
+          <w:rFonts w:asciiTheme="minorHAnsi" w:hAnsiTheme="minorHAnsi" w:cstheme="minorHAnsi"/>
           <w:color w:val="333333"/>
         </w:rPr>
       </w:pPr>
@@ -436,6 +982,7 @@
         <w:spacing w:before="192" w:beforeAutospacing="0" w:after="192" w:afterAutospacing="0"/>
         <w:rPr>
           <w:rStyle w:val="md-plain"/>
+          <w:rFonts w:asciiTheme="minorHAnsi" w:hAnsiTheme="minorHAnsi" w:cstheme="minorHAnsi"/>
           <w:color w:val="333333"/>
         </w:rPr>
       </w:pPr>
@@ -446,6 +993,7 @@
         <w:spacing w:before="192" w:beforeAutospacing="0" w:after="192" w:afterAutospacing="0"/>
         <w:rPr>
           <w:rStyle w:val="md-plain"/>
+          <w:rFonts w:asciiTheme="minorHAnsi" w:hAnsiTheme="minorHAnsi" w:cstheme="minorHAnsi"/>
           <w:color w:val="333333"/>
         </w:rPr>
       </w:pPr>
@@ -456,6 +1004,7 @@
         <w:spacing w:before="192" w:beforeAutospacing="0" w:after="192" w:afterAutospacing="0"/>
         <w:rPr>
           <w:rStyle w:val="md-plain"/>
+          <w:rFonts w:asciiTheme="minorHAnsi" w:hAnsiTheme="minorHAnsi" w:cstheme="minorHAnsi"/>
           <w:color w:val="333333"/>
         </w:rPr>
       </w:pPr>
@@ -466,6 +1015,7 @@
         <w:spacing w:before="192" w:beforeAutospacing="0" w:after="192" w:afterAutospacing="0"/>
         <w:rPr>
           <w:rStyle w:val="md-plain"/>
+          <w:rFonts w:asciiTheme="minorHAnsi" w:hAnsiTheme="minorHAnsi" w:cstheme="minorHAnsi"/>
           <w:color w:val="333333"/>
         </w:rPr>
       </w:pPr>
@@ -476,15 +1026,16 @@
         <w:spacing w:before="192" w:beforeAutospacing="0" w:after="192" w:afterAutospacing="0"/>
         <w:rPr>
           <w:rStyle w:val="md-plain"/>
-          <w:color w:val="333333"/>
-        </w:rPr>
-      </w:pPr>
-    </w:p>
-    <w:p>
-      <w:pPr>
-        <w:rPr>
-          <w:rStyle w:val="md-plain"/>
-          <w:rFonts w:ascii="Times New Roman" w:eastAsia="Times New Roman" w:hAnsi="Times New Roman" w:cs="Times New Roman"/>
+          <w:rFonts w:asciiTheme="minorHAnsi" w:hAnsiTheme="minorHAnsi" w:cstheme="minorHAnsi"/>
+          <w:color w:val="333333"/>
+        </w:rPr>
+      </w:pPr>
+    </w:p>
+    <w:p>
+      <w:pPr>
+        <w:rPr>
+          <w:rStyle w:val="md-plain"/>
+          <w:rFonts w:eastAsia="Times New Roman" w:cstheme="minorHAnsi"/>
           <w:color w:val="333333"/>
           <w:sz w:val="24"/>
           <w:szCs w:val="24"/>
@@ -494,6 +1045,7 @@
       <w:r>
         <w:rPr>
           <w:rStyle w:val="md-plain"/>
+          <w:rFonts w:cstheme="minorHAnsi"/>
           <w:color w:val="333333"/>
         </w:rPr>
         <w:br w:type="page"/>
@@ -505,6 +1057,7 @@
         <w:spacing w:before="192" w:beforeAutospacing="0" w:after="192" w:afterAutospacing="0"/>
         <w:rPr>
           <w:rStyle w:val="md-plain"/>
+          <w:rFonts w:asciiTheme="minorHAnsi" w:hAnsiTheme="minorHAnsi" w:cstheme="minorHAnsi"/>
           <w:color w:val="333333"/>
         </w:rPr>
       </w:pPr>
@@ -515,11 +1068,13 @@
         <w:spacing w:before="192" w:beforeAutospacing="0" w:after="192" w:afterAutospacing="0"/>
         <w:jc w:val="center"/>
         <w:rPr>
-          <w:color w:val="333333"/>
-        </w:rPr>
-      </w:pPr>
-      <w:r>
-        <w:rPr>
+          <w:rFonts w:asciiTheme="minorHAnsi" w:hAnsiTheme="minorHAnsi" w:cstheme="minorHAnsi"/>
+          <w:color w:val="333333"/>
+        </w:rPr>
+      </w:pPr>
+      <w:r>
+        <w:rPr>
+          <w:rFonts w:asciiTheme="minorHAnsi" w:hAnsiTheme="minorHAnsi" w:cstheme="minorHAnsi"/>
           <w:noProof/>
         </w:rPr>
         <w:drawing>
@@ -578,29 +1133,34 @@
         <w:spacing w:before="192" w:beforeAutospacing="0" w:after="192" w:afterAutospacing="0"/>
         <w:jc w:val="center"/>
         <w:rPr>
-          <w:color w:val="333333"/>
-        </w:rPr>
-      </w:pPr>
-      <w:r>
-        <w:rPr>
+          <w:rFonts w:asciiTheme="minorHAnsi" w:hAnsiTheme="minorHAnsi" w:cstheme="minorHAnsi"/>
+          <w:color w:val="333333"/>
+        </w:rPr>
+      </w:pPr>
+      <w:r>
+        <w:rPr>
+          <w:rFonts w:asciiTheme="minorHAnsi" w:hAnsiTheme="minorHAnsi" w:cstheme="minorHAnsi"/>
           <w:color w:val="333333"/>
         </w:rPr>
         <w:t>Figure 1a. Summoner’s Rift Map. The 2 Nexus</w:t>
       </w:r>
       <w:r>
         <w:rPr>
+          <w:rFonts w:asciiTheme="minorHAnsi" w:hAnsiTheme="minorHAnsi" w:cstheme="minorHAnsi"/>
           <w:color w:val="333333"/>
         </w:rPr>
         <w:t>’</w:t>
       </w:r>
       <w:r>
         <w:rPr>
+          <w:rFonts w:asciiTheme="minorHAnsi" w:hAnsiTheme="minorHAnsi" w:cstheme="minorHAnsi"/>
           <w:color w:val="333333"/>
         </w:rPr>
         <w:t xml:space="preserve"> can be seen in the top-right and bottom left corners of the map</w:t>
       </w:r>
       <w:r>
         <w:rPr>
+          <w:rFonts w:asciiTheme="minorHAnsi" w:hAnsiTheme="minorHAnsi" w:cstheme="minorHAnsi"/>
           <w:color w:val="333333"/>
         </w:rPr>
         <w:t xml:space="preserve"> </w:t>
@@ -610,11 +1170,12 @@
       <w:pPr>
         <w:jc w:val="center"/>
         <w:rPr>
-          <w:rFonts w:ascii="Times New Roman" w:hAnsi="Times New Roman" w:cs="Times New Roman"/>
-        </w:rPr>
-      </w:pPr>
-      <w:r>
-        <w:rPr>
+          <w:rFonts w:cstheme="minorHAnsi"/>
+        </w:rPr>
+      </w:pPr>
+      <w:r>
+        <w:rPr>
+          <w:rFonts w:cstheme="minorHAnsi"/>
           <w:noProof/>
         </w:rPr>
         <w:drawing>
@@ -673,21 +1234,32 @@
         <w:spacing w:before="192" w:beforeAutospacing="0" w:after="192" w:afterAutospacing="0"/>
         <w:jc w:val="center"/>
         <w:rPr>
-          <w:color w:val="333333"/>
-        </w:rPr>
-      </w:pPr>
-      <w:r>
+          <w:rFonts w:asciiTheme="minorHAnsi" w:hAnsiTheme="minorHAnsi" w:cstheme="minorHAnsi"/>
+          <w:color w:val="333333"/>
+        </w:rPr>
+      </w:pPr>
+      <w:r>
+        <w:rPr>
+          <w:rFonts w:asciiTheme="minorHAnsi" w:hAnsiTheme="minorHAnsi" w:cstheme="minorHAnsi"/>
+        </w:rPr>
         <w:t xml:space="preserve">Figure 1b.: The blue team </w:t>
       </w:r>
       <w:proofErr w:type="gramStart"/>
       <w:r>
+        <w:rPr>
+          <w:rFonts w:asciiTheme="minorHAnsi" w:hAnsiTheme="minorHAnsi" w:cstheme="minorHAnsi"/>
+        </w:rPr>
         <w:t>N</w:t>
       </w:r>
       <w:r>
+        <w:rPr>
+          <w:rFonts w:asciiTheme="minorHAnsi" w:hAnsiTheme="minorHAnsi" w:cstheme="minorHAnsi"/>
+        </w:rPr>
         <w:t>exus</w:t>
       </w:r>
       <w:r>
         <w:rPr>
+          <w:rFonts w:asciiTheme="minorHAnsi" w:hAnsiTheme="minorHAnsi" w:cstheme="minorHAnsi"/>
           <w:color w:val="333333"/>
         </w:rPr>
         <w:t>(</w:t>
@@ -695,6 +1267,7 @@
       <w:proofErr w:type="gramEnd"/>
       <w:r>
         <w:rPr>
+          <w:rFonts w:asciiTheme="minorHAnsi" w:hAnsiTheme="minorHAnsi" w:cstheme="minorHAnsi"/>
           <w:color w:val="333333"/>
         </w:rPr>
         <w:t>Nexus, 2020)</w:t>
@@ -703,21 +1276,21 @@
     <w:p>
       <w:pPr>
         <w:rPr>
-          <w:rFonts w:ascii="Times New Roman" w:hAnsi="Times New Roman" w:cs="Times New Roman"/>
-        </w:rPr>
-      </w:pPr>
-    </w:p>
-    <w:p>
-      <w:pPr>
-        <w:rPr>
-          <w:rFonts w:ascii="Times New Roman" w:hAnsi="Times New Roman" w:cs="Times New Roman"/>
+          <w:rFonts w:cstheme="minorHAnsi"/>
+        </w:rPr>
+      </w:pPr>
+    </w:p>
+    <w:p>
+      <w:pPr>
+        <w:rPr>
+          <w:rFonts w:cstheme="minorHAnsi"/>
           <w:b/>
           <w:bCs/>
         </w:rPr>
       </w:pPr>
       <w:r>
         <w:rPr>
-          <w:rFonts w:ascii="Times New Roman" w:hAnsi="Times New Roman" w:cs="Times New Roman"/>
+          <w:rFonts w:cstheme="minorHAnsi"/>
           <w:b/>
           <w:bCs/>
         </w:rPr>
@@ -727,14 +1300,14 @@
     <w:p>
       <w:pPr>
         <w:rPr>
-          <w:rFonts w:ascii="Times New Roman" w:hAnsi="Times New Roman" w:cs="Times New Roman"/>
+          <w:rFonts w:cstheme="minorHAnsi"/>
           <w:b/>
           <w:bCs/>
         </w:rPr>
       </w:pPr>
       <w:r>
         <w:rPr>
-          <w:rFonts w:ascii="Times New Roman" w:hAnsi="Times New Roman" w:cs="Times New Roman"/>
+          <w:rFonts w:cstheme="minorHAnsi"/>
           <w:b/>
           <w:bCs/>
         </w:rPr>
@@ -745,7 +1318,91 @@
     <w:p>
       <w:pPr>
         <w:rPr>
-          <w:rFonts w:ascii="Arial" w:hAnsi="Arial" w:cs="Arial"/>
+          <w:rFonts w:cstheme="minorHAnsi"/>
+        </w:rPr>
+      </w:pPr>
+      <w:r>
+        <w:rPr>
+          <w:rFonts w:cstheme="minorHAnsi"/>
+        </w:rPr>
+        <w:t>pseudonym117</w:t>
+      </w:r>
+      <w:r>
+        <w:rPr>
+          <w:rFonts w:cstheme="minorHAnsi"/>
+        </w:rPr>
+        <w:t xml:space="preserve">. 2019. </w:t>
+      </w:r>
+      <w:r>
+        <w:rPr>
+          <w:rFonts w:cstheme="minorHAnsi"/>
+          <w:i/>
+          <w:iCs/>
+        </w:rPr>
+        <w:t xml:space="preserve">Welcome to </w:t>
+      </w:r>
+      <w:proofErr w:type="spellStart"/>
+      <w:r>
+        <w:rPr>
+          <w:rFonts w:cstheme="minorHAnsi"/>
+          <w:i/>
+          <w:iCs/>
+        </w:rPr>
+        <w:t>RiotWatcher’s</w:t>
+      </w:r>
+      <w:proofErr w:type="spellEnd"/>
+      <w:r>
+        <w:rPr>
+          <w:rFonts w:cstheme="minorHAnsi"/>
+          <w:i/>
+          <w:iCs/>
+        </w:rPr>
+        <w:t xml:space="preserve"> Documentation! – </w:t>
+      </w:r>
+      <w:proofErr w:type="spellStart"/>
+      <w:r>
+        <w:rPr>
+          <w:rFonts w:cstheme="minorHAnsi"/>
+          <w:i/>
+          <w:iCs/>
+        </w:rPr>
+        <w:t>RiotWatcher</w:t>
+      </w:r>
+      <w:proofErr w:type="spellEnd"/>
+      <w:r>
+        <w:rPr>
+          <w:rFonts w:cstheme="minorHAnsi"/>
+          <w:i/>
+          <w:iCs/>
+        </w:rPr>
+        <w:t xml:space="preserve"> 3.0.0 documentation</w:t>
+      </w:r>
+      <w:r>
+        <w:rPr>
+          <w:rFonts w:cstheme="minorHAnsi"/>
+        </w:rPr>
+        <w:t xml:space="preserve">. [online] Available at: &lt; </w:t>
+      </w:r>
+      <w:hyperlink r:id="rId9" w:history="1">
+        <w:r>
+          <w:rPr>
+            <w:rStyle w:val="Hyperlink"/>
+            <w:rFonts w:cstheme="minorHAnsi"/>
+          </w:rPr>
+          <w:t>https://riot-watcher.readthedocs.io/en/latest/</w:t>
+        </w:r>
+      </w:hyperlink>
+      <w:r>
+        <w:rPr>
+          <w:rFonts w:cstheme="minorHAnsi"/>
+        </w:rPr>
+        <w:t>&gt; [Accessed 22 May 2020]</w:t>
+      </w:r>
+    </w:p>
+    <w:p>
+      <w:pPr>
+        <w:rPr>
+          <w:rFonts w:cstheme="minorHAnsi"/>
           <w:color w:val="000000"/>
           <w:sz w:val="20"/>
           <w:szCs w:val="20"/>
@@ -754,7 +1411,7 @@
       </w:pPr>
       <w:r>
         <w:rPr>
-          <w:rFonts w:ascii="Arial" w:hAnsi="Arial" w:cs="Arial"/>
+          <w:rFonts w:cstheme="minorHAnsi"/>
           <w:color w:val="000000"/>
           <w:sz w:val="20"/>
           <w:szCs w:val="20"/>
@@ -764,7 +1421,7 @@
       </w:r>
       <w:r>
         <w:rPr>
-          <w:rFonts w:ascii="Arial" w:hAnsi="Arial" w:cs="Arial"/>
+          <w:rFonts w:cstheme="minorHAnsi"/>
           <w:i/>
           <w:iCs/>
           <w:color w:val="000000"/>
@@ -776,17 +1433,32 @@
       </w:r>
       <w:r>
         <w:rPr>
-          <w:rFonts w:ascii="Arial" w:hAnsi="Arial" w:cs="Arial"/>
+          <w:rFonts w:cstheme="minorHAnsi"/>
           <w:color w:val="000000"/>
           <w:sz w:val="20"/>
           <w:szCs w:val="20"/>
           <w:shd w:val="clear" w:color="auto" w:fill="FFFFFF"/>
         </w:rPr>
-        <w:t>. [online] Available at: &lt;</w:t>
-      </w:r>
-      <w:r>
-        <w:rPr>
-          <w:rFonts w:ascii="Arial" w:hAnsi="Arial" w:cs="Arial"/>
+        <w:t xml:space="preserve">. [online] Available at: </w:t>
+      </w:r>
+      <w:r>
+        <w:rPr>
+          <w:rFonts w:cstheme="minorHAnsi"/>
+        </w:rPr>
+        <w:t>&lt;</w:t>
+      </w:r>
+      <w:hyperlink r:id="rId10" w:history="1">
+        <w:r>
+          <w:rPr>
+            <w:rStyle w:val="Hyperlink"/>
+            <w:rFonts w:cstheme="minorHAnsi"/>
+          </w:rPr>
+          <w:t>https://leagueoflegends.fandom.com/wiki/Nexus</w:t>
+        </w:r>
+      </w:hyperlink>
+      <w:r>
+        <w:rPr>
+          <w:rFonts w:cstheme="minorHAnsi"/>
           <w:color w:val="000000"/>
           <w:sz w:val="20"/>
           <w:szCs w:val="20"/>
@@ -796,68 +1468,34 @@
       </w:r>
       <w:r>
         <w:rPr>
-          <w:rFonts w:ascii="Arial" w:hAnsi="Arial" w:cs="Arial"/>
+          <w:rFonts w:cstheme="minorHAnsi"/>
           <w:color w:val="000000"/>
           <w:sz w:val="20"/>
           <w:szCs w:val="20"/>
           <w:shd w:val="clear" w:color="auto" w:fill="FFFFFF"/>
         </w:rPr>
-        <w:t>&lt;</w:t>
-      </w:r>
-      <w:r>
-        <w:t xml:space="preserve"> </w:t>
-      </w:r>
-      <w:r>
-        <w:t>&lt;</w:t>
-      </w:r>
-      <w:hyperlink r:id="rId9" w:history="1">
-        <w:r>
-          <w:rPr>
-            <w:rStyle w:val="Hyperlink"/>
-          </w:rPr>
-          <w:t>https://leagueoflegends.fandom.com/wiki/Nexus</w:t>
-        </w:r>
-      </w:hyperlink>
-      <w:r>
-        <w:rPr>
-          <w:rFonts w:ascii="Arial" w:hAnsi="Arial" w:cs="Arial"/>
+        <w:t>&gt; [Accessed 22 May 2020].</w:t>
+      </w:r>
+    </w:p>
+    <w:p>
+      <w:pPr>
+        <w:rPr>
+          <w:rFonts w:cstheme="minorHAnsi"/>
+        </w:rPr>
+      </w:pPr>
+      <w:r>
+        <w:rPr>
+          <w:rFonts w:cstheme="minorHAnsi"/>
           <w:color w:val="000000"/>
           <w:sz w:val="20"/>
           <w:szCs w:val="20"/>
           <w:shd w:val="clear" w:color="auto" w:fill="FFFFFF"/>
         </w:rPr>
-        <w:t xml:space="preserve"> </w:t>
-      </w:r>
-      <w:r>
-        <w:rPr>
-          <w:rFonts w:ascii="Arial" w:hAnsi="Arial" w:cs="Arial"/>
-          <w:color w:val="000000"/>
-          <w:sz w:val="20"/>
-          <w:szCs w:val="20"/>
-          <w:shd w:val="clear" w:color="auto" w:fill="FFFFFF"/>
-        </w:rPr>
-        <w:t>&gt; [Accessed 22 May 2020].</w:t>
-      </w:r>
-    </w:p>
-    <w:p>
-      <w:pPr>
-        <w:rPr>
-          <w:rFonts w:ascii="Times New Roman" w:hAnsi="Times New Roman" w:cs="Times New Roman"/>
-        </w:rPr>
-      </w:pPr>
-      <w:r>
-        <w:rPr>
-          <w:rFonts w:ascii="Arial" w:hAnsi="Arial" w:cs="Arial"/>
-          <w:color w:val="000000"/>
-          <w:sz w:val="20"/>
-          <w:szCs w:val="20"/>
-          <w:shd w:val="clear" w:color="auto" w:fill="FFFFFF"/>
-        </w:rPr>
         <w:t>League of Legends Wiki. 2020. </w:t>
       </w:r>
       <w:r>
         <w:rPr>
-          <w:rFonts w:ascii="Arial" w:hAnsi="Arial" w:cs="Arial"/>
+          <w:rFonts w:cstheme="minorHAnsi"/>
           <w:i/>
           <w:iCs/>
           <w:color w:val="000000"/>
@@ -869,7 +1507,7 @@
       </w:r>
       <w:r>
         <w:rPr>
-          <w:rFonts w:ascii="Arial" w:hAnsi="Arial" w:cs="Arial"/>
+          <w:rFonts w:cstheme="minorHAnsi"/>
           <w:color w:val="000000"/>
           <w:sz w:val="20"/>
           <w:szCs w:val="20"/>
@@ -878,22 +1516,23 @@
         <w:t>. [online] Available at: &lt;</w:t>
       </w:r>
       <w:r>
-        <w:t xml:space="preserve"> </w:t>
-      </w:r>
-      <w:r>
+        <w:rPr>
+          <w:rFonts w:cstheme="minorHAnsi"/>
+        </w:rPr>
         <w:t>&lt;</w:t>
       </w:r>
-      <w:hyperlink r:id="rId10" w:history="1">
+      <w:hyperlink r:id="rId11" w:history="1">
         <w:r>
           <w:rPr>
             <w:rStyle w:val="Hyperlink"/>
+            <w:rFonts w:cstheme="minorHAnsi"/>
           </w:rPr>
           <w:t>https://leagueoflegends.fandom.com/wiki/Summoner's_Rift</w:t>
         </w:r>
       </w:hyperlink>
       <w:r>
         <w:rPr>
-          <w:rFonts w:ascii="Arial" w:hAnsi="Arial" w:cs="Arial"/>
+          <w:rFonts w:cstheme="minorHAnsi"/>
           <w:color w:val="000000"/>
           <w:sz w:val="20"/>
           <w:szCs w:val="20"/>
@@ -905,7 +1544,7 @@
     <w:p>
       <w:pPr>
         <w:rPr>
-          <w:rFonts w:ascii="Times New Roman" w:hAnsi="Times New Roman" w:cs="Times New Roman"/>
+          <w:rFonts w:cstheme="minorHAnsi"/>
         </w:rPr>
       </w:pPr>
     </w:p>
@@ -1042,6 +1681,7 @@
     <w:lsdException w:name="HTML Sample" w:semiHidden="1" w:unhideWhenUsed="1"/>
     <w:lsdException w:name="HTML Typewriter" w:semiHidden="1" w:unhideWhenUsed="1"/>
     <w:lsdException w:name="HTML Variable" w:semiHidden="1" w:unhideWhenUsed="1"/>
+    <w:lsdException w:name="Normal Table" w:semiHidden="1" w:unhideWhenUsed="1"/>
     <w:lsdException w:name="annotation subject" w:semiHidden="1" w:unhideWhenUsed="1"/>
     <w:lsdException w:name="No List" w:semiHidden="1" w:unhideWhenUsed="1"/>
     <w:lsdException w:name="Outline List 1" w:semiHidden="1" w:unhideWhenUsed="1"/>
@@ -1087,9 +1727,11 @@
     <w:lsdException w:name="Table Subtle 1" w:semiHidden="1" w:unhideWhenUsed="1"/>
     <w:lsdException w:name="Table Subtle 2" w:semiHidden="1" w:unhideWhenUsed="1"/>
     <w:lsdException w:name="Table Web 1" w:semiHidden="1" w:unhideWhenUsed="1"/>
+    <w:lsdException w:name="Table Web 2" w:semiHidden="1" w:unhideWhenUsed="1"/>
     <w:lsdException w:name="Table Web 3" w:semiHidden="1" w:unhideWhenUsed="1"/>
     <w:lsdException w:name="Balloon Text" w:semiHidden="1" w:unhideWhenUsed="1"/>
     <w:lsdException w:name="Table Grid" w:uiPriority="39"/>
+    <w:lsdException w:name="Table Theme" w:semiHidden="1" w:unhideWhenUsed="1"/>
     <w:lsdException w:name="Placeholder Text" w:semiHidden="1"/>
     <w:lsdException w:name="No Spacing" w:uiPriority="1" w:qFormat="1"/>
     <w:lsdException w:name="Light Shading" w:uiPriority="60"/>
@@ -1684,6 +2326,21 @@
 </file>
 
 <file path=customXml/item1.xml><?xml version="1.0" encoding="utf-8"?>
+<p:properties xmlns:p="http://schemas.microsoft.com/office/2006/metadata/properties" xmlns:xsi="http://www.w3.org/2001/XMLSchema-instance" xmlns:pc="http://schemas.microsoft.com/office/infopath/2007/PartnerControls">
+  <documentManagement/>
+</p:properties>
+</file>
+
+<file path=customXml/item2.xml><?xml version="1.0" encoding="utf-8"?>
+<?mso-contentType ?>
+<FormTemplates xmlns="http://schemas.microsoft.com/sharepoint/v3/contenttype/forms">
+  <Display>DocumentLibraryForm</Display>
+  <Edit>DocumentLibraryForm</Edit>
+  <New>DocumentLibraryForm</New>
+</FormTemplates>
+</file>
+
+<file path=customXml/item3.xml><?xml version="1.0" encoding="utf-8"?>
 <ct:contentTypeSchema xmlns:ct="http://schemas.microsoft.com/office/2006/metadata/contentType" xmlns:ma="http://schemas.microsoft.com/office/2006/metadata/properties/metaAttributes" ct:_="" ma:_="" ma:contentTypeName="Document" ma:contentTypeID="0x0101008DA71F16D79B5F4E8EB1C4951280AD1A" ma:contentTypeVersion="13" ma:contentTypeDescription="Create a new document." ma:contentTypeScope="" ma:versionID="bb1d9b1341a0e80caf87a3d0bcd48780">
   <xsd:schema xmlns:xsd="http://www.w3.org/2001/XMLSchema" xmlns:xs="http://www.w3.org/2001/XMLSchema" xmlns:p="http://schemas.microsoft.com/office/2006/metadata/properties" xmlns:ns3="10897b7a-9080-4006-901b-0f0ea467781e" xmlns:ns4="3e860068-f866-44d1-bf63-bbf7ddbf7f5b" targetNamespace="http://schemas.microsoft.com/office/2006/metadata/properties" ma:root="true" ma:fieldsID="a40ab638253cea184d03651e3dbbccc3" ns3:_="" ns4:_="">
     <xsd:import namespace="10897b7a-9080-4006-901b-0f0ea467781e"/>
@@ -1906,22 +2563,32 @@
 </ct:contentTypeSchema>
 </file>
 
-<file path=customXml/item2.xml><?xml version="1.0" encoding="utf-8"?>
-<?mso-contentType ?>
-<FormTemplates xmlns="http://schemas.microsoft.com/sharepoint/v3/contenttype/forms">
-  <Display>DocumentLibraryForm</Display>
-  <Edit>DocumentLibraryForm</Edit>
-  <New>DocumentLibraryForm</New>
-</FormTemplates>
+<file path=customXml/itemProps1.xml><?xml version="1.0" encoding="utf-8"?>
+<ds:datastoreItem xmlns:ds="http://schemas.openxmlformats.org/officeDocument/2006/customXml" ds:itemID="{AECA6FDD-6266-4F1C-86A0-2CA85AB502D1}">
+  <ds:schemaRefs>
+    <ds:schemaRef ds:uri="10897b7a-9080-4006-901b-0f0ea467781e"/>
+    <ds:schemaRef ds:uri="http://purl.org/dc/terms/"/>
+    <ds:schemaRef ds:uri="http://purl.org/dc/elements/1.1/"/>
+    <ds:schemaRef ds:uri="http://www.w3.org/XML/1998/namespace"/>
+    <ds:schemaRef ds:uri="http://schemas.microsoft.com/office/infopath/2007/PartnerControls"/>
+    <ds:schemaRef ds:uri="http://schemas.openxmlformats.org/package/2006/metadata/core-properties"/>
+    <ds:schemaRef ds:uri="http://schemas.microsoft.com/office/2006/metadata/properties"/>
+    <ds:schemaRef ds:uri="http://schemas.microsoft.com/office/2006/documentManagement/types"/>
+    <ds:schemaRef ds:uri="3e860068-f866-44d1-bf63-bbf7ddbf7f5b"/>
+    <ds:schemaRef ds:uri="http://purl.org/dc/dcmitype/"/>
+  </ds:schemaRefs>
+</ds:datastoreItem>
 </file>
 
-<file path=customXml/item3.xml><?xml version="1.0" encoding="utf-8"?>
-<p:properties xmlns:p="http://schemas.microsoft.com/office/2006/metadata/properties" xmlns:xsi="http://www.w3.org/2001/XMLSchema-instance" xmlns:pc="http://schemas.microsoft.com/office/infopath/2007/PartnerControls">
-  <documentManagement/>
-</p:properties>
+<file path=customXml/itemProps2.xml><?xml version="1.0" encoding="utf-8"?>
+<ds:datastoreItem xmlns:ds="http://schemas.openxmlformats.org/officeDocument/2006/customXml" ds:itemID="{8BEC844E-64DF-4459-AD24-A48D87490BD1}">
+  <ds:schemaRefs>
+    <ds:schemaRef ds:uri="http://schemas.microsoft.com/sharepoint/v3/contenttype/forms"/>
+  </ds:schemaRefs>
+</ds:datastoreItem>
 </file>
 
-<file path=customXml/itemProps1.xml><?xml version="1.0" encoding="utf-8"?>
+<file path=customXml/itemProps3.xml><?xml version="1.0" encoding="utf-8"?>
 <ds:datastoreItem xmlns:ds="http://schemas.openxmlformats.org/officeDocument/2006/customXml" ds:itemID="{B9AB8B1D-3469-4D31-8A36-57742F49B053}">
   <ds:schemaRefs>
     <ds:schemaRef ds:uri="http://schemas.microsoft.com/office/2006/metadata/contentType"/>
@@ -1938,29 +2605,4 @@
     <ds:schemaRef ds:uri="http://schemas.microsoft.com/internal/obd"/>
   </ds:schemaRefs>
 </ds:datastoreItem>
-</file>
-
-<file path=customXml/itemProps2.xml><?xml version="1.0" encoding="utf-8"?>
-<ds:datastoreItem xmlns:ds="http://schemas.openxmlformats.org/officeDocument/2006/customXml" ds:itemID="{8BEC844E-64DF-4459-AD24-A48D87490BD1}">
-  <ds:schemaRefs>
-    <ds:schemaRef ds:uri="http://schemas.microsoft.com/sharepoint/v3/contenttype/forms"/>
-  </ds:schemaRefs>
-</ds:datastoreItem>
-</file>
-
-<file path=customXml/itemProps3.xml><?xml version="1.0" encoding="utf-8"?>
-<ds:datastoreItem xmlns:ds="http://schemas.openxmlformats.org/officeDocument/2006/customXml" ds:itemID="{AECA6FDD-6266-4F1C-86A0-2CA85AB502D1}">
-  <ds:schemaRefs>
-    <ds:schemaRef ds:uri="http://purl.org/dc/dcmitype/"/>
-    <ds:schemaRef ds:uri="3e860068-f866-44d1-bf63-bbf7ddbf7f5b"/>
-    <ds:schemaRef ds:uri="http://schemas.microsoft.com/office/infopath/2007/PartnerControls"/>
-    <ds:schemaRef ds:uri="http://purl.org/dc/elements/1.1/"/>
-    <ds:schemaRef ds:uri="http://purl.org/dc/terms/"/>
-    <ds:schemaRef ds:uri="http://schemas.microsoft.com/office/2006/metadata/properties"/>
-    <ds:schemaRef ds:uri="http://schemas.microsoft.com/office/2006/documentManagement/types"/>
-    <ds:schemaRef ds:uri="http://schemas.openxmlformats.org/package/2006/metadata/core-properties"/>
-    <ds:schemaRef ds:uri="10897b7a-9080-4006-901b-0f0ea467781e"/>
-    <ds:schemaRef ds:uri="http://www.w3.org/XML/1998/namespace"/>
-  </ds:schemaRefs>
-</ds:datastoreItem>
 </file>
</xml_diff>

<commit_message>
Added more data points and final report
</commit_message>
<xml_diff>
--- a/docs/Final Report.docx
+++ b/docs/Final Report.docx
@@ -162,7 +162,7 @@
           <w:rFonts w:asciiTheme="minorHAnsi" w:hAnsiTheme="minorHAnsi" w:cstheme="minorHAnsi"/>
           <w:color w:val="333333"/>
         </w:rPr>
-        <w:t xml:space="preserve"> Each player controls a champion (a character), and to win, the team must destroy a series of enemy turrets, invade the enemy base, and destroy the opponent’s Nexus</w:t>
+        <w:t xml:space="preserve"> Each player controls a champion (a character), and to win, the team must destroy a series of enemy turrets, invade the enemy base, and destroy the opponents Nexus</w:t>
       </w:r>
       <w:r>
         <w:rPr>
@@ -291,6 +291,89 @@
           <w:rFonts w:asciiTheme="minorHAnsi" w:hAnsiTheme="minorHAnsi" w:cstheme="minorHAnsi"/>
           <w:color w:val="333333"/>
         </w:rPr>
+        <w:t xml:space="preserve">While Riot Games </w:t>
+      </w:r>
+      <w:r>
+        <w:rPr>
+          <w:rStyle w:val="md-plain"/>
+          <w:rFonts w:asciiTheme="minorHAnsi" w:hAnsiTheme="minorHAnsi" w:cstheme="minorHAnsi"/>
+          <w:color w:val="333333"/>
+        </w:rPr>
+        <w:t>(the company behind the game)</w:t>
+      </w:r>
+      <w:r>
+        <w:rPr>
+          <w:rStyle w:val="md-plain"/>
+          <w:rFonts w:asciiTheme="minorHAnsi" w:hAnsiTheme="minorHAnsi" w:cstheme="minorHAnsi"/>
+          <w:color w:val="333333"/>
+        </w:rPr>
+        <w:t xml:space="preserve"> does try to ensure that the win rate for each team is as close to 50% as possible, it is well known that the blue team actually wins approximately 55% of games. Riot Games compensates this by </w:t>
+      </w:r>
+      <w:r>
+        <w:rPr>
+          <w:rStyle w:val="md-plain"/>
+          <w:rFonts w:asciiTheme="minorHAnsi" w:hAnsiTheme="minorHAnsi" w:cstheme="minorHAnsi"/>
+          <w:color w:val="333333"/>
+        </w:rPr>
+        <w:t xml:space="preserve">ensuring red team players are slightly higher skilled, but this method is not foolproof, since as </w:t>
+      </w:r>
+      <w:r>
+        <w:rPr>
+          <w:rStyle w:val="md-plain"/>
+          <w:rFonts w:asciiTheme="minorHAnsi" w:hAnsiTheme="minorHAnsi" w:cstheme="minorHAnsi"/>
+          <w:color w:val="333333"/>
+        </w:rPr>
+        <w:t xml:space="preserve">will be </w:t>
+      </w:r>
+      <w:r>
+        <w:rPr>
+          <w:rStyle w:val="md-plain"/>
+          <w:rFonts w:asciiTheme="minorHAnsi" w:hAnsiTheme="minorHAnsi" w:cstheme="minorHAnsi"/>
+          <w:color w:val="333333"/>
+        </w:rPr>
+        <w:t>demonstrate</w:t>
+      </w:r>
+      <w:r>
+        <w:rPr>
+          <w:rStyle w:val="md-plain"/>
+          <w:rFonts w:asciiTheme="minorHAnsi" w:hAnsiTheme="minorHAnsi" w:cstheme="minorHAnsi"/>
+          <w:color w:val="333333"/>
+        </w:rPr>
+        <w:t>d</w:t>
+      </w:r>
+      <w:r>
+        <w:rPr>
+          <w:rStyle w:val="md-plain"/>
+          <w:rFonts w:asciiTheme="minorHAnsi" w:hAnsiTheme="minorHAnsi" w:cstheme="minorHAnsi"/>
+          <w:color w:val="333333"/>
+        </w:rPr>
+        <w:t xml:space="preserve"> later, the</w:t>
+      </w:r>
+      <w:r>
+        <w:rPr>
+          <w:rStyle w:val="md-plain"/>
+          <w:rFonts w:asciiTheme="minorHAnsi" w:hAnsiTheme="minorHAnsi" w:cstheme="minorHAnsi"/>
+          <w:color w:val="333333"/>
+        </w:rPr>
+        <w:t xml:space="preserve"> network is able to predict which team will win with reasonable accuracy for the given information.</w:t>
+      </w:r>
+    </w:p>
+    <w:p>
+      <w:pPr>
+        <w:pStyle w:val="md-end-block"/>
+        <w:spacing w:before="192" w:beforeAutospacing="0" w:after="192" w:afterAutospacing="0"/>
+        <w:rPr>
+          <w:rStyle w:val="md-plain"/>
+          <w:rFonts w:asciiTheme="minorHAnsi" w:hAnsiTheme="minorHAnsi" w:cstheme="minorHAnsi"/>
+          <w:color w:val="333333"/>
+        </w:rPr>
+      </w:pPr>
+      <w:r>
+        <w:rPr>
+          <w:rStyle w:val="md-plain"/>
+          <w:rFonts w:asciiTheme="minorHAnsi" w:hAnsiTheme="minorHAnsi" w:cstheme="minorHAnsi"/>
+          <w:color w:val="333333"/>
+        </w:rPr>
         <w:t xml:space="preserve">League of Legends has, at the time of writing, approximately </w:t>
       </w:r>
       <w:r>
@@ -299,7 +382,7 @@
           <w:rFonts w:asciiTheme="minorHAnsi" w:hAnsiTheme="minorHAnsi" w:cstheme="minorHAnsi"/>
           <w:color w:val="333333"/>
         </w:rPr>
-        <w:t xml:space="preserve">120 million monthly players. Furthermore, Riot Games (the company behind the game) has an API that anyone can use in order to </w:t>
+        <w:t xml:space="preserve">120 million monthly players. Furthermore, Riot Games has an API that anyone can use in order to </w:t>
       </w:r>
       <w:r>
         <w:rPr>
@@ -341,7 +424,7 @@
           <w:rFonts w:asciiTheme="minorHAnsi" w:hAnsiTheme="minorHAnsi" w:cstheme="minorHAnsi"/>
           <w:color w:val="333333"/>
         </w:rPr>
-        <w:t xml:space="preserve"> also include each player’s performance data for this specific match.</w:t>
+        <w:t xml:space="preserve"> also include each players performance data for this specific match.</w:t>
       </w:r>
     </w:p>
     <w:p>
@@ -372,9 +455,9 @@
         </w:rPr>
         <w:lastRenderedPageBreak/>
         <w:drawing>
-          <wp:inline distT="0" distB="0" distL="0" distR="0" wp14:anchorId="0FDBA6AF" wp14:editId="789633B4">
-            <wp:extent cx="3771900" cy="3165414"/>
-            <wp:effectExtent l="0" t="0" r="0" b="0"/>
+          <wp:inline distT="0" distB="0" distL="0" distR="0" wp14:anchorId="0FDBA6AF" wp14:editId="4815A7E4">
+            <wp:extent cx="3422017" cy="2871788"/>
+            <wp:effectExtent l="0" t="0" r="6985" b="5080"/>
             <wp:docPr id="2" name="Picture 2" descr="League of Legends / LoL] Summoner's Rift - SAMURAI GAMERS"/>
             <wp:cNvGraphicFramePr>
               <a:graphicFrameLocks xmlns:a="http://schemas.openxmlformats.org/drawingml/2006/main" noChangeAspect="1"/>
@@ -404,7 +487,7 @@
                   <pic:spPr bwMode="auto">
                     <a:xfrm>
                       <a:off x="0" y="0"/>
-                      <a:ext cx="3792881" cy="3183021"/>
+                      <a:ext cx="3444468" cy="2890629"/>
                     </a:xfrm>
                     <a:prstGeom prst="rect">
                       <a:avLst/>
@@ -436,14 +519,7 @@
           <w:rFonts w:asciiTheme="minorHAnsi" w:hAnsiTheme="minorHAnsi" w:cstheme="minorHAnsi"/>
           <w:color w:val="333333"/>
         </w:rPr>
-        <w:t xml:space="preserve">Figure 1a. Summoner’s Rift Map. The 2 Nexus’ can be seen in the top-right and bottom left corners of the map </w:t>
-      </w:r>
-      <w:r>
-        <w:rPr>
-          <w:rFonts w:asciiTheme="minorHAnsi" w:hAnsiTheme="minorHAnsi" w:cstheme="minorHAnsi"/>
-          <w:color w:val="333333"/>
-        </w:rPr>
-        <w:t>(Summoner’s Rift, 2020)</w:t>
+        <w:t>Figure 1a. Summoners Rift Map. The 2 Nexus can be seen in the top-right and bottom left corners of the map (Summoners Rift, 2020)</w:t>
       </w:r>
     </w:p>
     <w:p>
@@ -522,13 +598,7 @@
         <w:rPr>
           <w:rFonts w:asciiTheme="minorHAnsi" w:hAnsiTheme="minorHAnsi" w:cstheme="minorHAnsi"/>
         </w:rPr>
-        <w:t>Figure 1b.: The blue team Nexus</w:t>
-      </w:r>
-      <w:r>
-        <w:rPr>
-          <w:rFonts w:asciiTheme="minorHAnsi" w:hAnsiTheme="minorHAnsi" w:cstheme="minorHAnsi"/>
-        </w:rPr>
-        <w:t xml:space="preserve"> </w:t>
+        <w:t xml:space="preserve">Figure 1b.: The blue team Nexus </w:t>
       </w:r>
       <w:r>
         <w:rPr>
@@ -588,77 +658,23 @@
           <w:rFonts w:asciiTheme="minorHAnsi" w:hAnsiTheme="minorHAnsi" w:cstheme="minorHAnsi"/>
           <w:color w:val="333333"/>
         </w:rPr>
-        <w:t xml:space="preserve">The data was collected using the </w:t>
-      </w:r>
-      <w:proofErr w:type="spellStart"/>
-      <w:r>
-        <w:rPr>
-          <w:rStyle w:val="md-plain"/>
-          <w:rFonts w:asciiTheme="minorHAnsi" w:hAnsiTheme="minorHAnsi" w:cstheme="minorHAnsi"/>
-          <w:color w:val="333333"/>
-        </w:rPr>
-        <w:t>RiotWatcher</w:t>
-      </w:r>
-      <w:proofErr w:type="spellEnd"/>
-      <w:r>
-        <w:rPr>
-          <w:rStyle w:val="md-plain"/>
-          <w:rFonts w:asciiTheme="minorHAnsi" w:hAnsiTheme="minorHAnsi" w:cstheme="minorHAnsi"/>
-          <w:color w:val="333333"/>
-        </w:rPr>
-        <w:t xml:space="preserve"> Python Library</w:t>
-      </w:r>
-      <w:r>
-        <w:rPr>
-          <w:rStyle w:val="md-plain"/>
-          <w:rFonts w:asciiTheme="minorHAnsi" w:hAnsiTheme="minorHAnsi" w:cstheme="minorHAnsi"/>
-          <w:color w:val="333333"/>
-        </w:rPr>
-        <w:t xml:space="preserve"> (</w:t>
-      </w:r>
-      <w:proofErr w:type="spellStart"/>
-      <w:r>
-        <w:rPr>
-          <w:rStyle w:val="md-plain"/>
-          <w:rFonts w:asciiTheme="minorHAnsi" w:hAnsiTheme="minorHAnsi" w:cstheme="minorHAnsi"/>
-          <w:color w:val="333333"/>
-        </w:rPr>
-        <w:t>RiotWatcher</w:t>
-      </w:r>
-      <w:proofErr w:type="spellEnd"/>
-      <w:r>
-        <w:rPr>
-          <w:rStyle w:val="md-plain"/>
-          <w:rFonts w:asciiTheme="minorHAnsi" w:hAnsiTheme="minorHAnsi" w:cstheme="minorHAnsi"/>
-          <w:color w:val="333333"/>
-        </w:rPr>
-        <w:t>, 2019)</w:t>
-      </w:r>
-      <w:r>
-        <w:rPr>
-          <w:rStyle w:val="md-plain"/>
-          <w:rFonts w:asciiTheme="minorHAnsi" w:hAnsiTheme="minorHAnsi" w:cstheme="minorHAnsi"/>
-          <w:color w:val="333333"/>
-        </w:rPr>
-        <w:t xml:space="preserve">. I built classes to help facilitate the collection of data. The first class, the </w:t>
-      </w:r>
-      <w:proofErr w:type="spellStart"/>
-      <w:r>
-        <w:rPr>
-          <w:rStyle w:val="md-plain"/>
-          <w:rFonts w:asciiTheme="minorHAnsi" w:hAnsiTheme="minorHAnsi" w:cstheme="minorHAnsi"/>
-          <w:color w:val="333333"/>
-        </w:rPr>
-        <w:t>AbstractDataPuller</w:t>
-      </w:r>
-      <w:proofErr w:type="spellEnd"/>
-      <w:r>
-        <w:rPr>
-          <w:rStyle w:val="md-plain"/>
-          <w:rFonts w:asciiTheme="minorHAnsi" w:hAnsiTheme="minorHAnsi" w:cstheme="minorHAnsi"/>
-          <w:color w:val="333333"/>
-        </w:rPr>
-        <w:t xml:space="preserve"> (and it’s </w:t>
+        <w:t>The data was collected using the RiotWatcher Python Library</w:t>
+      </w:r>
+      <w:r>
+        <w:rPr>
+          <w:rStyle w:val="md-plain"/>
+          <w:rFonts w:asciiTheme="minorHAnsi" w:hAnsiTheme="minorHAnsi" w:cstheme="minorHAnsi"/>
+          <w:color w:val="333333"/>
+        </w:rPr>
+        <w:t xml:space="preserve"> (RiotWatcher, 2019)</w:t>
+      </w:r>
+      <w:r>
+        <w:rPr>
+          <w:rStyle w:val="md-plain"/>
+          <w:rFonts w:asciiTheme="minorHAnsi" w:hAnsiTheme="minorHAnsi" w:cstheme="minorHAnsi"/>
+          <w:color w:val="333333"/>
+        </w:rPr>
+        <w:t xml:space="preserve">. I built classes to help facilitate the collection of data. The first class, the AbstractDataPuller (and its sub classes) will be the objects that will make calls to the RiotWatcher library to get the </w:t>
       </w:r>
       <w:r>
         <w:rPr>
@@ -667,95 +683,23 @@
           <w:color w:val="333333"/>
         </w:rPr>
         <w:lastRenderedPageBreak/>
-        <w:t xml:space="preserve">sub classes) will be the objects that will make calls to the </w:t>
-      </w:r>
-      <w:proofErr w:type="spellStart"/>
-      <w:r>
-        <w:rPr>
-          <w:rStyle w:val="md-plain"/>
-          <w:rFonts w:asciiTheme="minorHAnsi" w:hAnsiTheme="minorHAnsi" w:cstheme="minorHAnsi"/>
-          <w:color w:val="333333"/>
-        </w:rPr>
-        <w:t>RiotWatcher</w:t>
-      </w:r>
-      <w:proofErr w:type="spellEnd"/>
-      <w:r>
-        <w:rPr>
-          <w:rStyle w:val="md-plain"/>
-          <w:rFonts w:asciiTheme="minorHAnsi" w:hAnsiTheme="minorHAnsi" w:cstheme="minorHAnsi"/>
-          <w:color w:val="333333"/>
-        </w:rPr>
-        <w:t xml:space="preserve"> library to get the information from the API.</w:t>
-      </w:r>
-      <w:r>
-        <w:rPr>
-          <w:rStyle w:val="md-plain"/>
-          <w:rFonts w:asciiTheme="minorHAnsi" w:hAnsiTheme="minorHAnsi" w:cstheme="minorHAnsi"/>
-          <w:color w:val="333333"/>
-        </w:rPr>
-        <w:t xml:space="preserve"> It contains three subclasses: </w:t>
-      </w:r>
-      <w:proofErr w:type="spellStart"/>
-      <w:r>
-        <w:rPr>
-          <w:rStyle w:val="md-plain"/>
-          <w:rFonts w:asciiTheme="minorHAnsi" w:hAnsiTheme="minorHAnsi" w:cstheme="minorHAnsi"/>
-          <w:color w:val="333333"/>
-        </w:rPr>
-        <w:t>PlayerDataPuller</w:t>
-      </w:r>
-      <w:proofErr w:type="spellEnd"/>
-      <w:r>
-        <w:rPr>
-          <w:rStyle w:val="md-plain"/>
-          <w:rFonts w:asciiTheme="minorHAnsi" w:hAnsiTheme="minorHAnsi" w:cstheme="minorHAnsi"/>
-          <w:color w:val="333333"/>
-        </w:rPr>
-        <w:t xml:space="preserve">, </w:t>
-      </w:r>
-      <w:proofErr w:type="spellStart"/>
-      <w:r>
-        <w:rPr>
-          <w:rStyle w:val="md-plain"/>
-          <w:rFonts w:asciiTheme="minorHAnsi" w:hAnsiTheme="minorHAnsi" w:cstheme="minorHAnsi"/>
-          <w:color w:val="333333"/>
-        </w:rPr>
-        <w:t>MatchDataPuller</w:t>
-      </w:r>
-      <w:proofErr w:type="spellEnd"/>
-      <w:r>
-        <w:rPr>
-          <w:rStyle w:val="md-plain"/>
-          <w:rFonts w:asciiTheme="minorHAnsi" w:hAnsiTheme="minorHAnsi" w:cstheme="minorHAnsi"/>
-          <w:color w:val="333333"/>
-        </w:rPr>
-        <w:t>,</w:t>
-      </w:r>
-      <w:r>
-        <w:rPr>
-          <w:rStyle w:val="md-plain"/>
-          <w:rFonts w:asciiTheme="minorHAnsi" w:hAnsiTheme="minorHAnsi" w:cstheme="minorHAnsi"/>
-          <w:color w:val="333333"/>
-        </w:rPr>
-        <w:t xml:space="preserve"> </w:t>
-      </w:r>
-      <w:proofErr w:type="spellStart"/>
-      <w:r>
-        <w:rPr>
-          <w:rStyle w:val="md-plain"/>
-          <w:rFonts w:asciiTheme="minorHAnsi" w:hAnsiTheme="minorHAnsi" w:cstheme="minorHAnsi"/>
-          <w:color w:val="333333"/>
-        </w:rPr>
-        <w:t>ChampionMasteryDataPuller</w:t>
-      </w:r>
-      <w:proofErr w:type="spellEnd"/>
-      <w:r>
-        <w:rPr>
-          <w:rStyle w:val="md-plain"/>
-          <w:rFonts w:asciiTheme="minorHAnsi" w:hAnsiTheme="minorHAnsi" w:cstheme="minorHAnsi"/>
-          <w:color w:val="333333"/>
-        </w:rPr>
-        <w:t>. Each subclass is responsible for pulling data for players, matches, and champion mastery respectively.</w:t>
+        <w:t>information from the API.</w:t>
+      </w:r>
+      <w:r>
+        <w:rPr>
+          <w:rStyle w:val="md-plain"/>
+          <w:rFonts w:asciiTheme="minorHAnsi" w:hAnsiTheme="minorHAnsi" w:cstheme="minorHAnsi"/>
+          <w:color w:val="333333"/>
+        </w:rPr>
+        <w:t xml:space="preserve"> It contains three subclasses: PlayerDataPuller, MatchDataPuller,</w:t>
+      </w:r>
+      <w:r>
+        <w:rPr>
+          <w:rStyle w:val="md-plain"/>
+          <w:rFonts w:asciiTheme="minorHAnsi" w:hAnsiTheme="minorHAnsi" w:cstheme="minorHAnsi"/>
+          <w:color w:val="333333"/>
+        </w:rPr>
+        <w:t xml:space="preserve"> ChampionMasteryDataPuller. Each subclass is responsible for pulling data for players, matches, and champion mastery respectively.</w:t>
       </w:r>
     </w:p>
     <w:p>
@@ -776,52 +720,14 @@
         </w:rPr>
         <w:t xml:space="preserve">The next class is the </w:t>
       </w:r>
-      <w:proofErr w:type="spellStart"/>
-      <w:r>
-        <w:rPr>
-          <w:rStyle w:val="md-plain"/>
-          <w:rFonts w:asciiTheme="minorHAnsi" w:hAnsiTheme="minorHAnsi" w:cstheme="minorHAnsi"/>
-          <w:color w:val="333333"/>
-        </w:rPr>
-        <w:t>MatchCrawler</w:t>
-      </w:r>
-      <w:proofErr w:type="spellEnd"/>
-      <w:r>
-        <w:rPr>
-          <w:rStyle w:val="md-plain"/>
-          <w:rFonts w:asciiTheme="minorHAnsi" w:hAnsiTheme="minorHAnsi" w:cstheme="minorHAnsi"/>
-          <w:color w:val="333333"/>
-        </w:rPr>
-        <w:t xml:space="preserve"> class. It is essentially an iterator, that has 2 functions: </w:t>
-      </w:r>
-      <w:proofErr w:type="spellStart"/>
-      <w:r>
-        <w:rPr>
-          <w:rStyle w:val="md-plain"/>
-          <w:rFonts w:asciiTheme="minorHAnsi" w:hAnsiTheme="minorHAnsi" w:cstheme="minorHAnsi"/>
-          <w:color w:val="333333"/>
-        </w:rPr>
-        <w:t>hasNext</w:t>
-      </w:r>
-      <w:proofErr w:type="spellEnd"/>
-      <w:r>
-        <w:rPr>
-          <w:rStyle w:val="md-plain"/>
-          <w:rFonts w:asciiTheme="minorHAnsi" w:hAnsiTheme="minorHAnsi" w:cstheme="minorHAnsi"/>
-          <w:color w:val="333333"/>
-        </w:rPr>
-        <w:t xml:space="preserve">() and next() (similar to a Java Iterator Object). </w:t>
-      </w:r>
-      <w:proofErr w:type="spellStart"/>
-      <w:r>
-        <w:rPr>
-          <w:rStyle w:val="md-plain"/>
-          <w:rFonts w:asciiTheme="minorHAnsi" w:hAnsiTheme="minorHAnsi" w:cstheme="minorHAnsi"/>
-          <w:color w:val="333333"/>
-        </w:rPr>
-        <w:t>hasNext</w:t>
-      </w:r>
-      <w:proofErr w:type="spellEnd"/>
+      <w:r>
+        <w:rPr>
+          <w:rStyle w:val="md-plain"/>
+          <w:rFonts w:asciiTheme="minorHAnsi" w:hAnsiTheme="minorHAnsi" w:cstheme="minorHAnsi"/>
+          <w:color w:val="333333"/>
+        </w:rPr>
+        <w:t>MatchCrawler class. It is essentially an iterator, that has 2 functions: hasNext() and next() (similar to a Java Iterator Object). hasNext</w:t>
+      </w:r>
       <w:r>
         <w:rPr>
           <w:rStyle w:val="md-plain"/>
@@ -836,18 +742,16 @@
           <w:rFonts w:asciiTheme="minorHAnsi" w:hAnsiTheme="minorHAnsi" w:cstheme="minorHAnsi"/>
           <w:color w:val="333333"/>
         </w:rPr>
-        <w:t xml:space="preserve"> simply returns a </w:t>
-      </w:r>
-      <w:proofErr w:type="spellStart"/>
-      <w:r>
-        <w:rPr>
-          <w:rStyle w:val="md-plain"/>
-          <w:rFonts w:asciiTheme="minorHAnsi" w:hAnsiTheme="minorHAnsi" w:cstheme="minorHAnsi"/>
-          <w:color w:val="333333"/>
-        </w:rPr>
-        <w:t>boolean</w:t>
-      </w:r>
-      <w:proofErr w:type="spellEnd"/>
+        <w:t xml:space="preserve"> simply returns a boolean </w:t>
+      </w:r>
+      <w:r>
+        <w:rPr>
+          <w:rStyle w:val="md-plain"/>
+          <w:rFonts w:asciiTheme="minorHAnsi" w:hAnsiTheme="minorHAnsi" w:cstheme="minorHAnsi"/>
+          <w:color w:val="333333"/>
+        </w:rPr>
+        <w:t>representing whether the specified number of data points has been added to the data set. next()</w:t>
+      </w:r>
       <w:r>
         <w:rPr>
           <w:rStyle w:val="md-plain"/>
@@ -862,7 +766,15 @@
           <w:rFonts w:asciiTheme="minorHAnsi" w:hAnsiTheme="minorHAnsi" w:cstheme="minorHAnsi"/>
           <w:color w:val="333333"/>
         </w:rPr>
-        <w:t>representing whether the specified number of data points has been added to the data set. next()</w:t>
+        <w:t xml:space="preserve">returns the next matchID to pull the data for. next() selects the next match ID by taking the current match ID, and for a random summoner in that match, gets a non-empty match list. If that match list is empty, then it moves to the next summoner. Once a non-empty match list has been found, it </w:t>
+      </w:r>
+      <w:r>
+        <w:rPr>
+          <w:rStyle w:val="md-plain"/>
+          <w:rFonts w:asciiTheme="minorHAnsi" w:hAnsiTheme="minorHAnsi" w:cstheme="minorHAnsi"/>
+          <w:color w:val="333333"/>
+        </w:rPr>
+        <w:t>will</w:t>
       </w:r>
       <w:r>
         <w:rPr>
@@ -878,48 +790,6 @@
           <w:rFonts w:asciiTheme="minorHAnsi" w:hAnsiTheme="minorHAnsi" w:cstheme="minorHAnsi"/>
           <w:color w:val="333333"/>
         </w:rPr>
-        <w:t xml:space="preserve">returns the next </w:t>
-      </w:r>
-      <w:proofErr w:type="spellStart"/>
-      <w:r>
-        <w:rPr>
-          <w:rStyle w:val="md-plain"/>
-          <w:rFonts w:asciiTheme="minorHAnsi" w:hAnsiTheme="minorHAnsi" w:cstheme="minorHAnsi"/>
-          <w:color w:val="333333"/>
-        </w:rPr>
-        <w:t>matchID</w:t>
-      </w:r>
-      <w:proofErr w:type="spellEnd"/>
-      <w:r>
-        <w:rPr>
-          <w:rStyle w:val="md-plain"/>
-          <w:rFonts w:asciiTheme="minorHAnsi" w:hAnsiTheme="minorHAnsi" w:cstheme="minorHAnsi"/>
-          <w:color w:val="333333"/>
-        </w:rPr>
-        <w:t xml:space="preserve"> to pull the data for. next() selects the next match ID by taking the current match ID, and for a random summoner in that match, gets a non-empty match list. If that match list is empty, then it moves to the next summoner. Once a non-empty match list has been found, it </w:t>
-      </w:r>
-      <w:r>
-        <w:rPr>
-          <w:rStyle w:val="md-plain"/>
-          <w:rFonts w:asciiTheme="minorHAnsi" w:hAnsiTheme="minorHAnsi" w:cstheme="minorHAnsi"/>
-          <w:color w:val="333333"/>
-        </w:rPr>
-        <w:t>will</w:t>
-      </w:r>
-      <w:r>
-        <w:rPr>
-          <w:rStyle w:val="md-plain"/>
-          <w:rFonts w:asciiTheme="minorHAnsi" w:hAnsiTheme="minorHAnsi" w:cstheme="minorHAnsi"/>
-          <w:color w:val="333333"/>
-        </w:rPr>
-        <w:t xml:space="preserve"> </w:t>
-      </w:r>
-      <w:r>
-        <w:rPr>
-          <w:rStyle w:val="md-plain"/>
-          <w:rFonts w:asciiTheme="minorHAnsi" w:hAnsiTheme="minorHAnsi" w:cstheme="minorHAnsi"/>
-          <w:color w:val="333333"/>
-        </w:rPr>
         <w:t xml:space="preserve">return </w:t>
       </w:r>
       <w:r>
@@ -928,25 +798,7 @@
           <w:rFonts w:asciiTheme="minorHAnsi" w:hAnsiTheme="minorHAnsi" w:cstheme="minorHAnsi"/>
           <w:color w:val="333333"/>
         </w:rPr>
-        <w:t xml:space="preserve">a random </w:t>
-      </w:r>
-      <w:proofErr w:type="spellStart"/>
-      <w:r>
-        <w:rPr>
-          <w:rStyle w:val="md-plain"/>
-          <w:rFonts w:asciiTheme="minorHAnsi" w:hAnsiTheme="minorHAnsi" w:cstheme="minorHAnsi"/>
-          <w:color w:val="333333"/>
-        </w:rPr>
-        <w:t>matchID</w:t>
-      </w:r>
-      <w:proofErr w:type="spellEnd"/>
-      <w:r>
-        <w:rPr>
-          <w:rStyle w:val="md-plain"/>
-          <w:rFonts w:asciiTheme="minorHAnsi" w:hAnsiTheme="minorHAnsi" w:cstheme="minorHAnsi"/>
-          <w:color w:val="333333"/>
-        </w:rPr>
-        <w:t xml:space="preserve"> in the list.</w:t>
+        <w:t>a random matchID in the list.</w:t>
       </w:r>
     </w:p>
     <w:p>
@@ -967,23 +819,13 @@
         </w:rPr>
         <w:t xml:space="preserve">The final class is the </w:t>
       </w:r>
-      <w:proofErr w:type="spellStart"/>
-      <w:r>
-        <w:rPr>
-          <w:rStyle w:val="md-plain"/>
-          <w:rFonts w:asciiTheme="minorHAnsi" w:hAnsiTheme="minorHAnsi" w:cstheme="minorHAnsi"/>
-          <w:color w:val="333333"/>
-        </w:rPr>
-        <w:t>DataSetMaker</w:t>
-      </w:r>
-      <w:proofErr w:type="spellEnd"/>
-      <w:r>
-        <w:rPr>
-          <w:rStyle w:val="md-plain"/>
-          <w:rFonts w:asciiTheme="minorHAnsi" w:hAnsiTheme="minorHAnsi" w:cstheme="minorHAnsi"/>
-          <w:color w:val="333333"/>
-        </w:rPr>
-        <w:t xml:space="preserve"> class. This </w:t>
+      <w:r>
+        <w:rPr>
+          <w:rStyle w:val="md-plain"/>
+          <w:rFonts w:asciiTheme="minorHAnsi" w:hAnsiTheme="minorHAnsi" w:cstheme="minorHAnsi"/>
+          <w:color w:val="333333"/>
+        </w:rPr>
+        <w:t xml:space="preserve">DataSetMaker class. This </w:t>
       </w:r>
       <w:r>
         <w:rPr>
@@ -1026,25 +868,7 @@
           <w:rFonts w:asciiTheme="minorHAnsi" w:hAnsiTheme="minorHAnsi" w:cstheme="minorHAnsi"/>
           <w:color w:val="333333"/>
         </w:rPr>
-        <w:t xml:space="preserve">For one reason or the other, the </w:t>
-      </w:r>
-      <w:proofErr w:type="spellStart"/>
-      <w:r>
-        <w:rPr>
-          <w:rStyle w:val="md-plain"/>
-          <w:rFonts w:asciiTheme="minorHAnsi" w:hAnsiTheme="minorHAnsi" w:cstheme="minorHAnsi"/>
-          <w:color w:val="333333"/>
-        </w:rPr>
-        <w:t>DataSetMaker</w:t>
-      </w:r>
-      <w:proofErr w:type="spellEnd"/>
-      <w:r>
-        <w:rPr>
-          <w:rStyle w:val="md-plain"/>
-          <w:rFonts w:asciiTheme="minorHAnsi" w:hAnsiTheme="minorHAnsi" w:cstheme="minorHAnsi"/>
-          <w:color w:val="333333"/>
-        </w:rPr>
-        <w:t xml:space="preserve"> writes </w:t>
+        <w:t xml:space="preserve">For one reason or the other, the DataSetMaker writes </w:t>
       </w:r>
       <w:r>
         <w:rPr>
@@ -1079,25 +903,7 @@
           <w:rFonts w:asciiTheme="minorHAnsi" w:hAnsiTheme="minorHAnsi" w:cstheme="minorHAnsi"/>
           <w:color w:val="333333"/>
         </w:rPr>
-        <w:t xml:space="preserve">Further, Driver.py includes an option to verify the data. This is done by checking that each </w:t>
-      </w:r>
-      <w:proofErr w:type="spellStart"/>
-      <w:r>
-        <w:rPr>
-          <w:rStyle w:val="md-plain"/>
-          <w:rFonts w:asciiTheme="minorHAnsi" w:hAnsiTheme="minorHAnsi" w:cstheme="minorHAnsi"/>
-          <w:color w:val="333333"/>
-        </w:rPr>
-        <w:t>matchID</w:t>
-      </w:r>
-      <w:proofErr w:type="spellEnd"/>
-      <w:r>
-        <w:rPr>
-          <w:rStyle w:val="md-plain"/>
-          <w:rFonts w:asciiTheme="minorHAnsi" w:hAnsiTheme="minorHAnsi" w:cstheme="minorHAnsi"/>
-          <w:color w:val="333333"/>
-        </w:rPr>
-        <w:t xml:space="preserve"> in the data file is unique. </w:t>
+        <w:t xml:space="preserve">Further, Driver.py includes an option to verify the data. This is done by checking that each matchID in the data file is unique. </w:t>
       </w:r>
     </w:p>
     <w:p>
@@ -1132,7 +938,7 @@
           <w:rFonts w:asciiTheme="minorHAnsi" w:hAnsiTheme="minorHAnsi" w:cstheme="minorHAnsi"/>
           <w:color w:val="333333"/>
         </w:rPr>
-        <w:t xml:space="preserve">null data for a summoner who appeared in a game, making it impossible to retrieve that summoner’s match data. As a result, the collection of data is </w:t>
+        <w:t xml:space="preserve">null data for a summoner who appeared in a game, making it impossible to retrieve that summoners match data. As a result, the collection of data is </w:t>
       </w:r>
       <w:r>
         <w:rPr>
@@ -1410,23 +1216,7 @@
           <w:rFonts w:asciiTheme="minorHAnsi" w:hAnsiTheme="minorHAnsi" w:cstheme="minorHAnsi"/>
           <w:color w:val="333333"/>
         </w:rPr>
-        <w:t>: Boolean representing whether the team destroyed the first</w:t>
-      </w:r>
-      <w:r>
-        <w:rPr>
-          <w:rStyle w:val="md-plain"/>
-          <w:rFonts w:asciiTheme="minorHAnsi" w:hAnsiTheme="minorHAnsi" w:cstheme="minorHAnsi"/>
-          <w:color w:val="333333"/>
-        </w:rPr>
-        <w:t xml:space="preserve"> inhibitor (a structure in the enemy base that must be destroyed to reach the Nexus)</w:t>
-      </w:r>
-      <w:r>
-        <w:rPr>
-          <w:rStyle w:val="md-plain"/>
-          <w:rFonts w:asciiTheme="minorHAnsi" w:hAnsiTheme="minorHAnsi" w:cstheme="minorHAnsi"/>
-          <w:color w:val="333333"/>
-        </w:rPr>
-        <w:t xml:space="preserve"> in a game</w:t>
+        <w:t>: Boolean representing whether the team destroyed the first inhibitor (a structure in the enemy base that must be destroyed to reach the Nexus) in a game</w:t>
       </w:r>
     </w:p>
     <w:p>
@@ -1513,39 +1303,7 @@
           <w:rFonts w:asciiTheme="minorHAnsi" w:hAnsiTheme="minorHAnsi" w:cstheme="minorHAnsi"/>
           <w:color w:val="333333"/>
         </w:rPr>
-        <w:t xml:space="preserve">: Boolean representing whether the team obtained the first </w:t>
-      </w:r>
-      <w:r>
-        <w:rPr>
-          <w:rStyle w:val="md-plain"/>
-          <w:rFonts w:asciiTheme="minorHAnsi" w:hAnsiTheme="minorHAnsi" w:cstheme="minorHAnsi"/>
-          <w:color w:val="333333"/>
-        </w:rPr>
-        <w:t>Dragon</w:t>
-      </w:r>
-      <w:r>
-        <w:rPr>
-          <w:rStyle w:val="md-plain"/>
-          <w:rFonts w:asciiTheme="minorHAnsi" w:hAnsiTheme="minorHAnsi" w:cstheme="minorHAnsi"/>
-          <w:color w:val="333333"/>
-        </w:rPr>
-        <w:t>, a neutral monster that gives</w:t>
-      </w:r>
-      <w:r>
-        <w:rPr>
-          <w:rStyle w:val="md-plain"/>
-          <w:rFonts w:asciiTheme="minorHAnsi" w:hAnsiTheme="minorHAnsi" w:cstheme="minorHAnsi"/>
-          <w:color w:val="333333"/>
-        </w:rPr>
-        <w:t xml:space="preserve"> </w:t>
-      </w:r>
-      <w:r>
-        <w:rPr>
-          <w:rStyle w:val="md-plain"/>
-          <w:rFonts w:asciiTheme="minorHAnsi" w:hAnsiTheme="minorHAnsi" w:cstheme="minorHAnsi"/>
-          <w:color w:val="333333"/>
-        </w:rPr>
-        <w:t>the entire team buffs</w:t>
+        <w:t>: Boolean representing whether the team obtained the first Dragon, a neutral monster that gives the entire team buffs</w:t>
       </w:r>
     </w:p>
     <w:p>
@@ -1598,39 +1356,7 @@
           <w:rFonts w:asciiTheme="minorHAnsi" w:hAnsiTheme="minorHAnsi" w:cstheme="minorHAnsi"/>
           <w:color w:val="333333"/>
         </w:rPr>
-        <w:t>Boolean</w:t>
-      </w:r>
-      <w:r>
-        <w:rPr>
-          <w:rStyle w:val="md-plain"/>
-          <w:rFonts w:asciiTheme="minorHAnsi" w:hAnsiTheme="minorHAnsi" w:cstheme="minorHAnsi"/>
-          <w:color w:val="333333"/>
-        </w:rPr>
-        <w:t xml:space="preserve"> representing whether the team obtained the first </w:t>
-      </w:r>
-      <w:r>
-        <w:rPr>
-          <w:rStyle w:val="md-plain"/>
-          <w:rFonts w:asciiTheme="minorHAnsi" w:hAnsiTheme="minorHAnsi" w:cstheme="minorHAnsi"/>
-          <w:color w:val="333333"/>
-        </w:rPr>
-        <w:t>Rift Herald</w:t>
-      </w:r>
-      <w:r>
-        <w:rPr>
-          <w:rStyle w:val="md-plain"/>
-          <w:rFonts w:asciiTheme="minorHAnsi" w:hAnsiTheme="minorHAnsi" w:cstheme="minorHAnsi"/>
-          <w:color w:val="333333"/>
-        </w:rPr>
-        <w:t xml:space="preserve">, a neutral monster that </w:t>
-      </w:r>
-      <w:r>
-        <w:rPr>
-          <w:rStyle w:val="md-plain"/>
-          <w:rFonts w:asciiTheme="minorHAnsi" w:hAnsiTheme="minorHAnsi" w:cstheme="minorHAnsi"/>
-          <w:color w:val="333333"/>
-        </w:rPr>
-        <w:t>allows the team to spawn a tower destroying monster</w:t>
+        <w:t>Boolean representing whether the team obtained the first Rift Herald, a neutral monster that allows the team to spawn a tower destroying monster</w:t>
       </w:r>
     </w:p>
     <w:p>
@@ -1720,23 +1446,7 @@
           <w:rFonts w:asciiTheme="minorHAnsi" w:hAnsiTheme="minorHAnsi" w:cstheme="minorHAnsi"/>
           <w:color w:val="333333"/>
         </w:rPr>
-        <w:t>Integer representing the number of</w:t>
-      </w:r>
-      <w:r>
-        <w:rPr>
-          <w:rStyle w:val="md-plain"/>
-          <w:rFonts w:asciiTheme="minorHAnsi" w:hAnsiTheme="minorHAnsi" w:cstheme="minorHAnsi"/>
-          <w:color w:val="333333"/>
-        </w:rPr>
-        <w:t xml:space="preserve"> inhibitor</w:t>
-      </w:r>
-      <w:r>
-        <w:rPr>
-          <w:rStyle w:val="md-plain"/>
-          <w:rFonts w:asciiTheme="minorHAnsi" w:hAnsiTheme="minorHAnsi" w:cstheme="minorHAnsi"/>
-          <w:color w:val="333333"/>
-        </w:rPr>
-        <w:t xml:space="preserve"> kills</w:t>
+        <w:t>Integer representing the number of inhibitor kills</w:t>
       </w:r>
     </w:p>
     <w:p>
@@ -1781,23 +1491,7 @@
           <w:rFonts w:asciiTheme="minorHAnsi" w:hAnsiTheme="minorHAnsi" w:cstheme="minorHAnsi"/>
           <w:color w:val="333333"/>
         </w:rPr>
-        <w:t>Integer representing the number of</w:t>
-      </w:r>
-      <w:r>
-        <w:rPr>
-          <w:rStyle w:val="md-plain"/>
-          <w:rFonts w:asciiTheme="minorHAnsi" w:hAnsiTheme="minorHAnsi" w:cstheme="minorHAnsi"/>
-          <w:color w:val="333333"/>
-        </w:rPr>
-        <w:t xml:space="preserve"> Baron</w:t>
-      </w:r>
-      <w:r>
-        <w:rPr>
-          <w:rStyle w:val="md-plain"/>
-          <w:rFonts w:asciiTheme="minorHAnsi" w:hAnsiTheme="minorHAnsi" w:cstheme="minorHAnsi"/>
-          <w:color w:val="333333"/>
-        </w:rPr>
-        <w:t xml:space="preserve"> kills</w:t>
+        <w:t>Integer representing the number of Baron kills</w:t>
       </w:r>
     </w:p>
     <w:p>
@@ -1842,23 +1536,7 @@
           <w:rFonts w:asciiTheme="minorHAnsi" w:hAnsiTheme="minorHAnsi" w:cstheme="minorHAnsi"/>
           <w:color w:val="333333"/>
         </w:rPr>
-        <w:t>Integer representing the number of</w:t>
-      </w:r>
-      <w:r>
-        <w:rPr>
-          <w:rStyle w:val="md-plain"/>
-          <w:rFonts w:asciiTheme="minorHAnsi" w:hAnsiTheme="minorHAnsi" w:cstheme="minorHAnsi"/>
-          <w:color w:val="333333"/>
-        </w:rPr>
-        <w:t xml:space="preserve"> Dragon</w:t>
-      </w:r>
-      <w:r>
-        <w:rPr>
-          <w:rStyle w:val="md-plain"/>
-          <w:rFonts w:asciiTheme="minorHAnsi" w:hAnsiTheme="minorHAnsi" w:cstheme="minorHAnsi"/>
-          <w:color w:val="333333"/>
-        </w:rPr>
-        <w:t xml:space="preserve"> kills</w:t>
+        <w:t>Integer representing the number of Dragon kills</w:t>
       </w:r>
     </w:p>
     <w:p>
@@ -1903,23 +1581,7 @@
           <w:rFonts w:asciiTheme="minorHAnsi" w:hAnsiTheme="minorHAnsi" w:cstheme="minorHAnsi"/>
           <w:color w:val="333333"/>
         </w:rPr>
-        <w:t>Integer representing the number of</w:t>
-      </w:r>
-      <w:r>
-        <w:rPr>
-          <w:rStyle w:val="md-plain"/>
-          <w:rFonts w:asciiTheme="minorHAnsi" w:hAnsiTheme="minorHAnsi" w:cstheme="minorHAnsi"/>
-          <w:color w:val="333333"/>
-        </w:rPr>
-        <w:t xml:space="preserve"> Rift Herald</w:t>
-      </w:r>
-      <w:r>
-        <w:rPr>
-          <w:rStyle w:val="md-plain"/>
-          <w:rFonts w:asciiTheme="minorHAnsi" w:hAnsiTheme="minorHAnsi" w:cstheme="minorHAnsi"/>
-          <w:color w:val="333333"/>
-        </w:rPr>
-        <w:t xml:space="preserve"> kills</w:t>
+        <w:t>Integer representing the number of Rift Herald kills</w:t>
       </w:r>
     </w:p>
     <w:p>
@@ -1954,7 +1616,23 @@
           <w:rFonts w:asciiTheme="minorHAnsi" w:hAnsiTheme="minorHAnsi" w:cstheme="minorHAnsi"/>
           <w:color w:val="333333"/>
         </w:rPr>
-        <w:t>different stats were collected. The full list can be found in Appendix 1.</w:t>
+        <w:t>different stats were collected. The full list can be found in Appendix 1</w:t>
+      </w:r>
+      <w:r>
+        <w:rPr>
+          <w:rStyle w:val="md-plain"/>
+          <w:rFonts w:asciiTheme="minorHAnsi" w:hAnsiTheme="minorHAnsi" w:cstheme="minorHAnsi"/>
+          <w:color w:val="333333"/>
+        </w:rPr>
+        <w:t>a</w:t>
+      </w:r>
+      <w:r>
+        <w:rPr>
+          <w:rStyle w:val="md-plain"/>
+          <w:rFonts w:asciiTheme="minorHAnsi" w:hAnsiTheme="minorHAnsi" w:cstheme="minorHAnsi"/>
+          <w:color w:val="333333"/>
+        </w:rPr>
+        <w:t>.</w:t>
       </w:r>
       <w:r>
         <w:rPr>
@@ -1963,16 +1641,632 @@
           <w:color w:val="333333"/>
         </w:rPr>
         <w:t xml:space="preserve"> The stats range from number of kills obtained, to the amount of gold, to the items that each player bought. </w:t>
+      </w:r>
+    </w:p>
+    <w:p>
+      <w:pPr>
+        <w:pStyle w:val="md-end-block"/>
+        <w:spacing w:before="192" w:beforeAutospacing="0" w:after="192" w:afterAutospacing="0"/>
+        <w:rPr>
+          <w:rStyle w:val="md-plain"/>
+          <w:rFonts w:asciiTheme="minorHAnsi" w:hAnsiTheme="minorHAnsi" w:cstheme="minorHAnsi"/>
+          <w:color w:val="333333"/>
+        </w:rPr>
+      </w:pPr>
+      <w:r>
+        <w:rPr>
+          <w:rStyle w:val="md-plain"/>
+          <w:rFonts w:asciiTheme="minorHAnsi" w:hAnsiTheme="minorHAnsi" w:cstheme="minorHAnsi"/>
+          <w:color w:val="333333"/>
+        </w:rPr>
+        <w:t xml:space="preserve">Finally, 2 items were appended to the end of the row. </w:t>
+      </w:r>
+      <w:r>
+        <w:rPr>
+          <w:rStyle w:val="md-plain"/>
+          <w:rFonts w:asciiTheme="minorHAnsi" w:hAnsiTheme="minorHAnsi" w:cstheme="minorHAnsi"/>
+          <w:color w:val="333333"/>
+        </w:rPr>
+        <w:t>If it was a blue team victory, then a 1 and a 0 was appended to the end</w:t>
+      </w:r>
+      <w:r>
+        <w:rPr>
+          <w:rStyle w:val="md-plain"/>
+          <w:rFonts w:asciiTheme="minorHAnsi" w:hAnsiTheme="minorHAnsi" w:cstheme="minorHAnsi"/>
+          <w:color w:val="333333"/>
+        </w:rPr>
+        <w:t>, and a 0 and a 1 was appended otherwise.</w:t>
+      </w:r>
+    </w:p>
+    <w:p>
+      <w:pPr>
+        <w:pStyle w:val="md-end-block"/>
+        <w:spacing w:before="192" w:beforeAutospacing="0" w:after="192" w:afterAutospacing="0"/>
+        <w:rPr>
+          <w:rStyle w:val="md-plain"/>
+          <w:rFonts w:asciiTheme="minorHAnsi" w:hAnsiTheme="minorHAnsi" w:cstheme="minorHAnsi"/>
+          <w:b/>
+          <w:bCs/>
+          <w:color w:val="333333"/>
+        </w:rPr>
+      </w:pPr>
+      <w:r>
+        <w:rPr>
+          <w:rStyle w:val="md-plain"/>
+          <w:rFonts w:asciiTheme="minorHAnsi" w:hAnsiTheme="minorHAnsi" w:cstheme="minorHAnsi"/>
+          <w:b/>
+          <w:bCs/>
+          <w:color w:val="333333"/>
+        </w:rPr>
+        <w:t>Data Preparation</w:t>
+      </w:r>
+    </w:p>
+    <w:p>
+      <w:pPr>
+        <w:pStyle w:val="md-end-block"/>
+        <w:spacing w:before="192" w:beforeAutospacing="0" w:after="192" w:afterAutospacing="0"/>
+        <w:rPr>
+          <w:rStyle w:val="md-plain"/>
+          <w:rFonts w:asciiTheme="minorHAnsi" w:hAnsiTheme="minorHAnsi" w:cstheme="minorHAnsi"/>
+          <w:color w:val="333333"/>
+        </w:rPr>
+      </w:pPr>
+      <w:r>
+        <w:rPr>
+          <w:rStyle w:val="md-plain"/>
+          <w:rFonts w:asciiTheme="minorHAnsi" w:hAnsiTheme="minorHAnsi" w:cstheme="minorHAnsi"/>
+          <w:color w:val="333333"/>
+        </w:rPr>
+        <w:t xml:space="preserve">The data was prepared by removing </w:t>
+      </w:r>
+      <w:r>
+        <w:rPr>
+          <w:rStyle w:val="md-plain"/>
+          <w:rFonts w:asciiTheme="minorHAnsi" w:hAnsiTheme="minorHAnsi" w:cstheme="minorHAnsi"/>
+          <w:color w:val="333333"/>
+        </w:rPr>
+        <w:t>unnecessary</w:t>
+      </w:r>
+      <w:r>
+        <w:rPr>
+          <w:rStyle w:val="md-plain"/>
+          <w:rFonts w:asciiTheme="minorHAnsi" w:hAnsiTheme="minorHAnsi" w:cstheme="minorHAnsi"/>
+          <w:color w:val="333333"/>
+        </w:rPr>
+        <w:t xml:space="preserve"> columns through the use of </w:t>
+      </w:r>
+      <w:r>
+        <w:rPr>
+          <w:rStyle w:val="md-plain"/>
+          <w:rFonts w:asciiTheme="minorHAnsi" w:hAnsiTheme="minorHAnsi" w:cstheme="minorHAnsi"/>
+          <w:color w:val="333333"/>
+        </w:rPr>
+        <w:t>the ExcludeColumnsGenerator class</w:t>
+      </w:r>
+      <w:r>
+        <w:rPr>
+          <w:rStyle w:val="md-plain"/>
+          <w:rFonts w:asciiTheme="minorHAnsi" w:hAnsiTheme="minorHAnsi" w:cstheme="minorHAnsi"/>
+          <w:color w:val="333333"/>
+        </w:rPr>
+        <w:t xml:space="preserve">. This file contained a class which represents an object that will, given the full set of columns and the set of columns to be excluded, will give </w:t>
+      </w:r>
+      <w:r>
+        <w:rPr>
+          <w:rStyle w:val="md-plain"/>
+          <w:rFonts w:asciiTheme="minorHAnsi" w:hAnsiTheme="minorHAnsi" w:cstheme="minorHAnsi"/>
+          <w:color w:val="333333"/>
+        </w:rPr>
+        <w:t xml:space="preserve">the indices of columns that are to be excluded. This can then be used by the DataReaderClass </w:t>
+      </w:r>
+      <w:r>
+        <w:rPr>
+          <w:rStyle w:val="md-plain"/>
+          <w:rFonts w:asciiTheme="minorHAnsi" w:hAnsiTheme="minorHAnsi" w:cstheme="minorHAnsi"/>
+          <w:color w:val="333333"/>
+        </w:rPr>
+        <w:t xml:space="preserve">(located in the Model Jupyter Notebook) </w:t>
+      </w:r>
+      <w:r>
+        <w:rPr>
+          <w:rStyle w:val="md-plain"/>
+          <w:rFonts w:asciiTheme="minorHAnsi" w:hAnsiTheme="minorHAnsi" w:cstheme="minorHAnsi"/>
+          <w:color w:val="333333"/>
+        </w:rPr>
+        <w:t xml:space="preserve">to load the data from the file and then </w:t>
+      </w:r>
+      <w:r>
+        <w:rPr>
+          <w:rStyle w:val="md-plain"/>
+          <w:rFonts w:asciiTheme="minorHAnsi" w:hAnsiTheme="minorHAnsi" w:cstheme="minorHAnsi"/>
+          <w:color w:val="333333"/>
+        </w:rPr>
+        <w:t xml:space="preserve">pass it to the network for training. </w:t>
+      </w:r>
+    </w:p>
+    <w:p>
+      <w:pPr>
+        <w:pStyle w:val="md-end-block"/>
+        <w:spacing w:before="192" w:beforeAutospacing="0" w:after="192" w:afterAutospacing="0"/>
+        <w:rPr>
+          <w:rStyle w:val="md-plain"/>
+          <w:rFonts w:asciiTheme="minorHAnsi" w:hAnsiTheme="minorHAnsi" w:cstheme="minorHAnsi"/>
+          <w:color w:val="333333"/>
+        </w:rPr>
+      </w:pPr>
+      <w:r>
+        <w:rPr>
+          <w:rStyle w:val="md-plain"/>
+          <w:rFonts w:asciiTheme="minorHAnsi" w:hAnsiTheme="minorHAnsi" w:cstheme="minorHAnsi"/>
+          <w:color w:val="333333"/>
+        </w:rPr>
+        <w:t>There are two type of models that can be trained. Models that predict the outcome before the match occurs, which use pre-match data, and models that predict the outcome after the match occurs, which use post-match data. The ExcludeColumnsGenerator can return the indexes of both types of data for training.</w:t>
+      </w:r>
+    </w:p>
+    <w:p>
+      <w:pPr>
+        <w:pStyle w:val="md-end-block"/>
+        <w:spacing w:before="192" w:beforeAutospacing="0" w:after="192" w:afterAutospacing="0"/>
+        <w:rPr>
+          <w:rStyle w:val="md-plain"/>
+          <w:rFonts w:asciiTheme="minorHAnsi" w:hAnsiTheme="minorHAnsi" w:cstheme="minorHAnsi"/>
+          <w:color w:val="333333"/>
+        </w:rPr>
+      </w:pPr>
+      <w:r>
+        <w:rPr>
+          <w:rStyle w:val="md-plain"/>
+          <w:rFonts w:asciiTheme="minorHAnsi" w:hAnsiTheme="minorHAnsi" w:cstheme="minorHAnsi"/>
+          <w:color w:val="333333"/>
+        </w:rPr>
+        <w:t>The following data is never used for training:</w:t>
+      </w:r>
+    </w:p>
+    <w:p>
+      <w:pPr>
+        <w:pStyle w:val="ListParagraph"/>
+        <w:numPr>
+          <w:ilvl w:val="0"/>
+          <w:numId w:val="4"/>
+        </w:numPr>
+      </w:pPr>
+      <w:r>
+        <w:t>accountId</w:t>
+      </w:r>
+    </w:p>
+    <w:p>
+      <w:pPr>
+        <w:pStyle w:val="ListParagraph"/>
+        <w:numPr>
+          <w:ilvl w:val="0"/>
+          <w:numId w:val="4"/>
+        </w:numPr>
+      </w:pPr>
+      <w:r>
+        <w:t>role</w:t>
+      </w:r>
+    </w:p>
+    <w:p>
+      <w:pPr>
+        <w:pStyle w:val="ListParagraph"/>
+        <w:numPr>
+          <w:ilvl w:val="0"/>
+          <w:numId w:val="4"/>
+        </w:numPr>
+      </w:pPr>
+      <w:r>
+        <w:t>lane</w:t>
+      </w:r>
+    </w:p>
+    <w:p>
+      <w:r>
+        <w:t>Furthermore, the team stats are only included in the post-match data</w:t>
+      </w:r>
+      <w:r>
+        <w:t>.</w:t>
+      </w:r>
+    </w:p>
+    <w:p>
+      <w:pPr>
+        <w:rPr>
+          <w:rStyle w:val="md-plain"/>
+        </w:rPr>
+      </w:pPr>
+      <w:r>
+        <w:rPr>
+          <w:rStyle w:val="md-plain"/>
+        </w:rPr>
+        <w:t>The columns that are used for pre-match and post-match data are included in Appendix 1b and 1c respectively.</w:t>
+      </w:r>
+    </w:p>
+    <w:p>
+      <w:pPr>
+        <w:rPr>
+          <w:rStyle w:val="md-plain"/>
+        </w:rPr>
+      </w:pPr>
+      <w:r>
+        <w:rPr>
+          <w:rStyle w:val="md-plain"/>
+        </w:rPr>
+        <w:lastRenderedPageBreak/>
+        <w:t>The dataset is split into the training set and the validation set. The validation set is 10% of the</w:t>
+      </w:r>
+      <w:r>
+        <w:rPr>
+          <w:rStyle w:val="md-plain"/>
+        </w:rPr>
+        <w:t xml:space="preserve"> entire data set, and the other 90% is the training set.</w:t>
+      </w:r>
+    </w:p>
+    <w:p>
+      <w:pPr>
+        <w:rPr>
+          <w:rStyle w:val="md-plain"/>
+        </w:rPr>
+      </w:pPr>
+    </w:p>
+    <w:p>
+      <w:pPr>
+        <w:pStyle w:val="md-end-block"/>
+        <w:spacing w:before="192" w:beforeAutospacing="0" w:after="192" w:afterAutospacing="0"/>
+        <w:rPr>
+          <w:rStyle w:val="md-plain"/>
+          <w:rFonts w:asciiTheme="minorHAnsi" w:hAnsiTheme="minorHAnsi" w:cstheme="minorHAnsi"/>
+          <w:b/>
+          <w:bCs/>
+          <w:color w:val="333333"/>
+        </w:rPr>
+      </w:pPr>
+      <w:r>
+        <w:rPr>
+          <w:rStyle w:val="md-plain"/>
+          <w:rFonts w:asciiTheme="minorHAnsi" w:hAnsiTheme="minorHAnsi" w:cstheme="minorHAnsi"/>
+          <w:b/>
+          <w:bCs/>
+          <w:color w:val="333333"/>
+        </w:rPr>
+        <w:t>The Network</w:t>
+      </w:r>
+    </w:p>
+    <w:p>
+      <w:pPr>
+        <w:pStyle w:val="md-end-block"/>
+        <w:spacing w:before="192" w:beforeAutospacing="0" w:after="192" w:afterAutospacing="0"/>
+        <w:rPr>
+          <w:rStyle w:val="md-plain"/>
+          <w:rFonts w:asciiTheme="minorHAnsi" w:hAnsiTheme="minorHAnsi" w:cstheme="minorHAnsi"/>
+          <w:color w:val="333333"/>
+        </w:rPr>
+      </w:pPr>
+      <w:r>
+        <w:rPr>
+          <w:rStyle w:val="md-plain"/>
+          <w:rFonts w:asciiTheme="minorHAnsi" w:hAnsiTheme="minorHAnsi" w:cstheme="minorHAnsi"/>
+          <w:color w:val="333333"/>
+        </w:rPr>
+        <w:t>The network was build using the PyTorch library. It ha</w:t>
+      </w:r>
+      <w:r>
+        <w:rPr>
+          <w:rStyle w:val="md-plain"/>
+          <w:rFonts w:asciiTheme="minorHAnsi" w:hAnsiTheme="minorHAnsi" w:cstheme="minorHAnsi"/>
+          <w:color w:val="333333"/>
+        </w:rPr>
+        <w:t>s 1 hidden layer</w:t>
+      </w:r>
+      <w:r>
+        <w:rPr>
+          <w:rStyle w:val="md-plain"/>
+          <w:rFonts w:asciiTheme="minorHAnsi" w:hAnsiTheme="minorHAnsi" w:cstheme="minorHAnsi"/>
+          <w:color w:val="333333"/>
+        </w:rPr>
+        <w:t>, and has a dropout rate of 10%. It used a RELu as a activation function, and the Adam optimizer with a learning rate of 0.001. It was based on the network with the best performance that was found by Kenneth Hall’s project. The model was trained with layer sizes of 32, 64, 128, 256, 512, 1024 and, 2048. It was found that the network with a hidden layer of</w:t>
+      </w:r>
+      <w:r>
+        <w:rPr>
+          <w:rStyle w:val="md-plain"/>
+          <w:rFonts w:asciiTheme="minorHAnsi" w:hAnsiTheme="minorHAnsi" w:cstheme="minorHAnsi"/>
+          <w:color w:val="333333"/>
+        </w:rPr>
+        <w:t xml:space="preserve"> </w:t>
+      </w:r>
+      <w:r>
+        <w:rPr>
+          <w:rStyle w:val="md-plain"/>
+          <w:rFonts w:asciiTheme="minorHAnsi" w:hAnsiTheme="minorHAnsi" w:cstheme="minorHAnsi"/>
+          <w:color w:val="333333"/>
+        </w:rPr>
+        <w:t>128 and 256 have the best performance</w:t>
+      </w:r>
+      <w:r>
+        <w:rPr>
+          <w:rStyle w:val="md-plain"/>
+          <w:rFonts w:asciiTheme="minorHAnsi" w:hAnsiTheme="minorHAnsi" w:cstheme="minorHAnsi"/>
+          <w:color w:val="333333"/>
+        </w:rPr>
+        <w:t xml:space="preserve"> </w:t>
+      </w:r>
+      <w:r>
+        <w:rPr>
+          <w:rStyle w:val="md-plain"/>
+          <w:rFonts w:asciiTheme="minorHAnsi" w:hAnsiTheme="minorHAnsi" w:cstheme="minorHAnsi"/>
+          <w:color w:val="333333"/>
+        </w:rPr>
+        <w:t>and have the smoothest decrease in validation accuracy.</w:t>
+      </w:r>
+      <w:r>
+        <w:rPr>
+          <w:rStyle w:val="md-plain"/>
+          <w:rFonts w:asciiTheme="minorHAnsi" w:hAnsiTheme="minorHAnsi" w:cstheme="minorHAnsi"/>
+          <w:color w:val="333333"/>
+        </w:rPr>
+        <w:t xml:space="preserve"> </w:t>
+      </w:r>
+    </w:p>
+    <w:p>
+      <w:pPr>
+        <w:pStyle w:val="md-end-block"/>
+        <w:spacing w:before="192" w:beforeAutospacing="0" w:after="192" w:afterAutospacing="0"/>
+        <w:rPr>
+          <w:rStyle w:val="md-plain"/>
+          <w:rFonts w:asciiTheme="minorHAnsi" w:hAnsiTheme="minorHAnsi" w:cstheme="minorHAnsi"/>
+          <w:b/>
+          <w:bCs/>
+          <w:color w:val="333333"/>
+        </w:rPr>
+      </w:pPr>
+      <w:r>
+        <w:rPr>
+          <w:rStyle w:val="md-plain"/>
+          <w:rFonts w:asciiTheme="minorHAnsi" w:hAnsiTheme="minorHAnsi" w:cstheme="minorHAnsi"/>
+          <w:b/>
+          <w:bCs/>
+          <w:color w:val="333333"/>
+        </w:rPr>
+        <w:t>Results</w:t>
+      </w:r>
+    </w:p>
+    <w:p>
+      <w:pPr>
+        <w:pStyle w:val="md-end-block"/>
+        <w:spacing w:before="192" w:beforeAutospacing="0" w:after="192" w:afterAutospacing="0"/>
+        <w:rPr>
+          <w:rStyle w:val="md-plain"/>
+          <w:rFonts w:asciiTheme="minorHAnsi" w:hAnsiTheme="minorHAnsi" w:cstheme="minorHAnsi"/>
+          <w:color w:val="333333"/>
+        </w:rPr>
+      </w:pPr>
+      <w:r>
+        <w:rPr>
+          <w:rStyle w:val="md-plain"/>
+          <w:rFonts w:asciiTheme="minorHAnsi" w:hAnsiTheme="minorHAnsi" w:cstheme="minorHAnsi"/>
+          <w:color w:val="333333"/>
+        </w:rPr>
+        <w:t>Pre-match data</w:t>
+      </w:r>
+    </w:p>
+    <w:p>
+      <w:pPr>
+        <w:pStyle w:val="md-end-block"/>
+        <w:spacing w:before="192" w:beforeAutospacing="0" w:after="192" w:afterAutospacing="0"/>
+        <w:rPr>
+          <w:rStyle w:val="md-plain"/>
+          <w:rFonts w:asciiTheme="minorHAnsi" w:hAnsiTheme="minorHAnsi" w:cstheme="minorHAnsi"/>
+          <w:color w:val="333333"/>
+        </w:rPr>
+      </w:pPr>
+      <w:r>
+        <w:rPr>
+          <w:rStyle w:val="md-plain"/>
+          <w:rFonts w:asciiTheme="minorHAnsi" w:hAnsiTheme="minorHAnsi" w:cstheme="minorHAnsi"/>
+          <w:color w:val="333333"/>
+        </w:rPr>
+        <w:t xml:space="preserve">When using the pre-match data, the network </w:t>
+      </w:r>
+      <w:r>
+        <w:rPr>
+          <w:rStyle w:val="md-plain"/>
+          <w:rFonts w:asciiTheme="minorHAnsi" w:hAnsiTheme="minorHAnsi" w:cstheme="minorHAnsi"/>
+          <w:color w:val="333333"/>
+        </w:rPr>
+        <w:t xml:space="preserve">can </w:t>
+      </w:r>
+      <w:r>
+        <w:rPr>
+          <w:rStyle w:val="md-plain"/>
+          <w:rFonts w:asciiTheme="minorHAnsi" w:hAnsiTheme="minorHAnsi" w:cstheme="minorHAnsi"/>
+          <w:color w:val="333333"/>
+        </w:rPr>
+        <w:t>obtain approximately 65% validation</w:t>
+      </w:r>
+      <w:r>
+        <w:rPr>
+          <w:rStyle w:val="md-plain"/>
+          <w:rFonts w:asciiTheme="minorHAnsi" w:hAnsiTheme="minorHAnsi" w:cstheme="minorHAnsi"/>
+          <w:color w:val="333333"/>
+        </w:rPr>
+        <w:t xml:space="preserve"> </w:t>
+      </w:r>
+      <w:r>
+        <w:rPr>
+          <w:rStyle w:val="md-plain"/>
+          <w:rFonts w:asciiTheme="minorHAnsi" w:hAnsiTheme="minorHAnsi" w:cstheme="minorHAnsi"/>
+          <w:color w:val="333333"/>
+        </w:rPr>
+        <w:t>accuracy</w:t>
+      </w:r>
+      <w:r>
+        <w:rPr>
+          <w:rStyle w:val="md-plain"/>
+          <w:rFonts w:asciiTheme="minorHAnsi" w:hAnsiTheme="minorHAnsi" w:cstheme="minorHAnsi"/>
+          <w:color w:val="333333"/>
+        </w:rPr>
+        <w:t xml:space="preserve">, </w:t>
+      </w:r>
+      <w:r>
+        <w:rPr>
+          <w:rStyle w:val="md-plain"/>
+          <w:rFonts w:asciiTheme="minorHAnsi" w:hAnsiTheme="minorHAnsi" w:cstheme="minorHAnsi"/>
+          <w:color w:val="333333"/>
+        </w:rPr>
+        <w:t>which while better than guessing blue team will win every time, isn’t good enough</w:t>
+      </w:r>
+      <w:r>
+        <w:rPr>
+          <w:rStyle w:val="md-plain"/>
+          <w:rFonts w:asciiTheme="minorHAnsi" w:hAnsiTheme="minorHAnsi" w:cstheme="minorHAnsi"/>
+          <w:color w:val="333333"/>
+        </w:rPr>
+        <w:t xml:space="preserve"> to place bets on. </w:t>
+      </w:r>
+      <w:r>
+        <w:rPr>
+          <w:rStyle w:val="md-plain"/>
+          <w:rFonts w:asciiTheme="minorHAnsi" w:hAnsiTheme="minorHAnsi" w:cstheme="minorHAnsi"/>
+          <w:color w:val="333333"/>
+        </w:rPr>
+        <w:t>It is worth noting however, that th</w:t>
+      </w:r>
+      <w:r>
+        <w:rPr>
+          <w:rStyle w:val="md-plain"/>
+          <w:rFonts w:asciiTheme="minorHAnsi" w:hAnsiTheme="minorHAnsi" w:cstheme="minorHAnsi"/>
+          <w:color w:val="333333"/>
+        </w:rPr>
+        <w:t xml:space="preserve">e data set collect represents only a small </w:t>
+      </w:r>
+      <w:r>
+        <w:rPr>
+          <w:rStyle w:val="md-plain"/>
+          <w:rFonts w:asciiTheme="minorHAnsi" w:hAnsiTheme="minorHAnsi" w:cstheme="minorHAnsi"/>
+          <w:color w:val="333333"/>
+        </w:rPr>
+        <w:t xml:space="preserve"> </w:t>
+      </w:r>
+      <w:r>
+        <w:rPr>
+          <w:rStyle w:val="md-plain"/>
+          <w:rFonts w:asciiTheme="minorHAnsi" w:hAnsiTheme="minorHAnsi" w:cstheme="minorHAnsi"/>
+          <w:color w:val="333333"/>
+        </w:rPr>
+        <w:t xml:space="preserve">fraction of the number of games played each day. </w:t>
+      </w:r>
+      <w:r>
+        <w:rPr>
+          <w:rStyle w:val="md-plain"/>
+          <w:rFonts w:asciiTheme="minorHAnsi" w:hAnsiTheme="minorHAnsi" w:cstheme="minorHAnsi"/>
+          <w:color w:val="333333"/>
+        </w:rPr>
+        <w:t xml:space="preserve">While it is possible for this to simply be the result of </w:t>
+      </w:r>
+      <w:r>
+        <w:rPr>
+          <w:rStyle w:val="md-plain"/>
+          <w:rFonts w:asciiTheme="minorHAnsi" w:hAnsiTheme="minorHAnsi" w:cstheme="minorHAnsi"/>
+          <w:color w:val="333333"/>
+        </w:rPr>
+        <w:t xml:space="preserve">a data set being to small to capture the </w:t>
+      </w:r>
+      <w:r>
+        <w:rPr>
+          <w:rStyle w:val="md-plain"/>
+          <w:rFonts w:asciiTheme="minorHAnsi" w:hAnsiTheme="minorHAnsi" w:cstheme="minorHAnsi"/>
+          <w:color w:val="333333"/>
+        </w:rPr>
+        <w:t>entire relationship</w:t>
+      </w:r>
+      <w:r>
+        <w:rPr>
+          <w:rStyle w:val="md-plain"/>
+          <w:rFonts w:asciiTheme="minorHAnsi" w:hAnsiTheme="minorHAnsi" w:cstheme="minorHAnsi"/>
+          <w:color w:val="333333"/>
+        </w:rPr>
+        <w:t xml:space="preserve">, Kenneth Hall and this project demonstrate that there is more </w:t>
+      </w:r>
+      <w:r>
+        <w:rPr>
+          <w:rStyle w:val="md-plain"/>
+          <w:rFonts w:asciiTheme="minorHAnsi" w:hAnsiTheme="minorHAnsi" w:cstheme="minorHAnsi"/>
+          <w:color w:val="333333"/>
+        </w:rPr>
+        <w:t>work to be done in ensuring the win rate of each team is fair and balanced</w:t>
+      </w:r>
+    </w:p>
+    <w:p>
+      <w:pPr>
+        <w:pStyle w:val="md-end-block"/>
+        <w:spacing w:before="192" w:beforeAutospacing="0" w:after="192" w:afterAutospacing="0"/>
+        <w:rPr>
+          <w:rStyle w:val="md-plain"/>
+          <w:rFonts w:asciiTheme="minorHAnsi" w:hAnsiTheme="minorHAnsi" w:cstheme="minorHAnsi"/>
+          <w:color w:val="333333"/>
+        </w:rPr>
+      </w:pPr>
+      <w:r>
+        <w:rPr>
+          <w:rStyle w:val="md-plain"/>
+          <w:rFonts w:asciiTheme="minorHAnsi" w:hAnsiTheme="minorHAnsi" w:cstheme="minorHAnsi"/>
+          <w:color w:val="333333"/>
+        </w:rPr>
+        <w:t xml:space="preserve">When using the post-match data, the network can obtain a validation accuracy of approximately 95%. This should come as no surprise however, as the </w:t>
+      </w:r>
+      <w:r>
+        <w:rPr>
+          <w:rStyle w:val="md-plain"/>
+          <w:rFonts w:asciiTheme="minorHAnsi" w:hAnsiTheme="minorHAnsi" w:cstheme="minorHAnsi"/>
+          <w:color w:val="333333"/>
+        </w:rPr>
+        <w:t>information about how many kills each player got, how many buffs, how many towers destroyed</w:t>
+      </w:r>
+      <w:r>
+        <w:rPr>
+          <w:rStyle w:val="md-plain"/>
+          <w:rFonts w:asciiTheme="minorHAnsi" w:hAnsiTheme="minorHAnsi" w:cstheme="minorHAnsi"/>
+          <w:color w:val="333333"/>
+        </w:rPr>
+        <w:t>, and all other stats</w:t>
+      </w:r>
+      <w:r>
+        <w:rPr>
+          <w:rStyle w:val="md-plain"/>
+          <w:rFonts w:asciiTheme="minorHAnsi" w:hAnsiTheme="minorHAnsi" w:cstheme="minorHAnsi"/>
+          <w:color w:val="333333"/>
+        </w:rPr>
+        <w:t xml:space="preserve"> </w:t>
+      </w:r>
+      <w:r>
+        <w:rPr>
+          <w:rStyle w:val="md-plain"/>
+          <w:rFonts w:asciiTheme="minorHAnsi" w:hAnsiTheme="minorHAnsi" w:cstheme="minorHAnsi"/>
+          <w:color w:val="333333"/>
+        </w:rPr>
+        <w:t>are</w:t>
       </w:r>
       <w:bookmarkStart w:id="0" w:name="_GoBack"/>
       <w:bookmarkEnd w:id="0"/>
+      <w:r>
+        <w:rPr>
+          <w:rStyle w:val="md-plain"/>
+          <w:rFonts w:asciiTheme="minorHAnsi" w:hAnsiTheme="minorHAnsi" w:cstheme="minorHAnsi"/>
+          <w:color w:val="333333"/>
+        </w:rPr>
+        <w:t xml:space="preserve"> indicative of which team will win</w:t>
+      </w:r>
+      <w:r>
+        <w:rPr>
+          <w:rStyle w:val="md-plain"/>
+          <w:rFonts w:asciiTheme="minorHAnsi" w:hAnsiTheme="minorHAnsi" w:cstheme="minorHAnsi"/>
+          <w:color w:val="333333"/>
+        </w:rPr>
+        <w:t>.</w:t>
+      </w:r>
     </w:p>
     <w:p>
       <w:pPr>
         <w:pStyle w:val="md-end-block"/>
         <w:spacing w:before="192" w:beforeAutospacing="0" w:after="192" w:afterAutospacing="0"/>
         <w:rPr>
-          <w:rStyle w:val="md-plain"/>
           <w:rFonts w:asciiTheme="minorHAnsi" w:hAnsiTheme="minorHAnsi" w:cstheme="minorHAnsi"/>
           <w:b/>
           <w:bCs/>
@@ -1987,140 +2281,1944 @@
           <w:bCs/>
           <w:color w:val="333333"/>
         </w:rPr>
-        <w:t>Data Preparation</w:t>
-      </w:r>
-    </w:p>
-    <w:p>
-      <w:pPr>
-        <w:pStyle w:val="md-end-block"/>
-        <w:spacing w:before="192" w:beforeAutospacing="0" w:after="192" w:afterAutospacing="0"/>
-        <w:rPr>
-          <w:rStyle w:val="md-plain"/>
+        <w:t>Conclusion</w:t>
+      </w:r>
+      <w:r>
+        <w:rPr>
           <w:rFonts w:asciiTheme="minorHAnsi" w:hAnsiTheme="minorHAnsi" w:cstheme="minorHAnsi"/>
           <w:b/>
           <w:bCs/>
-          <w:color w:val="333333"/>
-        </w:rPr>
-      </w:pPr>
-      <w:r>
-        <w:rPr>
-          <w:rStyle w:val="md-plain"/>
-          <w:rFonts w:asciiTheme="minorHAnsi" w:hAnsiTheme="minorHAnsi" w:cstheme="minorHAnsi"/>
-          <w:b/>
-          <w:bCs/>
-          <w:color w:val="333333"/>
-        </w:rPr>
-        <w:t>The Network</w:t>
-      </w:r>
-    </w:p>
-    <w:p>
-      <w:pPr>
-        <w:pStyle w:val="md-end-block"/>
-        <w:spacing w:before="192" w:beforeAutospacing="0" w:after="192" w:afterAutospacing="0"/>
-        <w:rPr>
-          <w:rStyle w:val="md-plain"/>
-          <w:rFonts w:asciiTheme="minorHAnsi" w:hAnsiTheme="minorHAnsi" w:cstheme="minorHAnsi"/>
-          <w:b/>
-          <w:bCs/>
-          <w:color w:val="333333"/>
-        </w:rPr>
-      </w:pPr>
-      <w:r>
-        <w:rPr>
-          <w:rStyle w:val="md-plain"/>
-          <w:rFonts w:asciiTheme="minorHAnsi" w:hAnsiTheme="minorHAnsi" w:cstheme="minorHAnsi"/>
-          <w:b/>
-          <w:bCs/>
-          <w:color w:val="333333"/>
-        </w:rPr>
-        <w:t>Results</w:t>
-      </w:r>
-    </w:p>
-    <w:p>
-      <w:pPr>
-        <w:pStyle w:val="md-end-block"/>
-        <w:spacing w:before="192" w:beforeAutospacing="0" w:after="192" w:afterAutospacing="0"/>
-        <w:rPr>
-          <w:rFonts w:asciiTheme="minorHAnsi" w:hAnsiTheme="minorHAnsi" w:cstheme="minorHAnsi"/>
-          <w:b/>
-          <w:bCs/>
-          <w:color w:val="333333"/>
-        </w:rPr>
-      </w:pPr>
-      <w:r>
-        <w:rPr>
-          <w:rStyle w:val="md-plain"/>
-          <w:rFonts w:asciiTheme="minorHAnsi" w:hAnsiTheme="minorHAnsi" w:cstheme="minorHAnsi"/>
-          <w:b/>
-          <w:bCs/>
-          <w:color w:val="333333"/>
-        </w:rPr>
-        <w:t>Conclusion</w:t>
-      </w:r>
-      <w:r>
+        </w:rPr>
+        <w:br w:type="page"/>
+      </w:r>
+    </w:p>
+    <w:p>
+      <w:pPr>
         <w:rPr>
           <w:rFonts w:cstheme="minorHAnsi"/>
           <w:b/>
           <w:bCs/>
         </w:rPr>
-        <w:br w:type="page"/>
-      </w:r>
-    </w:p>
-    <w:p>
-      <w:pPr>
+      </w:pPr>
+      <w:r>
         <w:rPr>
           <w:rFonts w:cstheme="minorHAnsi"/>
           <w:b/>
           <w:bCs/>
         </w:rPr>
-      </w:pPr>
-      <w:r>
+        <w:lastRenderedPageBreak/>
+        <w:t>Appendix</w:t>
+      </w:r>
+    </w:p>
+    <w:p>
+      <w:pPr>
+        <w:rPr>
+          <w:rFonts w:cstheme="minorHAnsi"/>
+        </w:rPr>
+      </w:pPr>
+      <w:r>
+        <w:rPr>
+          <w:rFonts w:cstheme="minorHAnsi"/>
+        </w:rPr>
+        <w:t>Appendix 1</w:t>
+      </w:r>
+      <w:r>
+        <w:rPr>
+          <w:rFonts w:cstheme="minorHAnsi"/>
+        </w:rPr>
+        <w:t>a</w:t>
+      </w:r>
+      <w:r>
+        <w:rPr>
+          <w:rFonts w:cstheme="minorHAnsi"/>
+        </w:rPr>
+        <w:t>: List of all player stats collected for each match</w:t>
+      </w:r>
+      <w:r>
+        <w:rPr>
+          <w:rFonts w:cstheme="minorHAnsi"/>
+        </w:rPr>
+        <w:t xml:space="preserve">. Each summoner stat is written as it appears in the </w:t>
+      </w:r>
+    </w:p>
+    <w:p>
+      <w:pPr>
+        <w:pStyle w:val="ListParagraph"/>
+        <w:numPr>
+          <w:ilvl w:val="0"/>
+          <w:numId w:val="4"/>
+        </w:numPr>
+      </w:pPr>
+      <w:r>
+        <w:t>accountId</w:t>
+      </w:r>
+    </w:p>
+    <w:p>
+      <w:pPr>
+        <w:pStyle w:val="ListParagraph"/>
+        <w:numPr>
+          <w:ilvl w:val="0"/>
+          <w:numId w:val="4"/>
+        </w:numPr>
+      </w:pPr>
+      <w:r>
+        <w:t xml:space="preserve">summoner </w:t>
+      </w:r>
+      <w:r>
+        <w:t>level</w:t>
+      </w:r>
+    </w:p>
+    <w:p>
+      <w:pPr>
+        <w:pStyle w:val="ListParagraph"/>
+        <w:numPr>
+          <w:ilvl w:val="0"/>
+          <w:numId w:val="4"/>
+        </w:numPr>
+      </w:pPr>
+      <w:r>
+        <w:t>role</w:t>
+      </w:r>
+    </w:p>
+    <w:p>
+      <w:pPr>
+        <w:pStyle w:val="ListParagraph"/>
+        <w:numPr>
+          <w:ilvl w:val="0"/>
+          <w:numId w:val="4"/>
+        </w:numPr>
+      </w:pPr>
+      <w:r>
+        <w:t>lane</w:t>
+      </w:r>
+    </w:p>
+    <w:p>
+      <w:pPr>
+        <w:pStyle w:val="ListParagraph"/>
+        <w:numPr>
+          <w:ilvl w:val="0"/>
+          <w:numId w:val="4"/>
+        </w:numPr>
+      </w:pPr>
+      <w:r>
+        <w:t>championLevel</w:t>
+      </w:r>
+    </w:p>
+    <w:p>
+      <w:pPr>
+        <w:pStyle w:val="ListParagraph"/>
+        <w:numPr>
+          <w:ilvl w:val="0"/>
+          <w:numId w:val="4"/>
+        </w:numPr>
+      </w:pPr>
+      <w:r>
+        <w:t>championPoints</w:t>
+      </w:r>
+    </w:p>
+    <w:p>
+      <w:pPr>
+        <w:pStyle w:val="ListParagraph"/>
+        <w:numPr>
+          <w:ilvl w:val="0"/>
+          <w:numId w:val="4"/>
+        </w:numPr>
+      </w:pPr>
+      <w:r>
+        <w:t>lastPlayTime</w:t>
+      </w:r>
+    </w:p>
+    <w:p>
+      <w:pPr>
+        <w:pStyle w:val="ListParagraph"/>
+        <w:numPr>
+          <w:ilvl w:val="0"/>
+          <w:numId w:val="4"/>
+        </w:numPr>
+      </w:pPr>
+      <w:r>
+        <w:t>championPointsSinceLastLe</w:t>
+      </w:r>
+      <w:r>
+        <w:t>v</w:t>
+      </w:r>
+      <w:r>
+        <w:t>el</w:t>
+      </w:r>
+    </w:p>
+    <w:p>
+      <w:pPr>
+        <w:pStyle w:val="ListParagraph"/>
+        <w:numPr>
+          <w:ilvl w:val="0"/>
+          <w:numId w:val="4"/>
+        </w:numPr>
+      </w:pPr>
+      <w:r>
+        <w:t>championPointsUntilNextLevel</w:t>
+      </w:r>
+    </w:p>
+    <w:p>
+      <w:pPr>
+        <w:pStyle w:val="ListParagraph"/>
+        <w:numPr>
+          <w:ilvl w:val="0"/>
+          <w:numId w:val="4"/>
+        </w:numPr>
+      </w:pPr>
+      <w:r>
+        <w:t>chestGrantedtokensEarned</w:t>
+      </w:r>
+    </w:p>
+    <w:p>
+      <w:pPr>
+        <w:pStyle w:val="ListParagraph"/>
+        <w:numPr>
+          <w:ilvl w:val="0"/>
+          <w:numId w:val="4"/>
+        </w:numPr>
+      </w:pPr>
+      <w:r>
+        <w:t>totalChampionMastery</w:t>
+      </w:r>
+    </w:p>
+    <w:p>
+      <w:pPr>
+        <w:pStyle w:val="ListParagraph"/>
+        <w:numPr>
+          <w:ilvl w:val="0"/>
+          <w:numId w:val="4"/>
+        </w:numPr>
+      </w:pPr>
+      <w:r>
+        <w:t>championId</w:t>
+      </w:r>
+    </w:p>
+    <w:p>
+      <w:pPr>
+        <w:pStyle w:val="ListParagraph"/>
+        <w:numPr>
+          <w:ilvl w:val="0"/>
+          <w:numId w:val="4"/>
+        </w:numPr>
+      </w:pPr>
+      <w:r>
+        <w:t>spell1Id</w:t>
+      </w:r>
+    </w:p>
+    <w:p>
+      <w:pPr>
+        <w:pStyle w:val="ListParagraph"/>
+        <w:numPr>
+          <w:ilvl w:val="0"/>
+          <w:numId w:val="4"/>
+        </w:numPr>
+      </w:pPr>
+      <w:r>
+        <w:t>spell2Id</w:t>
+      </w:r>
+    </w:p>
+    <w:p>
+      <w:pPr>
+        <w:pStyle w:val="ListParagraph"/>
+        <w:numPr>
+          <w:ilvl w:val="0"/>
+          <w:numId w:val="4"/>
+        </w:numPr>
+      </w:pPr>
+      <w:r>
+        <w:t>item0</w:t>
+      </w:r>
+    </w:p>
+    <w:p>
+      <w:pPr>
+        <w:pStyle w:val="ListParagraph"/>
+        <w:numPr>
+          <w:ilvl w:val="0"/>
+          <w:numId w:val="4"/>
+        </w:numPr>
+      </w:pPr>
+      <w:r>
+        <w:t>item1</w:t>
+      </w:r>
+    </w:p>
+    <w:p>
+      <w:pPr>
+        <w:pStyle w:val="ListParagraph"/>
+        <w:numPr>
+          <w:ilvl w:val="0"/>
+          <w:numId w:val="4"/>
+        </w:numPr>
+      </w:pPr>
+      <w:r>
+        <w:t>item2</w:t>
+      </w:r>
+    </w:p>
+    <w:p>
+      <w:pPr>
+        <w:pStyle w:val="ListParagraph"/>
+        <w:numPr>
+          <w:ilvl w:val="0"/>
+          <w:numId w:val="4"/>
+        </w:numPr>
+      </w:pPr>
+      <w:r>
+        <w:t>item3</w:t>
+      </w:r>
+    </w:p>
+    <w:p>
+      <w:pPr>
+        <w:pStyle w:val="ListParagraph"/>
+        <w:numPr>
+          <w:ilvl w:val="0"/>
+          <w:numId w:val="4"/>
+        </w:numPr>
+      </w:pPr>
+      <w:r>
+        <w:t>item4</w:t>
+      </w:r>
+    </w:p>
+    <w:p>
+      <w:pPr>
+        <w:pStyle w:val="ListParagraph"/>
+        <w:numPr>
+          <w:ilvl w:val="0"/>
+          <w:numId w:val="4"/>
+        </w:numPr>
+      </w:pPr>
+      <w:r>
+        <w:t>item5</w:t>
+      </w:r>
+    </w:p>
+    <w:p>
+      <w:pPr>
+        <w:pStyle w:val="ListParagraph"/>
+        <w:numPr>
+          <w:ilvl w:val="0"/>
+          <w:numId w:val="4"/>
+        </w:numPr>
+      </w:pPr>
+      <w:r>
+        <w:t>item6</w:t>
+      </w:r>
+    </w:p>
+    <w:p>
+      <w:pPr>
+        <w:pStyle w:val="ListParagraph"/>
+        <w:numPr>
+          <w:ilvl w:val="0"/>
+          <w:numId w:val="4"/>
+        </w:numPr>
+      </w:pPr>
+      <w:r>
+        <w:t>kills</w:t>
+      </w:r>
+    </w:p>
+    <w:p>
+      <w:pPr>
+        <w:pStyle w:val="ListParagraph"/>
+        <w:numPr>
+          <w:ilvl w:val="0"/>
+          <w:numId w:val="4"/>
+        </w:numPr>
+      </w:pPr>
+      <w:r>
+        <w:t>deaths</w:t>
+      </w:r>
+    </w:p>
+    <w:p>
+      <w:pPr>
+        <w:pStyle w:val="ListParagraph"/>
+        <w:numPr>
+          <w:ilvl w:val="0"/>
+          <w:numId w:val="4"/>
+        </w:numPr>
+      </w:pPr>
+      <w:r>
+        <w:t>assists</w:t>
+      </w:r>
+    </w:p>
+    <w:p>
+      <w:pPr>
+        <w:pStyle w:val="ListParagraph"/>
+        <w:numPr>
+          <w:ilvl w:val="0"/>
+          <w:numId w:val="4"/>
+        </w:numPr>
+      </w:pPr>
+      <w:r>
+        <w:t>largestKillingSpree</w:t>
+      </w:r>
+    </w:p>
+    <w:p>
+      <w:pPr>
+        <w:pStyle w:val="ListParagraph"/>
+        <w:numPr>
+          <w:ilvl w:val="0"/>
+          <w:numId w:val="4"/>
+        </w:numPr>
+      </w:pPr>
+      <w:r>
+        <w:t>largestMultiKil</w:t>
+      </w:r>
+      <w:r>
+        <w:t>l</w:t>
+      </w:r>
+    </w:p>
+    <w:p>
+      <w:pPr>
+        <w:pStyle w:val="ListParagraph"/>
+        <w:numPr>
+          <w:ilvl w:val="0"/>
+          <w:numId w:val="4"/>
+        </w:numPr>
+      </w:pPr>
+      <w:r>
+        <w:t>killingSprees</w:t>
+      </w:r>
+    </w:p>
+    <w:p>
+      <w:pPr>
+        <w:pStyle w:val="ListParagraph"/>
+        <w:numPr>
+          <w:ilvl w:val="0"/>
+          <w:numId w:val="4"/>
+        </w:numPr>
+      </w:pPr>
+      <w:r>
+        <w:t>longestTimeSpentLiving</w:t>
+      </w:r>
+    </w:p>
+    <w:p>
+      <w:pPr>
+        <w:pStyle w:val="ListParagraph"/>
+        <w:numPr>
+          <w:ilvl w:val="0"/>
+          <w:numId w:val="4"/>
+        </w:numPr>
+      </w:pPr>
+      <w:r>
+        <w:t>doubleKills</w:t>
+      </w:r>
+    </w:p>
+    <w:p>
+      <w:pPr>
+        <w:pStyle w:val="ListParagraph"/>
+        <w:numPr>
+          <w:ilvl w:val="0"/>
+          <w:numId w:val="4"/>
+        </w:numPr>
+      </w:pPr>
+      <w:r>
+        <w:t>tripleKills</w:t>
+      </w:r>
+    </w:p>
+    <w:p>
+      <w:pPr>
+        <w:pStyle w:val="ListParagraph"/>
+        <w:numPr>
+          <w:ilvl w:val="0"/>
+          <w:numId w:val="4"/>
+        </w:numPr>
+      </w:pPr>
+      <w:r>
+        <w:t>quadraKills</w:t>
+      </w:r>
+    </w:p>
+    <w:p>
+      <w:pPr>
+        <w:pStyle w:val="ListParagraph"/>
+        <w:numPr>
+          <w:ilvl w:val="0"/>
+          <w:numId w:val="4"/>
+        </w:numPr>
+      </w:pPr>
+      <w:r>
+        <w:t>pentaKills</w:t>
+      </w:r>
+    </w:p>
+    <w:p>
+      <w:pPr>
+        <w:pStyle w:val="ListParagraph"/>
+        <w:numPr>
+          <w:ilvl w:val="0"/>
+          <w:numId w:val="4"/>
+        </w:numPr>
+      </w:pPr>
+      <w:r>
+        <w:t>totalDamageDealt</w:t>
+      </w:r>
+    </w:p>
+    <w:p>
+      <w:pPr>
+        <w:pStyle w:val="ListParagraph"/>
+        <w:numPr>
+          <w:ilvl w:val="0"/>
+          <w:numId w:val="4"/>
+        </w:numPr>
+      </w:pPr>
+      <w:r>
+        <w:t>magicDamageDealt</w:t>
+      </w:r>
+    </w:p>
+    <w:p>
+      <w:pPr>
+        <w:pStyle w:val="ListParagraph"/>
+        <w:numPr>
+          <w:ilvl w:val="0"/>
+          <w:numId w:val="4"/>
+        </w:numPr>
+      </w:pPr>
+      <w:r>
+        <w:t>physicalDamageDealt</w:t>
+      </w:r>
+    </w:p>
+    <w:p>
+      <w:pPr>
+        <w:pStyle w:val="ListParagraph"/>
+        <w:numPr>
+          <w:ilvl w:val="0"/>
+          <w:numId w:val="4"/>
+        </w:numPr>
+      </w:pPr>
+      <w:r>
+        <w:t>trueDamageDealt</w:t>
+      </w:r>
+    </w:p>
+    <w:p>
+      <w:pPr>
+        <w:pStyle w:val="ListParagraph"/>
+        <w:numPr>
+          <w:ilvl w:val="0"/>
+          <w:numId w:val="4"/>
+        </w:numPr>
+      </w:pPr>
+      <w:r>
+        <w:t>largestCriticalStrike</w:t>
+      </w:r>
+    </w:p>
+    <w:p>
+      <w:pPr>
+        <w:pStyle w:val="ListParagraph"/>
+        <w:numPr>
+          <w:ilvl w:val="0"/>
+          <w:numId w:val="4"/>
+        </w:numPr>
+      </w:pPr>
+      <w:r>
+        <w:t>totalDamageDealtToChampions</w:t>
+      </w:r>
+    </w:p>
+    <w:p>
+      <w:pPr>
+        <w:pStyle w:val="ListParagraph"/>
+        <w:numPr>
+          <w:ilvl w:val="0"/>
+          <w:numId w:val="4"/>
+        </w:numPr>
+      </w:pPr>
+      <w:r>
+        <w:t>magicDamageDealtToChampions</w:t>
+      </w:r>
+    </w:p>
+    <w:p>
+      <w:pPr>
+        <w:pStyle w:val="ListParagraph"/>
+        <w:numPr>
+          <w:ilvl w:val="0"/>
+          <w:numId w:val="4"/>
+        </w:numPr>
+      </w:pPr>
+      <w:r>
+        <w:lastRenderedPageBreak/>
+        <w:t>physicalDamageDealtToChampions</w:t>
+      </w:r>
+    </w:p>
+    <w:p>
+      <w:pPr>
+        <w:pStyle w:val="ListParagraph"/>
+        <w:numPr>
+          <w:ilvl w:val="0"/>
+          <w:numId w:val="4"/>
+        </w:numPr>
+      </w:pPr>
+      <w:r>
+        <w:t>trueDamageDealtToChampions</w:t>
+      </w:r>
+    </w:p>
+    <w:p>
+      <w:pPr>
+        <w:pStyle w:val="ListParagraph"/>
+        <w:numPr>
+          <w:ilvl w:val="0"/>
+          <w:numId w:val="4"/>
+        </w:numPr>
+      </w:pPr>
+      <w:r>
+        <w:t>totalHeal</w:t>
+      </w:r>
+    </w:p>
+    <w:p>
+      <w:pPr>
+        <w:pStyle w:val="ListParagraph"/>
+        <w:numPr>
+          <w:ilvl w:val="0"/>
+          <w:numId w:val="4"/>
+        </w:numPr>
+      </w:pPr>
+      <w:r>
+        <w:t> </w:t>
+      </w:r>
+      <w:r>
+        <w:t xml:space="preserve">totalUnitsHealed </w:t>
+      </w:r>
+    </w:p>
+    <w:p>
+      <w:pPr>
+        <w:pStyle w:val="ListParagraph"/>
+        <w:numPr>
+          <w:ilvl w:val="0"/>
+          <w:numId w:val="4"/>
+        </w:numPr>
+      </w:pPr>
+      <w:r>
+        <w:t>damageSelfMitigated</w:t>
+      </w:r>
+    </w:p>
+    <w:p>
+      <w:pPr>
+        <w:pStyle w:val="ListParagraph"/>
+        <w:numPr>
+          <w:ilvl w:val="0"/>
+          <w:numId w:val="4"/>
+        </w:numPr>
+      </w:pPr>
+      <w:r>
+        <w:t>damageDealtToObjectives</w:t>
+      </w:r>
+    </w:p>
+    <w:p>
+      <w:pPr>
+        <w:pStyle w:val="ListParagraph"/>
+        <w:numPr>
+          <w:ilvl w:val="0"/>
+          <w:numId w:val="4"/>
+        </w:numPr>
+      </w:pPr>
+      <w:r>
+        <w:t>damageDealtToTurrets</w:t>
+      </w:r>
+    </w:p>
+    <w:p>
+      <w:pPr>
+        <w:pStyle w:val="ListParagraph"/>
+        <w:numPr>
+          <w:ilvl w:val="0"/>
+          <w:numId w:val="4"/>
+        </w:numPr>
+      </w:pPr>
+      <w:r>
+        <w:t>visionScore</w:t>
+      </w:r>
+    </w:p>
+    <w:p>
+      <w:pPr>
+        <w:pStyle w:val="ListParagraph"/>
+        <w:numPr>
+          <w:ilvl w:val="0"/>
+          <w:numId w:val="4"/>
+        </w:numPr>
+      </w:pPr>
+      <w:r>
+        <w:t>timeCCingOthers</w:t>
+      </w:r>
+    </w:p>
+    <w:p>
+      <w:pPr>
+        <w:pStyle w:val="ListParagraph"/>
+        <w:numPr>
+          <w:ilvl w:val="0"/>
+          <w:numId w:val="4"/>
+        </w:numPr>
+      </w:pPr>
+      <w:r>
+        <w:t>totalDamageTaken</w:t>
+      </w:r>
+    </w:p>
+    <w:p>
+      <w:pPr>
+        <w:pStyle w:val="ListParagraph"/>
+        <w:numPr>
+          <w:ilvl w:val="0"/>
+          <w:numId w:val="4"/>
+        </w:numPr>
+      </w:pPr>
+      <w:r>
+        <w:t>magicalDamageTaken</w:t>
+      </w:r>
+    </w:p>
+    <w:p>
+      <w:pPr>
+        <w:pStyle w:val="ListParagraph"/>
+        <w:numPr>
+          <w:ilvl w:val="0"/>
+          <w:numId w:val="4"/>
+        </w:numPr>
+      </w:pPr>
+      <w:r>
+        <w:t>physicalDamageTaken</w:t>
+      </w:r>
+    </w:p>
+    <w:p>
+      <w:pPr>
+        <w:pStyle w:val="ListParagraph"/>
+        <w:numPr>
+          <w:ilvl w:val="0"/>
+          <w:numId w:val="4"/>
+        </w:numPr>
+      </w:pPr>
+      <w:r>
+        <w:t>trueDamageTaken</w:t>
+      </w:r>
+    </w:p>
+    <w:p>
+      <w:pPr>
+        <w:pStyle w:val="ListParagraph"/>
+        <w:numPr>
+          <w:ilvl w:val="0"/>
+          <w:numId w:val="4"/>
+        </w:numPr>
+      </w:pPr>
+      <w:r>
+        <w:t>goldEarned</w:t>
+      </w:r>
+    </w:p>
+    <w:p>
+      <w:pPr>
+        <w:pStyle w:val="ListParagraph"/>
+        <w:numPr>
+          <w:ilvl w:val="0"/>
+          <w:numId w:val="4"/>
+        </w:numPr>
+      </w:pPr>
+      <w:r>
+        <w:t>goldSpent</w:t>
+      </w:r>
+    </w:p>
+    <w:p>
+      <w:pPr>
+        <w:pStyle w:val="ListParagraph"/>
+        <w:numPr>
+          <w:ilvl w:val="0"/>
+          <w:numId w:val="4"/>
+        </w:numPr>
+      </w:pPr>
+      <w:r>
+        <w:t>turretKills</w:t>
+      </w:r>
+    </w:p>
+    <w:p>
+      <w:pPr>
+        <w:pStyle w:val="ListParagraph"/>
+        <w:numPr>
+          <w:ilvl w:val="0"/>
+          <w:numId w:val="4"/>
+        </w:numPr>
+      </w:pPr>
+      <w:r>
+        <w:t>inhibitorKills</w:t>
+      </w:r>
+    </w:p>
+    <w:p>
+      <w:pPr>
+        <w:pStyle w:val="ListParagraph"/>
+        <w:numPr>
+          <w:ilvl w:val="0"/>
+          <w:numId w:val="4"/>
+        </w:numPr>
+      </w:pPr>
+      <w:r>
+        <w:t>totalMinionsKilled</w:t>
+      </w:r>
+    </w:p>
+    <w:p>
+      <w:pPr>
+        <w:pStyle w:val="ListParagraph"/>
+        <w:numPr>
+          <w:ilvl w:val="0"/>
+          <w:numId w:val="4"/>
+        </w:numPr>
+      </w:pPr>
+      <w:r>
+        <w:t>neutralMinionsKilled</w:t>
+      </w:r>
+    </w:p>
+    <w:p>
+      <w:pPr>
+        <w:pStyle w:val="ListParagraph"/>
+        <w:numPr>
+          <w:ilvl w:val="0"/>
+          <w:numId w:val="4"/>
+        </w:numPr>
+      </w:pPr>
+      <w:r>
+        <w:t>neutralMinionsKilledTeamJungle</w:t>
+      </w:r>
+    </w:p>
+    <w:p>
+      <w:pPr>
+        <w:pStyle w:val="ListParagraph"/>
+        <w:numPr>
+          <w:ilvl w:val="0"/>
+          <w:numId w:val="4"/>
+        </w:numPr>
+      </w:pPr>
+      <w:r>
+        <w:t>neutralMinionsKilledEnemyJungle</w:t>
+      </w:r>
+    </w:p>
+    <w:p>
+      <w:pPr>
+        <w:pStyle w:val="ListParagraph"/>
+        <w:numPr>
+          <w:ilvl w:val="0"/>
+          <w:numId w:val="4"/>
+        </w:numPr>
+      </w:pPr>
+      <w:r>
+        <w:t>totalTimeCrowdControlDealt</w:t>
+      </w:r>
+    </w:p>
+    <w:p>
+      <w:pPr>
+        <w:pStyle w:val="ListParagraph"/>
+        <w:numPr>
+          <w:ilvl w:val="0"/>
+          <w:numId w:val="4"/>
+        </w:numPr>
+      </w:pPr>
+      <w:r>
+        <w:t>champLevelvisionWardsBoughtInGame</w:t>
+      </w:r>
+    </w:p>
+    <w:p>
+      <w:pPr>
+        <w:pStyle w:val="ListParagraph"/>
+        <w:numPr>
+          <w:ilvl w:val="0"/>
+          <w:numId w:val="4"/>
+        </w:numPr>
+      </w:pPr>
+      <w:r>
+        <w:t>sightWardsBoughtInGamewardsPlaced </w:t>
+      </w:r>
+    </w:p>
+    <w:p>
+      <w:pPr>
+        <w:pStyle w:val="ListParagraph"/>
+        <w:numPr>
+          <w:ilvl w:val="0"/>
+          <w:numId w:val="4"/>
+        </w:numPr>
+      </w:pPr>
+      <w:r>
+        <w:t>wardsKilled </w:t>
+      </w:r>
+    </w:p>
+    <w:p>
+      <w:pPr>
+        <w:pStyle w:val="ListParagraph"/>
+        <w:numPr>
+          <w:ilvl w:val="0"/>
+          <w:numId w:val="4"/>
+        </w:numPr>
+      </w:pPr>
+      <w:r>
+        <w:t>firstBloodKill</w:t>
+      </w:r>
+    </w:p>
+    <w:p>
+      <w:pPr>
+        <w:pStyle w:val="ListParagraph"/>
+        <w:numPr>
+          <w:ilvl w:val="0"/>
+          <w:numId w:val="4"/>
+        </w:numPr>
+      </w:pPr>
+      <w:r>
+        <w:t>firstBloodAssist</w:t>
+      </w:r>
+    </w:p>
+    <w:p>
+      <w:pPr>
+        <w:pStyle w:val="ListParagraph"/>
+        <w:numPr>
+          <w:ilvl w:val="0"/>
+          <w:numId w:val="4"/>
+        </w:numPr>
+      </w:pPr>
+      <w:r>
+        <w:t>firstTowerKill</w:t>
+      </w:r>
+    </w:p>
+    <w:p>
+      <w:pPr>
+        <w:pStyle w:val="ListParagraph"/>
+        <w:numPr>
+          <w:ilvl w:val="0"/>
+          <w:numId w:val="4"/>
+        </w:numPr>
+      </w:pPr>
+      <w:r>
+        <w:t>firstTowerAssist</w:t>
+      </w:r>
+    </w:p>
+    <w:p>
+      <w:pPr>
+        <w:pStyle w:val="ListParagraph"/>
+        <w:numPr>
+          <w:ilvl w:val="0"/>
+          <w:numId w:val="4"/>
+        </w:numPr>
+      </w:pPr>
+      <w:r>
+        <w:t>combatPlayerScore</w:t>
+      </w:r>
+    </w:p>
+    <w:p>
+      <w:pPr>
+        <w:pStyle w:val="ListParagraph"/>
+        <w:numPr>
+          <w:ilvl w:val="0"/>
+          <w:numId w:val="4"/>
+        </w:numPr>
+      </w:pPr>
+      <w:r>
+        <w:t>objectivePlayerScore</w:t>
+      </w:r>
+    </w:p>
+    <w:p>
+      <w:pPr>
+        <w:pStyle w:val="ListParagraph"/>
+        <w:numPr>
+          <w:ilvl w:val="0"/>
+          <w:numId w:val="4"/>
+        </w:numPr>
+      </w:pPr>
+      <w:r>
+        <w:t>totalPlayerScore </w:t>
+      </w:r>
+    </w:p>
+    <w:p>
+      <w:pPr>
+        <w:pStyle w:val="ListParagraph"/>
+        <w:numPr>
+          <w:ilvl w:val="0"/>
+          <w:numId w:val="4"/>
+        </w:numPr>
+      </w:pPr>
+      <w:r>
+        <w:t>totalScoreRank</w:t>
+      </w:r>
+    </w:p>
+    <w:p>
+      <w:pPr>
+        <w:jc w:val="both"/>
+        <w:rPr>
+          <w:rFonts w:cstheme="minorHAnsi"/>
+        </w:rPr>
+      </w:pPr>
+      <w:r>
+        <w:rPr>
+          <w:rFonts w:cstheme="minorHAnsi"/>
+        </w:rPr>
+        <w:t>Appendix 1b: List of pre-match data for each summoner</w:t>
+      </w:r>
+    </w:p>
+    <w:p>
+      <w:pPr>
+        <w:pStyle w:val="ListParagraph"/>
+        <w:numPr>
+          <w:ilvl w:val="0"/>
+          <w:numId w:val="4"/>
+        </w:numPr>
+      </w:pPr>
+      <w:r>
+        <w:t xml:space="preserve">summoner </w:t>
+      </w:r>
+      <w:r>
+        <w:t>level</w:t>
+      </w:r>
+    </w:p>
+    <w:p>
+      <w:pPr>
+        <w:pStyle w:val="ListParagraph"/>
+        <w:numPr>
+          <w:ilvl w:val="0"/>
+          <w:numId w:val="4"/>
+        </w:numPr>
+      </w:pPr>
+      <w:r>
+        <w:t>championLevel</w:t>
+      </w:r>
+    </w:p>
+    <w:p>
+      <w:pPr>
+        <w:pStyle w:val="ListParagraph"/>
+        <w:numPr>
+          <w:ilvl w:val="0"/>
+          <w:numId w:val="4"/>
+        </w:numPr>
+      </w:pPr>
+      <w:r>
+        <w:t>championPoints</w:t>
+      </w:r>
+    </w:p>
+    <w:p>
+      <w:pPr>
+        <w:pStyle w:val="ListParagraph"/>
+        <w:numPr>
+          <w:ilvl w:val="0"/>
+          <w:numId w:val="4"/>
+        </w:numPr>
+      </w:pPr>
+      <w:r>
+        <w:t>lastPlayTime</w:t>
+      </w:r>
+    </w:p>
+    <w:p>
+      <w:pPr>
+        <w:pStyle w:val="ListParagraph"/>
+        <w:numPr>
+          <w:ilvl w:val="0"/>
+          <w:numId w:val="4"/>
+        </w:numPr>
+      </w:pPr>
+      <w:r>
+        <w:t>championPointsSinceLastLevel</w:t>
+      </w:r>
+    </w:p>
+    <w:p>
+      <w:pPr>
+        <w:pStyle w:val="ListParagraph"/>
+        <w:numPr>
+          <w:ilvl w:val="0"/>
+          <w:numId w:val="4"/>
+        </w:numPr>
+      </w:pPr>
+      <w:r>
+        <w:t>championPointsUntilNextLevel</w:t>
+      </w:r>
+    </w:p>
+    <w:p>
+      <w:pPr>
+        <w:pStyle w:val="ListParagraph"/>
+        <w:numPr>
+          <w:ilvl w:val="0"/>
+          <w:numId w:val="4"/>
+        </w:numPr>
+      </w:pPr>
+      <w:r>
+        <w:t>chestGrantedtokensEarned</w:t>
+      </w:r>
+    </w:p>
+    <w:p>
+      <w:pPr>
+        <w:pStyle w:val="ListParagraph"/>
+        <w:numPr>
+          <w:ilvl w:val="0"/>
+          <w:numId w:val="4"/>
+        </w:numPr>
+      </w:pPr>
+      <w:r>
+        <w:t>totalChampionMastery</w:t>
+      </w:r>
+    </w:p>
+    <w:p>
+      <w:pPr>
+        <w:pStyle w:val="ListParagraph"/>
+        <w:numPr>
+          <w:ilvl w:val="0"/>
+          <w:numId w:val="4"/>
+        </w:numPr>
+      </w:pPr>
+      <w:r>
+        <w:lastRenderedPageBreak/>
+        <w:t>championId</w:t>
+      </w:r>
+    </w:p>
+    <w:p>
+      <w:r>
+        <w:t>Appendix 1c: List of post-match data for each summoner</w:t>
+      </w:r>
+    </w:p>
+    <w:p>
+      <w:pPr>
+        <w:pStyle w:val="ListParagraph"/>
+        <w:numPr>
+          <w:ilvl w:val="0"/>
+          <w:numId w:val="4"/>
+        </w:numPr>
+      </w:pPr>
+      <w:r>
+        <w:t xml:space="preserve">summoner </w:t>
+      </w:r>
+      <w:r>
+        <w:t>level</w:t>
+      </w:r>
+    </w:p>
+    <w:p>
+      <w:pPr>
+        <w:pStyle w:val="ListParagraph"/>
+        <w:numPr>
+          <w:ilvl w:val="0"/>
+          <w:numId w:val="4"/>
+        </w:numPr>
+      </w:pPr>
+      <w:r>
+        <w:t>championLevel</w:t>
+      </w:r>
+    </w:p>
+    <w:p>
+      <w:pPr>
+        <w:pStyle w:val="ListParagraph"/>
+        <w:numPr>
+          <w:ilvl w:val="0"/>
+          <w:numId w:val="4"/>
+        </w:numPr>
+      </w:pPr>
+      <w:r>
+        <w:t>championPoints</w:t>
+      </w:r>
+    </w:p>
+    <w:p>
+      <w:pPr>
+        <w:pStyle w:val="ListParagraph"/>
+        <w:numPr>
+          <w:ilvl w:val="0"/>
+          <w:numId w:val="4"/>
+        </w:numPr>
+      </w:pPr>
+      <w:r>
+        <w:t>lastPlayTime</w:t>
+      </w:r>
+    </w:p>
+    <w:p>
+      <w:pPr>
+        <w:pStyle w:val="ListParagraph"/>
+        <w:numPr>
+          <w:ilvl w:val="0"/>
+          <w:numId w:val="4"/>
+        </w:numPr>
+      </w:pPr>
+      <w:r>
+        <w:t>championPointsSinceLastLevel</w:t>
+      </w:r>
+    </w:p>
+    <w:p>
+      <w:pPr>
+        <w:pStyle w:val="ListParagraph"/>
+        <w:numPr>
+          <w:ilvl w:val="0"/>
+          <w:numId w:val="4"/>
+        </w:numPr>
+      </w:pPr>
+      <w:r>
+        <w:t>championPointsUntilNextLevel</w:t>
+      </w:r>
+    </w:p>
+    <w:p>
+      <w:pPr>
+        <w:pStyle w:val="ListParagraph"/>
+        <w:numPr>
+          <w:ilvl w:val="0"/>
+          <w:numId w:val="4"/>
+        </w:numPr>
+      </w:pPr>
+      <w:r>
+        <w:t>chestGrantedtokensEarned</w:t>
+      </w:r>
+    </w:p>
+    <w:p>
+      <w:pPr>
+        <w:pStyle w:val="ListParagraph"/>
+        <w:numPr>
+          <w:ilvl w:val="0"/>
+          <w:numId w:val="4"/>
+        </w:numPr>
+      </w:pPr>
+      <w:r>
+        <w:t>totalChampionMastery</w:t>
+      </w:r>
+    </w:p>
+    <w:p>
+      <w:pPr>
+        <w:pStyle w:val="ListParagraph"/>
+        <w:numPr>
+          <w:ilvl w:val="0"/>
+          <w:numId w:val="4"/>
+        </w:numPr>
+      </w:pPr>
+      <w:r>
+        <w:t>championId</w:t>
+      </w:r>
+    </w:p>
+    <w:p>
+      <w:pPr>
+        <w:pStyle w:val="ListParagraph"/>
+        <w:numPr>
+          <w:ilvl w:val="0"/>
+          <w:numId w:val="4"/>
+        </w:numPr>
+      </w:pPr>
+      <w:r>
+        <w:t>spell1Id</w:t>
+      </w:r>
+    </w:p>
+    <w:p>
+      <w:pPr>
+        <w:pStyle w:val="ListParagraph"/>
+        <w:numPr>
+          <w:ilvl w:val="0"/>
+          <w:numId w:val="4"/>
+        </w:numPr>
+      </w:pPr>
+      <w:r>
+        <w:t>spell2Id</w:t>
+      </w:r>
+    </w:p>
+    <w:p>
+      <w:pPr>
+        <w:pStyle w:val="ListParagraph"/>
+        <w:numPr>
+          <w:ilvl w:val="0"/>
+          <w:numId w:val="4"/>
+        </w:numPr>
+      </w:pPr>
+      <w:r>
+        <w:t>item0</w:t>
+      </w:r>
+    </w:p>
+    <w:p>
+      <w:pPr>
+        <w:pStyle w:val="ListParagraph"/>
+        <w:numPr>
+          <w:ilvl w:val="0"/>
+          <w:numId w:val="4"/>
+        </w:numPr>
+      </w:pPr>
+      <w:r>
+        <w:t>item1</w:t>
+      </w:r>
+    </w:p>
+    <w:p>
+      <w:pPr>
+        <w:pStyle w:val="ListParagraph"/>
+        <w:numPr>
+          <w:ilvl w:val="0"/>
+          <w:numId w:val="4"/>
+        </w:numPr>
+      </w:pPr>
+      <w:r>
+        <w:t>item2</w:t>
+      </w:r>
+    </w:p>
+    <w:p>
+      <w:pPr>
+        <w:pStyle w:val="ListParagraph"/>
+        <w:numPr>
+          <w:ilvl w:val="0"/>
+          <w:numId w:val="4"/>
+        </w:numPr>
+      </w:pPr>
+      <w:r>
+        <w:t>item3</w:t>
+      </w:r>
+    </w:p>
+    <w:p>
+      <w:pPr>
+        <w:pStyle w:val="ListParagraph"/>
+        <w:numPr>
+          <w:ilvl w:val="0"/>
+          <w:numId w:val="4"/>
+        </w:numPr>
+      </w:pPr>
+      <w:r>
+        <w:t>item4</w:t>
+      </w:r>
+    </w:p>
+    <w:p>
+      <w:pPr>
+        <w:pStyle w:val="ListParagraph"/>
+        <w:numPr>
+          <w:ilvl w:val="0"/>
+          <w:numId w:val="4"/>
+        </w:numPr>
+      </w:pPr>
+      <w:r>
+        <w:t>item5</w:t>
+      </w:r>
+    </w:p>
+    <w:p>
+      <w:pPr>
+        <w:pStyle w:val="ListParagraph"/>
+        <w:numPr>
+          <w:ilvl w:val="0"/>
+          <w:numId w:val="4"/>
+        </w:numPr>
+      </w:pPr>
+      <w:r>
+        <w:t>item6</w:t>
+      </w:r>
+    </w:p>
+    <w:p>
+      <w:pPr>
+        <w:pStyle w:val="ListParagraph"/>
+        <w:numPr>
+          <w:ilvl w:val="0"/>
+          <w:numId w:val="4"/>
+        </w:numPr>
+      </w:pPr>
+      <w:r>
+        <w:t>kills</w:t>
+      </w:r>
+    </w:p>
+    <w:p>
+      <w:pPr>
+        <w:pStyle w:val="ListParagraph"/>
+        <w:numPr>
+          <w:ilvl w:val="0"/>
+          <w:numId w:val="4"/>
+        </w:numPr>
+      </w:pPr>
+      <w:r>
+        <w:t>deaths</w:t>
+      </w:r>
+    </w:p>
+    <w:p>
+      <w:pPr>
+        <w:pStyle w:val="ListParagraph"/>
+        <w:numPr>
+          <w:ilvl w:val="0"/>
+          <w:numId w:val="4"/>
+        </w:numPr>
+      </w:pPr>
+      <w:r>
+        <w:t>assists</w:t>
+      </w:r>
+    </w:p>
+    <w:p>
+      <w:pPr>
+        <w:pStyle w:val="ListParagraph"/>
+        <w:numPr>
+          <w:ilvl w:val="0"/>
+          <w:numId w:val="4"/>
+        </w:numPr>
+      </w:pPr>
+      <w:r>
+        <w:t>largestKillingSpree</w:t>
+      </w:r>
+    </w:p>
+    <w:p>
+      <w:pPr>
+        <w:pStyle w:val="ListParagraph"/>
+        <w:numPr>
+          <w:ilvl w:val="0"/>
+          <w:numId w:val="4"/>
+        </w:numPr>
+      </w:pPr>
+      <w:r>
+        <w:t>largestMultiKil</w:t>
+      </w:r>
+      <w:r>
+        <w:t>l</w:t>
+      </w:r>
+    </w:p>
+    <w:p>
+      <w:pPr>
+        <w:pStyle w:val="ListParagraph"/>
+        <w:numPr>
+          <w:ilvl w:val="0"/>
+          <w:numId w:val="4"/>
+        </w:numPr>
+      </w:pPr>
+      <w:r>
+        <w:t>killingSprees</w:t>
+      </w:r>
+    </w:p>
+    <w:p>
+      <w:pPr>
+        <w:pStyle w:val="ListParagraph"/>
+        <w:numPr>
+          <w:ilvl w:val="0"/>
+          <w:numId w:val="4"/>
+        </w:numPr>
+      </w:pPr>
+      <w:r>
+        <w:t>longestTimeSpentLiving</w:t>
+      </w:r>
+    </w:p>
+    <w:p>
+      <w:pPr>
+        <w:pStyle w:val="ListParagraph"/>
+        <w:numPr>
+          <w:ilvl w:val="0"/>
+          <w:numId w:val="4"/>
+        </w:numPr>
+      </w:pPr>
+      <w:r>
+        <w:t>doubleKills</w:t>
+      </w:r>
+    </w:p>
+    <w:p>
+      <w:pPr>
+        <w:pStyle w:val="ListParagraph"/>
+        <w:numPr>
+          <w:ilvl w:val="0"/>
+          <w:numId w:val="4"/>
+        </w:numPr>
+      </w:pPr>
+      <w:r>
+        <w:t>tripleKills</w:t>
+      </w:r>
+    </w:p>
+    <w:p>
+      <w:pPr>
+        <w:pStyle w:val="ListParagraph"/>
+        <w:numPr>
+          <w:ilvl w:val="0"/>
+          <w:numId w:val="4"/>
+        </w:numPr>
+      </w:pPr>
+      <w:r>
+        <w:t>quadraKills</w:t>
+      </w:r>
+    </w:p>
+    <w:p>
+      <w:pPr>
+        <w:pStyle w:val="ListParagraph"/>
+        <w:numPr>
+          <w:ilvl w:val="0"/>
+          <w:numId w:val="4"/>
+        </w:numPr>
+      </w:pPr>
+      <w:r>
+        <w:t>pentaKills</w:t>
+      </w:r>
+    </w:p>
+    <w:p>
+      <w:pPr>
+        <w:pStyle w:val="ListParagraph"/>
+        <w:numPr>
+          <w:ilvl w:val="0"/>
+          <w:numId w:val="4"/>
+        </w:numPr>
+      </w:pPr>
+      <w:r>
+        <w:t>totalDamageDealt</w:t>
+      </w:r>
+    </w:p>
+    <w:p>
+      <w:pPr>
+        <w:pStyle w:val="ListParagraph"/>
+        <w:numPr>
+          <w:ilvl w:val="0"/>
+          <w:numId w:val="4"/>
+        </w:numPr>
+      </w:pPr>
+      <w:r>
+        <w:t>magicDamageDealt</w:t>
+      </w:r>
+    </w:p>
+    <w:p>
+      <w:pPr>
+        <w:pStyle w:val="ListParagraph"/>
+        <w:numPr>
+          <w:ilvl w:val="0"/>
+          <w:numId w:val="4"/>
+        </w:numPr>
+      </w:pPr>
+      <w:r>
+        <w:t>physicalDamageDealt</w:t>
+      </w:r>
+    </w:p>
+    <w:p>
+      <w:pPr>
+        <w:pStyle w:val="ListParagraph"/>
+        <w:numPr>
+          <w:ilvl w:val="0"/>
+          <w:numId w:val="4"/>
+        </w:numPr>
+      </w:pPr>
+      <w:r>
+        <w:t>trueDamageDealt</w:t>
+      </w:r>
+    </w:p>
+    <w:p>
+      <w:pPr>
+        <w:pStyle w:val="ListParagraph"/>
+        <w:numPr>
+          <w:ilvl w:val="0"/>
+          <w:numId w:val="4"/>
+        </w:numPr>
+      </w:pPr>
+      <w:r>
+        <w:t>largestCriticalStrike</w:t>
+      </w:r>
+    </w:p>
+    <w:p>
+      <w:pPr>
+        <w:pStyle w:val="ListParagraph"/>
+        <w:numPr>
+          <w:ilvl w:val="0"/>
+          <w:numId w:val="4"/>
+        </w:numPr>
+      </w:pPr>
+      <w:r>
+        <w:t>totalDamageDealtToChampions</w:t>
+      </w:r>
+    </w:p>
+    <w:p>
+      <w:pPr>
+        <w:pStyle w:val="ListParagraph"/>
+        <w:numPr>
+          <w:ilvl w:val="0"/>
+          <w:numId w:val="4"/>
+        </w:numPr>
+      </w:pPr>
+      <w:r>
+        <w:t>magicDamageDealtToChampions</w:t>
+      </w:r>
+    </w:p>
+    <w:p>
+      <w:pPr>
+        <w:pStyle w:val="ListParagraph"/>
+        <w:numPr>
+          <w:ilvl w:val="0"/>
+          <w:numId w:val="4"/>
+        </w:numPr>
+      </w:pPr>
+      <w:r>
+        <w:t>physicalDamageDealtToChampions</w:t>
+      </w:r>
+    </w:p>
+    <w:p>
+      <w:pPr>
+        <w:pStyle w:val="ListParagraph"/>
+        <w:numPr>
+          <w:ilvl w:val="0"/>
+          <w:numId w:val="4"/>
+        </w:numPr>
+      </w:pPr>
+      <w:r>
+        <w:t>trueDamageDealtToChampions</w:t>
+      </w:r>
+    </w:p>
+    <w:p>
+      <w:pPr>
+        <w:pStyle w:val="ListParagraph"/>
+        <w:numPr>
+          <w:ilvl w:val="0"/>
+          <w:numId w:val="4"/>
+        </w:numPr>
+      </w:pPr>
+      <w:r>
+        <w:t>totalHeal</w:t>
+      </w:r>
+    </w:p>
+    <w:p>
+      <w:pPr>
+        <w:pStyle w:val="ListParagraph"/>
+        <w:numPr>
+          <w:ilvl w:val="0"/>
+          <w:numId w:val="4"/>
+        </w:numPr>
+      </w:pPr>
+      <w:r>
+        <w:t xml:space="preserve"> totalUnitsHealed </w:t>
+      </w:r>
+    </w:p>
+    <w:p>
+      <w:pPr>
+        <w:pStyle w:val="ListParagraph"/>
+        <w:numPr>
+          <w:ilvl w:val="0"/>
+          <w:numId w:val="4"/>
+        </w:numPr>
+      </w:pPr>
+      <w:r>
+        <w:lastRenderedPageBreak/>
+        <w:t>damageSelfMitigated</w:t>
+      </w:r>
+    </w:p>
+    <w:p>
+      <w:pPr>
+        <w:pStyle w:val="ListParagraph"/>
+        <w:numPr>
+          <w:ilvl w:val="0"/>
+          <w:numId w:val="4"/>
+        </w:numPr>
+      </w:pPr>
+      <w:r>
+        <w:t>damageDealtToObjectives</w:t>
+      </w:r>
+    </w:p>
+    <w:p>
+      <w:pPr>
+        <w:pStyle w:val="ListParagraph"/>
+        <w:numPr>
+          <w:ilvl w:val="0"/>
+          <w:numId w:val="4"/>
+        </w:numPr>
+      </w:pPr>
+      <w:r>
+        <w:t>damageDealtToTurrets</w:t>
+      </w:r>
+    </w:p>
+    <w:p>
+      <w:pPr>
+        <w:pStyle w:val="ListParagraph"/>
+        <w:numPr>
+          <w:ilvl w:val="0"/>
+          <w:numId w:val="4"/>
+        </w:numPr>
+      </w:pPr>
+      <w:r>
+        <w:t>visionScore</w:t>
+      </w:r>
+    </w:p>
+    <w:p>
+      <w:pPr>
+        <w:pStyle w:val="ListParagraph"/>
+        <w:numPr>
+          <w:ilvl w:val="0"/>
+          <w:numId w:val="4"/>
+        </w:numPr>
+      </w:pPr>
+      <w:r>
+        <w:t>timeCCingOthers</w:t>
+      </w:r>
+    </w:p>
+    <w:p>
+      <w:pPr>
+        <w:pStyle w:val="ListParagraph"/>
+        <w:numPr>
+          <w:ilvl w:val="0"/>
+          <w:numId w:val="4"/>
+        </w:numPr>
+      </w:pPr>
+      <w:r>
+        <w:t>totalDamageTaken</w:t>
+      </w:r>
+    </w:p>
+    <w:p>
+      <w:pPr>
+        <w:pStyle w:val="ListParagraph"/>
+        <w:numPr>
+          <w:ilvl w:val="0"/>
+          <w:numId w:val="4"/>
+        </w:numPr>
+      </w:pPr>
+      <w:r>
+        <w:t>magicalDamageTaken</w:t>
+      </w:r>
+    </w:p>
+    <w:p>
+      <w:pPr>
+        <w:pStyle w:val="ListParagraph"/>
+        <w:numPr>
+          <w:ilvl w:val="0"/>
+          <w:numId w:val="4"/>
+        </w:numPr>
+      </w:pPr>
+      <w:r>
+        <w:t>physicalDamageTaken</w:t>
+      </w:r>
+    </w:p>
+    <w:p>
+      <w:pPr>
+        <w:pStyle w:val="ListParagraph"/>
+        <w:numPr>
+          <w:ilvl w:val="0"/>
+          <w:numId w:val="4"/>
+        </w:numPr>
+      </w:pPr>
+      <w:r>
+        <w:t>trueDamageTaken</w:t>
+      </w:r>
+    </w:p>
+    <w:p>
+      <w:pPr>
+        <w:pStyle w:val="ListParagraph"/>
+        <w:numPr>
+          <w:ilvl w:val="0"/>
+          <w:numId w:val="4"/>
+        </w:numPr>
+      </w:pPr>
+      <w:r>
+        <w:t>goldEarned</w:t>
+      </w:r>
+    </w:p>
+    <w:p>
+      <w:pPr>
+        <w:pStyle w:val="ListParagraph"/>
+        <w:numPr>
+          <w:ilvl w:val="0"/>
+          <w:numId w:val="4"/>
+        </w:numPr>
+      </w:pPr>
+      <w:r>
+        <w:t>goldSpent</w:t>
+      </w:r>
+    </w:p>
+    <w:p>
+      <w:pPr>
+        <w:pStyle w:val="ListParagraph"/>
+        <w:numPr>
+          <w:ilvl w:val="0"/>
+          <w:numId w:val="4"/>
+        </w:numPr>
+      </w:pPr>
+      <w:r>
+        <w:t>turretKills</w:t>
+      </w:r>
+    </w:p>
+    <w:p>
+      <w:pPr>
+        <w:pStyle w:val="ListParagraph"/>
+        <w:numPr>
+          <w:ilvl w:val="0"/>
+          <w:numId w:val="4"/>
+        </w:numPr>
+      </w:pPr>
+      <w:r>
+        <w:t>inhibitorKills</w:t>
+      </w:r>
+    </w:p>
+    <w:p>
+      <w:pPr>
+        <w:pStyle w:val="ListParagraph"/>
+        <w:numPr>
+          <w:ilvl w:val="0"/>
+          <w:numId w:val="4"/>
+        </w:numPr>
+      </w:pPr>
+      <w:r>
+        <w:t>totalMinionsKilled</w:t>
+      </w:r>
+    </w:p>
+    <w:p>
+      <w:pPr>
+        <w:pStyle w:val="ListParagraph"/>
+        <w:numPr>
+          <w:ilvl w:val="0"/>
+          <w:numId w:val="4"/>
+        </w:numPr>
+      </w:pPr>
+      <w:r>
+        <w:t>neutralMinionsKilled</w:t>
+      </w:r>
+    </w:p>
+    <w:p>
+      <w:pPr>
+        <w:pStyle w:val="ListParagraph"/>
+        <w:numPr>
+          <w:ilvl w:val="0"/>
+          <w:numId w:val="4"/>
+        </w:numPr>
+      </w:pPr>
+      <w:r>
+        <w:t>neutralMinionsKilledTeamJungle</w:t>
+      </w:r>
+    </w:p>
+    <w:p>
+      <w:pPr>
+        <w:pStyle w:val="ListParagraph"/>
+        <w:numPr>
+          <w:ilvl w:val="0"/>
+          <w:numId w:val="4"/>
+        </w:numPr>
+      </w:pPr>
+      <w:r>
+        <w:t>neutralMinionsKilledEnemyJungle</w:t>
+      </w:r>
+    </w:p>
+    <w:p>
+      <w:pPr>
+        <w:pStyle w:val="ListParagraph"/>
+        <w:numPr>
+          <w:ilvl w:val="0"/>
+          <w:numId w:val="4"/>
+        </w:numPr>
+      </w:pPr>
+      <w:r>
+        <w:t>totalTimeCrowdControlDealt</w:t>
+      </w:r>
+    </w:p>
+    <w:p>
+      <w:pPr>
+        <w:pStyle w:val="ListParagraph"/>
+        <w:numPr>
+          <w:ilvl w:val="0"/>
+          <w:numId w:val="4"/>
+        </w:numPr>
+      </w:pPr>
+      <w:r>
+        <w:t>champLevelvisionWardsBoughtInGame</w:t>
+      </w:r>
+    </w:p>
+    <w:p>
+      <w:pPr>
+        <w:pStyle w:val="ListParagraph"/>
+        <w:numPr>
+          <w:ilvl w:val="0"/>
+          <w:numId w:val="4"/>
+        </w:numPr>
+      </w:pPr>
+      <w:r>
+        <w:t>sightWardsBoughtInGamewardsPlaced </w:t>
+      </w:r>
+    </w:p>
+    <w:p>
+      <w:pPr>
+        <w:pStyle w:val="ListParagraph"/>
+        <w:numPr>
+          <w:ilvl w:val="0"/>
+          <w:numId w:val="4"/>
+        </w:numPr>
+      </w:pPr>
+      <w:r>
+        <w:t>wardsKilled </w:t>
+      </w:r>
+    </w:p>
+    <w:p>
+      <w:pPr>
+        <w:pStyle w:val="ListParagraph"/>
+        <w:numPr>
+          <w:ilvl w:val="0"/>
+          <w:numId w:val="4"/>
+        </w:numPr>
+      </w:pPr>
+      <w:r>
+        <w:t>firstBloodKill</w:t>
+      </w:r>
+    </w:p>
+    <w:p>
+      <w:pPr>
+        <w:pStyle w:val="ListParagraph"/>
+        <w:numPr>
+          <w:ilvl w:val="0"/>
+          <w:numId w:val="4"/>
+        </w:numPr>
+      </w:pPr>
+      <w:r>
+        <w:t>firstBloodAssist</w:t>
+      </w:r>
+    </w:p>
+    <w:p>
+      <w:pPr>
+        <w:pStyle w:val="ListParagraph"/>
+        <w:numPr>
+          <w:ilvl w:val="0"/>
+          <w:numId w:val="4"/>
+        </w:numPr>
+      </w:pPr>
+      <w:r>
+        <w:t>firstTowerKill</w:t>
+      </w:r>
+    </w:p>
+    <w:p>
+      <w:pPr>
+        <w:pStyle w:val="ListParagraph"/>
+        <w:numPr>
+          <w:ilvl w:val="0"/>
+          <w:numId w:val="4"/>
+        </w:numPr>
+      </w:pPr>
+      <w:r>
+        <w:t>firstTowerAssist</w:t>
+      </w:r>
+    </w:p>
+    <w:p>
+      <w:pPr>
+        <w:pStyle w:val="ListParagraph"/>
+        <w:numPr>
+          <w:ilvl w:val="0"/>
+          <w:numId w:val="4"/>
+        </w:numPr>
+      </w:pPr>
+      <w:r>
+        <w:t>combatPlayerScore</w:t>
+      </w:r>
+    </w:p>
+    <w:p>
+      <w:pPr>
+        <w:pStyle w:val="ListParagraph"/>
+        <w:numPr>
+          <w:ilvl w:val="0"/>
+          <w:numId w:val="4"/>
+        </w:numPr>
+      </w:pPr>
+      <w:r>
+        <w:t>objectivePlayerScore</w:t>
+      </w:r>
+    </w:p>
+    <w:p>
+      <w:pPr>
+        <w:pStyle w:val="ListParagraph"/>
+        <w:numPr>
+          <w:ilvl w:val="0"/>
+          <w:numId w:val="4"/>
+        </w:numPr>
+      </w:pPr>
+      <w:r>
+        <w:t>totalPlayerScore </w:t>
+      </w:r>
+    </w:p>
+    <w:p>
+      <w:pPr>
+        <w:pStyle w:val="ListParagraph"/>
+        <w:numPr>
+          <w:ilvl w:val="0"/>
+          <w:numId w:val="4"/>
+        </w:numPr>
+      </w:pPr>
+      <w:r>
+        <w:t>totalScoreRank</w:t>
+      </w:r>
+    </w:p>
+    <w:p>
+      <w:pPr>
+        <w:jc w:val="both"/>
         <w:rPr>
           <w:rFonts w:cstheme="minorHAnsi"/>
           <w:b/>
           <w:bCs/>
         </w:rPr>
-        <w:lastRenderedPageBreak/>
-        <w:t>Appendix</w:t>
-      </w:r>
-    </w:p>
-    <w:p>
-      <w:pPr>
+      </w:pPr>
+      <w:r>
         <w:rPr>
           <w:rFonts w:cstheme="minorHAnsi"/>
           <w:b/>
           <w:bCs/>
         </w:rPr>
-      </w:pPr>
-      <w:r>
-        <w:rPr>
-          <w:rFonts w:cstheme="minorHAnsi"/>
-        </w:rPr>
-        <w:t>Appendix 1: List of all player stats collected for each match</w:t>
-      </w:r>
-      <w:r>
+        <w:br w:type="page"/>
+      </w:r>
+    </w:p>
+    <w:p>
+      <w:pPr>
         <w:rPr>
           <w:rFonts w:cstheme="minorHAnsi"/>
           <w:b/>
           <w:bCs/>
         </w:rPr>
-        <w:br w:type="page"/>
-      </w:r>
-    </w:p>
-    <w:p>
-      <w:pPr>
+      </w:pPr>
+      <w:r>
         <w:rPr>
           <w:rFonts w:cstheme="minorHAnsi"/>
           <w:b/>
           <w:bCs/>
         </w:rPr>
-      </w:pPr>
-      <w:r>
-        <w:rPr>
-          <w:rFonts w:cstheme="minorHAnsi"/>
-          <w:b/>
-          <w:bCs/>
-        </w:rPr>
         <w:lastRenderedPageBreak/>
         <w:t>References:</w:t>
       </w:r>
@@ -2141,41 +4239,22 @@
         <w:rPr>
           <w:rFonts w:cstheme="minorHAnsi"/>
         </w:rPr>
-        <w:t xml:space="preserve"> 2018. </w:t>
-      </w:r>
-      <w:proofErr w:type="spellStart"/>
-      <w:r>
-        <w:rPr>
-          <w:rFonts w:cstheme="minorHAnsi"/>
-        </w:rPr>
-        <w:t>LoL</w:t>
-      </w:r>
-      <w:proofErr w:type="spellEnd"/>
-      <w:r>
-        <w:rPr>
-          <w:rFonts w:cstheme="minorHAnsi"/>
-        </w:rPr>
-        <w:t>-Match-Prediction. [online] Available at: &lt;</w:t>
-      </w:r>
-      <w:r>
-        <w:t xml:space="preserve"> </w:t>
+        <w:t xml:space="preserve"> 2018. LoL-Match-Prediction. [online] Available at: &lt; </w:t>
       </w:r>
       <w:hyperlink r:id="rId10" w:history="1">
         <w:r>
           <w:rPr>
             <w:rStyle w:val="Hyperlink"/>
+            <w:rFonts w:cstheme="minorHAnsi"/>
           </w:rPr>
           <w:t>https://github.com/minihat/LoL-Match-Prediction</w:t>
         </w:r>
       </w:hyperlink>
       <w:r>
-        <w:t xml:space="preserve">&gt; </w:t>
-      </w:r>
-      <w:r>
         <w:rPr>
           <w:rFonts w:cstheme="minorHAnsi"/>
         </w:rPr>
-        <w:t>[Accessed 22 May 2020]</w:t>
+        <w:t>&gt; [Accessed 22 May 2020]</w:t>
       </w:r>
     </w:p>
     <w:p>
@@ -2202,43 +4281,7 @@
           <w:i/>
           <w:iCs/>
         </w:rPr>
-        <w:t xml:space="preserve">Welcome to </w:t>
-      </w:r>
-      <w:proofErr w:type="spellStart"/>
-      <w:r>
-        <w:rPr>
-          <w:rFonts w:cstheme="minorHAnsi"/>
-          <w:i/>
-          <w:iCs/>
-        </w:rPr>
-        <w:t>RiotWatcher’s</w:t>
-      </w:r>
-      <w:proofErr w:type="spellEnd"/>
-      <w:r>
-        <w:rPr>
-          <w:rFonts w:cstheme="minorHAnsi"/>
-          <w:i/>
-          <w:iCs/>
-        </w:rPr>
-        <w:t xml:space="preserve"> Documentation! – </w:t>
-      </w:r>
-      <w:proofErr w:type="spellStart"/>
-      <w:r>
-        <w:rPr>
-          <w:rFonts w:cstheme="minorHAnsi"/>
-          <w:i/>
-          <w:iCs/>
-        </w:rPr>
-        <w:t>RiotWatcher</w:t>
-      </w:r>
-      <w:proofErr w:type="spellEnd"/>
-      <w:r>
-        <w:rPr>
-          <w:rFonts w:cstheme="minorHAnsi"/>
-          <w:i/>
-          <w:iCs/>
-        </w:rPr>
-        <w:t xml:space="preserve"> 3.0.0 documentation</w:t>
+        <w:t>Welcome to RiotWatchers Documentation! – RiotWatcher 3.0.0 documentation</w:t>
       </w:r>
       <w:r>
         <w:rPr>
@@ -2366,7 +4409,7 @@
           <w:szCs w:val="20"/>
           <w:shd w:val="clear" w:color="auto" w:fill="FFFFFF"/>
         </w:rPr>
-        <w:t>Summoner’s Rift</w:t>
+        <w:t>Summoners Rift</w:t>
       </w:r>
       <w:r>
         <w:rPr>
@@ -2390,7 +4433,7 @@
             <w:rStyle w:val="Hyperlink"/>
             <w:rFonts w:cstheme="minorHAnsi"/>
           </w:rPr>
-          <w:t>https://leagueoflegends.fandom.com/wiki/Summoner's_Rift</w:t>
+          <w:t>https://leagueoflegends.fandom.com/wiki/Summoners_Rift</w:t>
         </w:r>
       </w:hyperlink>
       <w:r>
@@ -2424,16 +4467,16 @@
 <file path=word/numbering.xml><?xml version="1.0" encoding="utf-8"?>
 <w:numbering xmlns:wpc="http://schemas.microsoft.com/office/word/2010/wordprocessingCanvas" xmlns:cx="http://schemas.microsoft.com/office/drawing/2014/chartex" xmlns:cx1="http://schemas.microsoft.com/office/drawing/2015/9/8/chartex" xmlns:cx2="http://schemas.microsoft.com/office/drawing/2015/10/21/chartex" xmlns:cx3="http://schemas.microsoft.com/office/drawing/2016/5/9/chartex" xmlns:cx4="http://schemas.microsoft.com/office/drawing/2016/5/10/chartex" xmlns:cx5="http://schemas.microsoft.com/office/drawing/2016/5/11/chartex" xmlns:cx6="http://schemas.microsoft.com/office/drawing/2016/5/12/chartex" xmlns:cx7="http://schemas.microsoft.com/office/drawing/2016/5/13/chartex" xmlns:cx8="http://schemas.microsoft.com/office/drawing/2016/5/14/chartex" xmlns:mc="http://schemas.openxmlformats.org/markup-compatibility/2006" xmlns:aink="http://schemas.microsoft.com/office/drawing/2016/ink" xmlns:am3d="http://schemas.microsoft.com/office/drawing/2017/model3d" xmlns:o="urn:schemas-microsoft-com:office:office" xmlns:r="http://schemas.openxmlformats.org/officeDocument/2006/relationships" xmlns:m="http://schemas.openxmlformats.org/officeDocument/2006/math" xmlns:v="urn:schemas-microsoft-com:vml" xmlns:wp14="http://schemas.microsoft.com/office/word/2010/wordprocessingDrawing" xmlns:wp="http://schemas.openxmlformats.org/drawingml/2006/wordprocessingDrawing" xmlns:w10="urn:schemas-microsoft-com:office:word" xmlns:w="http://schemas.openxmlformats.org/wordprocessingml/2006/main" xmlns:w14="http://schemas.microsoft.com/office/word/2010/wordml" xmlns:w15="http://schemas.microsoft.com/office/word/2012/wordml" xmlns:w16cid="http://schemas.microsoft.com/office/word/2016/wordml/cid" xmlns:w16se="http://schemas.microsoft.com/office/word/2015/wordml/symex" xmlns:wpg="http://schemas.microsoft.com/office/word/2010/wordprocessingGroup" xmlns:wpi="http://schemas.microsoft.com/office/word/2010/wordprocessingInk" xmlns:wne="http://schemas.microsoft.com/office/word/2006/wordml" xmlns:wps="http://schemas.microsoft.com/office/word/2010/wordprocessingShape" mc:Ignorable="w14 w15 w16se w16cid wp14">
   <w:abstractNum w:abstractNumId="0" w15:restartNumberingAfterBreak="0">
-    <w:nsid w:val="6C4F6FF3"/>
+    <w:nsid w:val="49080724"/>
     <w:multiLevelType w:val="hybridMultilevel"/>
-    <w:tmpl w:val="0FDCD334"/>
+    <w:tmpl w:val="57BAF90E"/>
     <w:lvl w:ilvl="0" w:tplc="10090001">
       <w:start w:val="1"/>
       <w:numFmt w:val="bullet"/>
       <w:lvlText w:val=""/>
       <w:lvlJc w:val="left"/>
       <w:pPr>
-        <w:ind w:left="720" w:hanging="360"/>
+        <w:ind w:left="3600" w:hanging="360"/>
       </w:pPr>
       <w:rPr>
         <w:rFonts w:ascii="Symbol" w:hAnsi="Symbol" w:hint="default"/>
@@ -2445,7 +4488,7 @@
       <w:lvlText w:val="o"/>
       <w:lvlJc w:val="left"/>
       <w:pPr>
-        <w:ind w:left="1440" w:hanging="360"/>
+        <w:ind w:left="4320" w:hanging="360"/>
       </w:pPr>
       <w:rPr>
         <w:rFonts w:ascii="Courier New" w:hAnsi="Courier New" w:cs="Courier New" w:hint="default"/>
@@ -2457,7 +4500,7 @@
       <w:lvlText w:val=""/>
       <w:lvlJc w:val="left"/>
       <w:pPr>
-        <w:ind w:left="2160" w:hanging="360"/>
+        <w:ind w:left="5040" w:hanging="360"/>
       </w:pPr>
       <w:rPr>
         <w:rFonts w:ascii="Wingdings" w:hAnsi="Wingdings" w:hint="default"/>
@@ -2469,7 +4512,7 @@
       <w:lvlText w:val=""/>
       <w:lvlJc w:val="left"/>
       <w:pPr>
-        <w:ind w:left="2880" w:hanging="360"/>
+        <w:ind w:left="5760" w:hanging="360"/>
       </w:pPr>
       <w:rPr>
         <w:rFonts w:ascii="Symbol" w:hAnsi="Symbol" w:hint="default"/>
@@ -2481,7 +4524,7 @@
       <w:lvlText w:val="o"/>
       <w:lvlJc w:val="left"/>
       <w:pPr>
-        <w:ind w:left="3600" w:hanging="360"/>
+        <w:ind w:left="6480" w:hanging="360"/>
       </w:pPr>
       <w:rPr>
         <w:rFonts w:ascii="Courier New" w:hAnsi="Courier New" w:cs="Courier New" w:hint="default"/>
@@ -2493,7 +4536,7 @@
       <w:lvlText w:val=""/>
       <w:lvlJc w:val="left"/>
       <w:pPr>
-        <w:ind w:left="4320" w:hanging="360"/>
+        <w:ind w:left="7200" w:hanging="360"/>
       </w:pPr>
       <w:rPr>
         <w:rFonts w:ascii="Wingdings" w:hAnsi="Wingdings" w:hint="default"/>
@@ -2505,7 +4548,7 @@
       <w:lvlText w:val=""/>
       <w:lvlJc w:val="left"/>
       <w:pPr>
-        <w:ind w:left="5040" w:hanging="360"/>
+        <w:ind w:left="7920" w:hanging="360"/>
       </w:pPr>
       <w:rPr>
         <w:rFonts w:ascii="Symbol" w:hAnsi="Symbol" w:hint="default"/>
@@ -2517,7 +4560,7 @@
       <w:lvlText w:val="o"/>
       <w:lvlJc w:val="left"/>
       <w:pPr>
-        <w:ind w:left="5760" w:hanging="360"/>
+        <w:ind w:left="8640" w:hanging="360"/>
       </w:pPr>
       <w:rPr>
         <w:rFonts w:ascii="Courier New" w:hAnsi="Courier New" w:cs="Courier New" w:hint="default"/>
@@ -2529,7 +4572,346 @@
       <w:lvlText w:val=""/>
       <w:lvlJc w:val="left"/>
       <w:pPr>
+        <w:ind w:left="9360" w:hanging="360"/>
+      </w:pPr>
+      <w:rPr>
+        <w:rFonts w:ascii="Wingdings" w:hAnsi="Wingdings" w:hint="default"/>
+      </w:rPr>
+    </w:lvl>
+  </w:abstractNum>
+  <w:abstractNum w:abstractNumId="1" w15:restartNumberingAfterBreak="0">
+    <w:nsid w:val="6C4F6FF3"/>
+    <w:multiLevelType w:val="hybridMultilevel"/>
+    <w:tmpl w:val="0FDCD334"/>
+    <w:lvl w:ilvl="0" w:tplc="10090001">
+      <w:start w:val="1"/>
+      <w:numFmt w:val="bullet"/>
+      <w:lvlText w:val=""/>
+      <w:lvlJc w:val="left"/>
+      <w:pPr>
+        <w:ind w:left="720" w:hanging="360"/>
+      </w:pPr>
+      <w:rPr>
+        <w:rFonts w:ascii="Symbol" w:hAnsi="Symbol" w:hint="default"/>
+      </w:rPr>
+    </w:lvl>
+    <w:lvl w:ilvl="1" w:tplc="10090003" w:tentative="1">
+      <w:start w:val="1"/>
+      <w:numFmt w:val="bullet"/>
+      <w:lvlText w:val="o"/>
+      <w:lvlJc w:val="left"/>
+      <w:pPr>
+        <w:ind w:left="1440" w:hanging="360"/>
+      </w:pPr>
+      <w:rPr>
+        <w:rFonts w:ascii="Courier New" w:hAnsi="Courier New" w:cs="Courier New" w:hint="default"/>
+      </w:rPr>
+    </w:lvl>
+    <w:lvl w:ilvl="2" w:tplc="10090005" w:tentative="1">
+      <w:start w:val="1"/>
+      <w:numFmt w:val="bullet"/>
+      <w:lvlText w:val=""/>
+      <w:lvlJc w:val="left"/>
+      <w:pPr>
+        <w:ind w:left="2160" w:hanging="360"/>
+      </w:pPr>
+      <w:rPr>
+        <w:rFonts w:ascii="Wingdings" w:hAnsi="Wingdings" w:hint="default"/>
+      </w:rPr>
+    </w:lvl>
+    <w:lvl w:ilvl="3" w:tplc="10090001" w:tentative="1">
+      <w:start w:val="1"/>
+      <w:numFmt w:val="bullet"/>
+      <w:lvlText w:val=""/>
+      <w:lvlJc w:val="left"/>
+      <w:pPr>
+        <w:ind w:left="2880" w:hanging="360"/>
+      </w:pPr>
+      <w:rPr>
+        <w:rFonts w:ascii="Symbol" w:hAnsi="Symbol" w:hint="default"/>
+      </w:rPr>
+    </w:lvl>
+    <w:lvl w:ilvl="4" w:tplc="10090003" w:tentative="1">
+      <w:start w:val="1"/>
+      <w:numFmt w:val="bullet"/>
+      <w:lvlText w:val="o"/>
+      <w:lvlJc w:val="left"/>
+      <w:pPr>
+        <w:ind w:left="3600" w:hanging="360"/>
+      </w:pPr>
+      <w:rPr>
+        <w:rFonts w:ascii="Courier New" w:hAnsi="Courier New" w:cs="Courier New" w:hint="default"/>
+      </w:rPr>
+    </w:lvl>
+    <w:lvl w:ilvl="5" w:tplc="10090005" w:tentative="1">
+      <w:start w:val="1"/>
+      <w:numFmt w:val="bullet"/>
+      <w:lvlText w:val=""/>
+      <w:lvlJc w:val="left"/>
+      <w:pPr>
+        <w:ind w:left="4320" w:hanging="360"/>
+      </w:pPr>
+      <w:rPr>
+        <w:rFonts w:ascii="Wingdings" w:hAnsi="Wingdings" w:hint="default"/>
+      </w:rPr>
+    </w:lvl>
+    <w:lvl w:ilvl="6" w:tplc="10090001" w:tentative="1">
+      <w:start w:val="1"/>
+      <w:numFmt w:val="bullet"/>
+      <w:lvlText w:val=""/>
+      <w:lvlJc w:val="left"/>
+      <w:pPr>
+        <w:ind w:left="5040" w:hanging="360"/>
+      </w:pPr>
+      <w:rPr>
+        <w:rFonts w:ascii="Symbol" w:hAnsi="Symbol" w:hint="default"/>
+      </w:rPr>
+    </w:lvl>
+    <w:lvl w:ilvl="7" w:tplc="10090003" w:tentative="1">
+      <w:start w:val="1"/>
+      <w:numFmt w:val="bullet"/>
+      <w:lvlText w:val="o"/>
+      <w:lvlJc w:val="left"/>
+      <w:pPr>
+        <w:ind w:left="5760" w:hanging="360"/>
+      </w:pPr>
+      <w:rPr>
+        <w:rFonts w:ascii="Courier New" w:hAnsi="Courier New" w:cs="Courier New" w:hint="default"/>
+      </w:rPr>
+    </w:lvl>
+    <w:lvl w:ilvl="8" w:tplc="10090005" w:tentative="1">
+      <w:start w:val="1"/>
+      <w:numFmt w:val="bullet"/>
+      <w:lvlText w:val=""/>
+      <w:lvlJc w:val="left"/>
+      <w:pPr>
         <w:ind w:left="6480" w:hanging="360"/>
+      </w:pPr>
+      <w:rPr>
+        <w:rFonts w:ascii="Wingdings" w:hAnsi="Wingdings" w:hint="default"/>
+      </w:rPr>
+    </w:lvl>
+  </w:abstractNum>
+  <w:abstractNum w:abstractNumId="2" w15:restartNumberingAfterBreak="0">
+    <w:nsid w:val="715F1CA7"/>
+    <w:multiLevelType w:val="hybridMultilevel"/>
+    <w:tmpl w:val="F608157C"/>
+    <w:lvl w:ilvl="0" w:tplc="10090001">
+      <w:start w:val="1"/>
+      <w:numFmt w:val="bullet"/>
+      <w:lvlText w:val=""/>
+      <w:lvlJc w:val="left"/>
+      <w:pPr>
+        <w:ind w:left="720" w:hanging="360"/>
+      </w:pPr>
+      <w:rPr>
+        <w:rFonts w:ascii="Symbol" w:hAnsi="Symbol" w:hint="default"/>
+      </w:rPr>
+    </w:lvl>
+    <w:lvl w:ilvl="1" w:tplc="10090003">
+      <w:start w:val="1"/>
+      <w:numFmt w:val="bullet"/>
+      <w:lvlText w:val="o"/>
+      <w:lvlJc w:val="left"/>
+      <w:pPr>
+        <w:ind w:left="1440" w:hanging="360"/>
+      </w:pPr>
+      <w:rPr>
+        <w:rFonts w:ascii="Courier New" w:hAnsi="Courier New" w:cs="Courier New" w:hint="default"/>
+      </w:rPr>
+    </w:lvl>
+    <w:lvl w:ilvl="2" w:tplc="10090005">
+      <w:start w:val="1"/>
+      <w:numFmt w:val="bullet"/>
+      <w:lvlText w:val=""/>
+      <w:lvlJc w:val="left"/>
+      <w:pPr>
+        <w:ind w:left="2160" w:hanging="360"/>
+      </w:pPr>
+      <w:rPr>
+        <w:rFonts w:ascii="Wingdings" w:hAnsi="Wingdings" w:hint="default"/>
+      </w:rPr>
+    </w:lvl>
+    <w:lvl w:ilvl="3" w:tplc="10090001" w:tentative="1">
+      <w:start w:val="1"/>
+      <w:numFmt w:val="bullet"/>
+      <w:lvlText w:val=""/>
+      <w:lvlJc w:val="left"/>
+      <w:pPr>
+        <w:ind w:left="2880" w:hanging="360"/>
+      </w:pPr>
+      <w:rPr>
+        <w:rFonts w:ascii="Symbol" w:hAnsi="Symbol" w:hint="default"/>
+      </w:rPr>
+    </w:lvl>
+    <w:lvl w:ilvl="4" w:tplc="10090003" w:tentative="1">
+      <w:start w:val="1"/>
+      <w:numFmt w:val="bullet"/>
+      <w:lvlText w:val="o"/>
+      <w:lvlJc w:val="left"/>
+      <w:pPr>
+        <w:ind w:left="3600" w:hanging="360"/>
+      </w:pPr>
+      <w:rPr>
+        <w:rFonts w:ascii="Courier New" w:hAnsi="Courier New" w:cs="Courier New" w:hint="default"/>
+      </w:rPr>
+    </w:lvl>
+    <w:lvl w:ilvl="5" w:tplc="10090005" w:tentative="1">
+      <w:start w:val="1"/>
+      <w:numFmt w:val="bullet"/>
+      <w:lvlText w:val=""/>
+      <w:lvlJc w:val="left"/>
+      <w:pPr>
+        <w:ind w:left="4320" w:hanging="360"/>
+      </w:pPr>
+      <w:rPr>
+        <w:rFonts w:ascii="Wingdings" w:hAnsi="Wingdings" w:hint="default"/>
+      </w:rPr>
+    </w:lvl>
+    <w:lvl w:ilvl="6" w:tplc="10090001" w:tentative="1">
+      <w:start w:val="1"/>
+      <w:numFmt w:val="bullet"/>
+      <w:lvlText w:val=""/>
+      <w:lvlJc w:val="left"/>
+      <w:pPr>
+        <w:ind w:left="5040" w:hanging="360"/>
+      </w:pPr>
+      <w:rPr>
+        <w:rFonts w:ascii="Symbol" w:hAnsi="Symbol" w:hint="default"/>
+      </w:rPr>
+    </w:lvl>
+    <w:lvl w:ilvl="7" w:tplc="10090003" w:tentative="1">
+      <w:start w:val="1"/>
+      <w:numFmt w:val="bullet"/>
+      <w:lvlText w:val="o"/>
+      <w:lvlJc w:val="left"/>
+      <w:pPr>
+        <w:ind w:left="5760" w:hanging="360"/>
+      </w:pPr>
+      <w:rPr>
+        <w:rFonts w:ascii="Courier New" w:hAnsi="Courier New" w:cs="Courier New" w:hint="default"/>
+      </w:rPr>
+    </w:lvl>
+    <w:lvl w:ilvl="8" w:tplc="10090005" w:tentative="1">
+      <w:start w:val="1"/>
+      <w:numFmt w:val="bullet"/>
+      <w:lvlText w:val=""/>
+      <w:lvlJc w:val="left"/>
+      <w:pPr>
+        <w:ind w:left="6480" w:hanging="360"/>
+      </w:pPr>
+      <w:rPr>
+        <w:rFonts w:ascii="Wingdings" w:hAnsi="Wingdings" w:hint="default"/>
+      </w:rPr>
+    </w:lvl>
+  </w:abstractNum>
+  <w:abstractNum w:abstractNumId="3" w15:restartNumberingAfterBreak="0">
+    <w:nsid w:val="77194FA2"/>
+    <w:multiLevelType w:val="hybridMultilevel"/>
+    <w:tmpl w:val="7390F6E2"/>
+    <w:lvl w:ilvl="0" w:tplc="10090001">
+      <w:start w:val="1"/>
+      <w:numFmt w:val="bullet"/>
+      <w:lvlText w:val=""/>
+      <w:lvlJc w:val="left"/>
+      <w:pPr>
+        <w:ind w:left="3600" w:hanging="360"/>
+      </w:pPr>
+      <w:rPr>
+        <w:rFonts w:ascii="Symbol" w:hAnsi="Symbol" w:hint="default"/>
+      </w:rPr>
+    </w:lvl>
+    <w:lvl w:ilvl="1" w:tplc="10090003" w:tentative="1">
+      <w:start w:val="1"/>
+      <w:numFmt w:val="bullet"/>
+      <w:lvlText w:val="o"/>
+      <w:lvlJc w:val="left"/>
+      <w:pPr>
+        <w:ind w:left="4320" w:hanging="360"/>
+      </w:pPr>
+      <w:rPr>
+        <w:rFonts w:ascii="Courier New" w:hAnsi="Courier New" w:cs="Courier New" w:hint="default"/>
+      </w:rPr>
+    </w:lvl>
+    <w:lvl w:ilvl="2" w:tplc="10090005" w:tentative="1">
+      <w:start w:val="1"/>
+      <w:numFmt w:val="bullet"/>
+      <w:lvlText w:val=""/>
+      <w:lvlJc w:val="left"/>
+      <w:pPr>
+        <w:ind w:left="5040" w:hanging="360"/>
+      </w:pPr>
+      <w:rPr>
+        <w:rFonts w:ascii="Wingdings" w:hAnsi="Wingdings" w:hint="default"/>
+      </w:rPr>
+    </w:lvl>
+    <w:lvl w:ilvl="3" w:tplc="10090001" w:tentative="1">
+      <w:start w:val="1"/>
+      <w:numFmt w:val="bullet"/>
+      <w:lvlText w:val=""/>
+      <w:lvlJc w:val="left"/>
+      <w:pPr>
+        <w:ind w:left="5760" w:hanging="360"/>
+      </w:pPr>
+      <w:rPr>
+        <w:rFonts w:ascii="Symbol" w:hAnsi="Symbol" w:hint="default"/>
+      </w:rPr>
+    </w:lvl>
+    <w:lvl w:ilvl="4" w:tplc="10090003" w:tentative="1">
+      <w:start w:val="1"/>
+      <w:numFmt w:val="bullet"/>
+      <w:lvlText w:val="o"/>
+      <w:lvlJc w:val="left"/>
+      <w:pPr>
+        <w:ind w:left="6480" w:hanging="360"/>
+      </w:pPr>
+      <w:rPr>
+        <w:rFonts w:ascii="Courier New" w:hAnsi="Courier New" w:cs="Courier New" w:hint="default"/>
+      </w:rPr>
+    </w:lvl>
+    <w:lvl w:ilvl="5" w:tplc="10090005" w:tentative="1">
+      <w:start w:val="1"/>
+      <w:numFmt w:val="bullet"/>
+      <w:lvlText w:val=""/>
+      <w:lvlJc w:val="left"/>
+      <w:pPr>
+        <w:ind w:left="7200" w:hanging="360"/>
+      </w:pPr>
+      <w:rPr>
+        <w:rFonts w:ascii="Wingdings" w:hAnsi="Wingdings" w:hint="default"/>
+      </w:rPr>
+    </w:lvl>
+    <w:lvl w:ilvl="6" w:tplc="10090001" w:tentative="1">
+      <w:start w:val="1"/>
+      <w:numFmt w:val="bullet"/>
+      <w:lvlText w:val=""/>
+      <w:lvlJc w:val="left"/>
+      <w:pPr>
+        <w:ind w:left="7920" w:hanging="360"/>
+      </w:pPr>
+      <w:rPr>
+        <w:rFonts w:ascii="Symbol" w:hAnsi="Symbol" w:hint="default"/>
+      </w:rPr>
+    </w:lvl>
+    <w:lvl w:ilvl="7" w:tplc="10090003" w:tentative="1">
+      <w:start w:val="1"/>
+      <w:numFmt w:val="bullet"/>
+      <w:lvlText w:val="o"/>
+      <w:lvlJc w:val="left"/>
+      <w:pPr>
+        <w:ind w:left="8640" w:hanging="360"/>
+      </w:pPr>
+      <w:rPr>
+        <w:rFonts w:ascii="Courier New" w:hAnsi="Courier New" w:cs="Courier New" w:hint="default"/>
+      </w:rPr>
+    </w:lvl>
+    <w:lvl w:ilvl="8" w:tplc="10090005" w:tentative="1">
+      <w:start w:val="1"/>
+      <w:numFmt w:val="bullet"/>
+      <w:lvlText w:val=""/>
+      <w:lvlJc w:val="left"/>
+      <w:pPr>
+        <w:ind w:left="9360" w:hanging="360"/>
       </w:pPr>
       <w:rPr>
         <w:rFonts w:ascii="Wingdings" w:hAnsi="Wingdings" w:hint="default"/>
@@ -2537,7 +4919,16 @@
     </w:lvl>
   </w:abstractNum>
   <w:num w:numId="1">
+    <w:abstractNumId w:val="1"/>
+  </w:num>
+  <w:num w:numId="2">
     <w:abstractNumId w:val="0"/>
+  </w:num>
+  <w:num w:numId="3">
+    <w:abstractNumId w:val="3"/>
+  </w:num>
+  <w:num w:numId="4">
+    <w:abstractNumId w:val="2"/>
   </w:num>
 </w:numbering>
 </file>
@@ -3011,6 +5402,17 @@
       <w:color w:val="605E5C"/>
       <w:shd w:val="clear" w:color="auto" w:fill="E1DFDD"/>
     </w:rPr>
+  </w:style>
+  <w:style w:type="paragraph" w:styleId="ListParagraph">
+    <w:name w:val="List Paragraph"/>
+    <w:basedOn w:val="Normal"/>
+    <w:uiPriority w:val="34"/>
+    <w:qFormat/>
+    <w:rsid w:val="00E338BC"/>
+    <w:pPr>
+      <w:ind w:left="720"/>
+      <w:contextualSpacing/>
+    </w:pPr>
   </w:style>
 </w:styles>
 </file>

</xml_diff>